<commit_message>
mas contenido en marco teorico
</commit_message>
<xml_diff>
--- a/Documentacion/new marco Teorico.docx
+++ b/Documentacion/new marco Teorico.docx
@@ -5,11 +5,12 @@
     <w:p>
       <w:pPr>
         <w:pStyle w:val="NormalWeb"/>
-        <w:jc w:val="both"/>
+        <w:jc w:val="center"/>
         <w:rPr>
           <w:rFonts w:ascii="Arial" w:hAnsi="Arial" w:cs="Arial"/>
           <w:sz w:val="22"/>
           <w:szCs w:val="22"/>
+          <w:u w:val="single"/>
         </w:rPr>
       </w:pPr>
       <w:r>
@@ -17,6 +18,7 @@
           <w:rFonts w:ascii="Arial" w:hAnsi="Arial" w:cs="Arial"/>
           <w:sz w:val="22"/>
           <w:szCs w:val="22"/>
+          <w:u w:val="single"/>
         </w:rPr>
         <w:t>Discapacidad auditiva</w:t>
       </w:r>
@@ -156,19 +158,11 @@
           <w:rFonts w:ascii="Arial" w:eastAsia="Times New Roman" w:hAnsi="Arial" w:cs="Arial"/>
         </w:rPr>
       </w:pPr>
-      <w:proofErr w:type="spellStart"/>
-      <w:r>
-        <w:rPr>
-          <w:rFonts w:ascii="Arial" w:eastAsia="Times New Roman" w:hAnsi="Arial" w:cs="Arial"/>
-        </w:rPr>
-        <w:t>Presbiacusia</w:t>
-      </w:r>
-      <w:proofErr w:type="spellEnd"/>
-      <w:r>
-        <w:rPr>
-          <w:rFonts w:ascii="Arial" w:eastAsia="Times New Roman" w:hAnsi="Arial" w:cs="Arial"/>
-        </w:rPr>
-        <w:t xml:space="preserve">: También se conoce como pérdida de audición producida por el envejecimiento natural del ser humano, ya que se trata de una pérdida de audición asociada a la vejez. A medida que las personas envejecen, muchas de las células pilosas del oído interno se dañan o desaparecen dando como resultado una pérdida de audición. </w:t>
+      <w:r>
+        <w:rPr>
+          <w:rFonts w:ascii="Arial" w:eastAsia="Times New Roman" w:hAnsi="Arial" w:cs="Arial"/>
+        </w:rPr>
+        <w:t xml:space="preserve">Presbiacusia: También se conoce como pérdida de audición producida por el envejecimiento natural del ser humano, ya que se trata de una pérdida de audición asociada a la vejez. A medida que las personas envejecen, muchas de las células pilosas del oído interno se dañan o desaparecen dando como resultado una pérdida de audición. </w:t>
       </w:r>
     </w:p>
     <w:p>
@@ -188,63 +182,7 @@
         <w:rPr>
           <w:rFonts w:ascii="Arial" w:eastAsia="Times New Roman" w:hAnsi="Arial" w:cs="Arial"/>
         </w:rPr>
-        <w:t xml:space="preserve">Sordo ceguera: Es una discapacidad </w:t>
-      </w:r>
-      <w:proofErr w:type="spellStart"/>
-      <w:r>
-        <w:rPr>
-          <w:rFonts w:ascii="Arial" w:eastAsia="Times New Roman" w:hAnsi="Arial" w:cs="Arial"/>
-        </w:rPr>
-        <w:t>multisensorial</w:t>
-      </w:r>
-      <w:proofErr w:type="spellEnd"/>
-      <w:r>
-        <w:rPr>
-          <w:rFonts w:ascii="Arial" w:eastAsia="Times New Roman" w:hAnsi="Arial" w:cs="Arial"/>
-        </w:rPr>
-        <w:t xml:space="preserve"> en la que la persona no cuenta ni con la vista ni con el oído. No es necesariamente una pérdida total de los dos sentidos. El grupo de </w:t>
-      </w:r>
-      <w:proofErr w:type="spellStart"/>
-      <w:r>
-        <w:rPr>
-          <w:rFonts w:ascii="Arial" w:eastAsia="Times New Roman" w:hAnsi="Arial" w:cs="Arial"/>
-        </w:rPr>
-        <w:t>sordociegos</w:t>
-      </w:r>
-      <w:proofErr w:type="spellEnd"/>
-      <w:r>
-        <w:rPr>
-          <w:rFonts w:ascii="Arial" w:eastAsia="Times New Roman" w:hAnsi="Arial" w:cs="Arial"/>
-        </w:rPr>
-        <w:t xml:space="preserve"> totales es muy reducido, aproximadamente de un 5 a un 10% del total del colectivo de personas </w:t>
-      </w:r>
-      <w:proofErr w:type="spellStart"/>
-      <w:r>
-        <w:rPr>
-          <w:rFonts w:ascii="Arial" w:eastAsia="Times New Roman" w:hAnsi="Arial" w:cs="Arial"/>
-        </w:rPr>
-        <w:t>sordociegas</w:t>
-      </w:r>
-      <w:proofErr w:type="spellEnd"/>
-      <w:r>
-        <w:rPr>
-          <w:rFonts w:ascii="Arial" w:eastAsia="Times New Roman" w:hAnsi="Arial" w:cs="Arial"/>
-        </w:rPr>
-        <w:t xml:space="preserve">. La mayoría de los </w:t>
-      </w:r>
-      <w:proofErr w:type="spellStart"/>
-      <w:r>
-        <w:rPr>
-          <w:rFonts w:ascii="Arial" w:eastAsia="Times New Roman" w:hAnsi="Arial" w:cs="Arial"/>
-        </w:rPr>
-        <w:t>sordociegos</w:t>
-      </w:r>
-      <w:proofErr w:type="spellEnd"/>
-      <w:r>
-        <w:rPr>
-          <w:rFonts w:ascii="Arial" w:eastAsia="Times New Roman" w:hAnsi="Arial" w:cs="Arial"/>
-        </w:rPr>
-        <w:t xml:space="preserve"> poseen algún resto auditivo y/o visual.</w:t>
+        <w:t>Sordo ceguera: Es una discapacidad multisensorial en la que la persona no cuenta ni con la vista ni con el oído. No es necesariamente una pérdida total de los dos sentidos. El grupo de sordociegos totales es muy reducido, aproximadamente de un 5 a un 10% del total del colectivo de personas sordociegas. La mayoría de los sordociegos poseen algún resto auditivo y/o visual.</w:t>
       </w:r>
     </w:p>
     <w:p>
@@ -284,21 +222,7 @@
         <w:rPr>
           <w:rFonts w:ascii="Arial" w:eastAsia="Times New Roman" w:hAnsi="Arial" w:cs="Arial"/>
         </w:rPr>
-        <w:t xml:space="preserve">Sordo post </w:t>
-      </w:r>
-      <w:proofErr w:type="spellStart"/>
-      <w:r>
-        <w:rPr>
-          <w:rFonts w:ascii="Arial" w:eastAsia="Times New Roman" w:hAnsi="Arial" w:cs="Arial"/>
-        </w:rPr>
-        <w:t>locutivo</w:t>
-      </w:r>
-      <w:proofErr w:type="spellEnd"/>
-      <w:r>
-        <w:rPr>
-          <w:rFonts w:ascii="Arial" w:eastAsia="Times New Roman" w:hAnsi="Arial" w:cs="Arial"/>
-        </w:rPr>
-        <w:t xml:space="preserve">: Persona que perdió su capacidad auditiva, cuando ya hablaba, o ya leía. </w:t>
+        <w:t xml:space="preserve">Sordo post locutivo: Persona que perdió su capacidad auditiva, cuando ya hablaba, o ya leía. </w:t>
       </w:r>
     </w:p>
     <w:p>
@@ -314,19 +238,11 @@
           <w:rFonts w:ascii="Arial" w:eastAsia="Times New Roman" w:hAnsi="Arial" w:cs="Arial"/>
         </w:rPr>
       </w:pPr>
-      <w:proofErr w:type="spellStart"/>
-      <w:r>
-        <w:rPr>
-          <w:rFonts w:ascii="Arial" w:eastAsia="Times New Roman" w:hAnsi="Arial" w:cs="Arial"/>
-        </w:rPr>
-        <w:t>Cofosis</w:t>
-      </w:r>
-      <w:proofErr w:type="spellEnd"/>
-      <w:r>
-        <w:rPr>
-          <w:rFonts w:ascii="Arial" w:eastAsia="Times New Roman" w:hAnsi="Arial" w:cs="Arial"/>
-        </w:rPr>
-        <w:t>: Sordera total</w:t>
+      <w:r>
+        <w:rPr>
+          <w:rFonts w:ascii="Arial" w:eastAsia="Times New Roman" w:hAnsi="Arial" w:cs="Arial"/>
+        </w:rPr>
+        <w:t>Cofosis: Sordera total</w:t>
       </w:r>
     </w:p>
     <w:p>
@@ -404,19 +320,11 @@
           <w:rFonts w:ascii="Arial" w:eastAsia="Times New Roman" w:hAnsi="Arial" w:cs="Arial"/>
         </w:rPr>
       </w:pPr>
-      <w:proofErr w:type="spellStart"/>
-      <w:r>
-        <w:rPr>
-          <w:rFonts w:ascii="Arial" w:eastAsia="Times New Roman" w:hAnsi="Arial" w:cs="Arial"/>
-        </w:rPr>
-        <w:t>Neurosensoriales</w:t>
-      </w:r>
-      <w:proofErr w:type="spellEnd"/>
-      <w:r>
-        <w:rPr>
-          <w:rFonts w:ascii="Arial" w:eastAsia="Times New Roman" w:hAnsi="Arial" w:cs="Arial"/>
-        </w:rPr>
-        <w:t xml:space="preserve"> o de percepción: en esta alternativa se incluirán todas aquellas dificultades de audición en las que se presentan problemas bien en el oído interno, o bien en alguna estructura del sistema nervioso. </w:t>
+      <w:r>
+        <w:rPr>
+          <w:rFonts w:ascii="Arial" w:eastAsia="Times New Roman" w:hAnsi="Arial" w:cs="Arial"/>
+        </w:rPr>
+        <w:t xml:space="preserve">Neurosensoriales o de percepción: en esta alternativa se incluirán todas aquellas dificultades de audición en las que se presentan problemas bien en el oído interno, o bien en alguna estructura del sistema nervioso. </w:t>
       </w:r>
     </w:p>
     <w:p>
@@ -592,7 +500,19 @@
         <w:rPr>
           <w:rFonts w:ascii="Arial" w:eastAsia="Times New Roman" w:hAnsi="Arial" w:cs="Arial"/>
         </w:rPr>
-        <w:t>Deficiencia auditiva grave o media: umbral de audición se ubicaría entre 40 y 70 dB.</w:t>
+        <w:t>Deficiencia auditiva grav</w:t>
+      </w:r>
+      <w:r>
+        <w:rPr>
+          <w:rFonts w:ascii="Arial" w:eastAsia="Times New Roman" w:hAnsi="Arial" w:cs="Arial"/>
+        </w:rPr>
+        <w:t>e o media: umbral de audición ubicado</w:t>
+      </w:r>
+      <w:r>
+        <w:rPr>
+          <w:rFonts w:ascii="Arial" w:eastAsia="Times New Roman" w:hAnsi="Arial" w:cs="Arial"/>
+        </w:rPr>
+        <w:t xml:space="preserve"> entre 40 y 70 dB.</w:t>
       </w:r>
     </w:p>
     <w:p>
@@ -649,33 +569,11 @@
           <w:rFonts w:ascii="Arial" w:eastAsia="Times New Roman" w:hAnsi="Arial" w:cs="Arial"/>
         </w:rPr>
       </w:pPr>
-      <w:proofErr w:type="spellStart"/>
-      <w:r>
-        <w:rPr>
-          <w:rFonts w:ascii="Arial" w:eastAsia="Times New Roman" w:hAnsi="Arial" w:cs="Arial"/>
-        </w:rPr>
-        <w:t>Cofosis</w:t>
-      </w:r>
-      <w:proofErr w:type="spellEnd"/>
-      <w:r>
-        <w:rPr>
-          <w:rFonts w:ascii="Arial" w:eastAsia="Times New Roman" w:hAnsi="Arial" w:cs="Arial"/>
-        </w:rPr>
-        <w:t xml:space="preserve">: la </w:t>
-      </w:r>
-      <w:proofErr w:type="spellStart"/>
-      <w:r>
-        <w:rPr>
-          <w:rFonts w:ascii="Arial" w:eastAsia="Times New Roman" w:hAnsi="Arial" w:cs="Arial"/>
-        </w:rPr>
-        <w:t>cofosis</w:t>
-      </w:r>
-      <w:proofErr w:type="spellEnd"/>
-      <w:r>
-        <w:rPr>
-          <w:rFonts w:ascii="Arial" w:eastAsia="Times New Roman" w:hAnsi="Arial" w:cs="Arial"/>
-        </w:rPr>
-        <w:t xml:space="preserve"> o pérdida total es ciertamente infrecuente, si el umbral auditivo se sitúa por encima de 100 d. </w:t>
+      <w:r>
+        <w:rPr>
+          <w:rFonts w:ascii="Arial" w:eastAsia="Times New Roman" w:hAnsi="Arial" w:cs="Arial"/>
+        </w:rPr>
+        <w:t xml:space="preserve">Cofosis: la cofosis o pérdida total es ciertamente infrecuente, si el umbral auditivo se sitúa por encima de 100 d. </w:t>
       </w:r>
     </w:p>
     <w:p>
@@ -744,37 +642,12 @@
           <w:rFonts w:ascii="Arial" w:eastAsia="Times New Roman" w:hAnsi="Arial" w:cs="Arial"/>
         </w:rPr>
       </w:pPr>
-      <w:proofErr w:type="spellStart"/>
       <w:r>
         <w:rPr>
           <w:rFonts w:ascii="Arial" w:eastAsia="Times New Roman" w:hAnsi="Arial" w:cs="Arial"/>
           <w:bCs/>
         </w:rPr>
-        <w:t>Prelingüística</w:t>
-      </w:r>
-      <w:proofErr w:type="spellEnd"/>
-      <w:r>
-        <w:rPr>
-          <w:rFonts w:ascii="Arial" w:eastAsia="Times New Roman" w:hAnsi="Arial" w:cs="Arial"/>
-          <w:bCs/>
-        </w:rPr>
-        <w:t xml:space="preserve"> o </w:t>
-      </w:r>
-      <w:proofErr w:type="spellStart"/>
-      <w:r>
-        <w:rPr>
-          <w:rFonts w:ascii="Arial" w:eastAsia="Times New Roman" w:hAnsi="Arial" w:cs="Arial"/>
-          <w:bCs/>
-        </w:rPr>
-        <w:t>prelocutiva</w:t>
-      </w:r>
-      <w:proofErr w:type="spellEnd"/>
-      <w:r>
-        <w:rPr>
-          <w:rFonts w:ascii="Arial" w:eastAsia="Times New Roman" w:hAnsi="Arial" w:cs="Arial"/>
-          <w:bCs/>
-        </w:rPr>
-        <w:t>:</w:t>
+        <w:t>Prelingüística o prelocutiva:</w:t>
       </w:r>
       <w:r>
         <w:rPr>
@@ -796,37 +669,12 @@
           <w:rFonts w:ascii="Arial" w:eastAsia="Times New Roman" w:hAnsi="Arial" w:cs="Arial"/>
         </w:rPr>
       </w:pPr>
-      <w:proofErr w:type="spellStart"/>
       <w:r>
         <w:rPr>
           <w:rFonts w:ascii="Arial" w:eastAsia="Times New Roman" w:hAnsi="Arial" w:cs="Arial"/>
           <w:bCs/>
         </w:rPr>
-        <w:t>Prolingüística</w:t>
-      </w:r>
-      <w:proofErr w:type="spellEnd"/>
-      <w:r>
-        <w:rPr>
-          <w:rFonts w:ascii="Arial" w:eastAsia="Times New Roman" w:hAnsi="Arial" w:cs="Arial"/>
-          <w:bCs/>
-        </w:rPr>
-        <w:t xml:space="preserve"> o </w:t>
-      </w:r>
-      <w:proofErr w:type="spellStart"/>
-      <w:r>
-        <w:rPr>
-          <w:rFonts w:ascii="Arial" w:eastAsia="Times New Roman" w:hAnsi="Arial" w:cs="Arial"/>
-          <w:bCs/>
-        </w:rPr>
-        <w:t>poslocutiva</w:t>
-      </w:r>
-      <w:proofErr w:type="spellEnd"/>
-      <w:r>
-        <w:rPr>
-          <w:rFonts w:ascii="Arial" w:eastAsia="Times New Roman" w:hAnsi="Arial" w:cs="Arial"/>
-          <w:bCs/>
-        </w:rPr>
-        <w:t>:</w:t>
+        <w:t>Prolingüística o poslocutiva:</w:t>
       </w:r>
       <w:r>
         <w:rPr>
@@ -856,21 +704,7 @@
         <w:rPr>
           <w:rFonts w:ascii="Arial" w:eastAsia="Times New Roman" w:hAnsi="Arial" w:cs="Arial"/>
         </w:rPr>
-        <w:t>Algunos autores como (</w:t>
-      </w:r>
-      <w:proofErr w:type="spellStart"/>
-      <w:r>
-        <w:rPr>
-          <w:rFonts w:ascii="Arial" w:eastAsia="Times New Roman" w:hAnsi="Arial" w:cs="Arial"/>
-        </w:rPr>
-        <w:t>Mogfor</w:t>
-      </w:r>
-      <w:proofErr w:type="spellEnd"/>
-      <w:r>
-        <w:rPr>
-          <w:rFonts w:ascii="Arial" w:eastAsia="Times New Roman" w:hAnsi="Arial" w:cs="Arial"/>
-        </w:rPr>
-        <w:t>, 1988): Establece una amplia clasificación sobre las causas de la sordera:</w:t>
+        <w:t>Algunos autores como (Mogfor, 1988): Establece una amplia clasificación sobre las causas de la sordera:</w:t>
       </w:r>
     </w:p>
     <w:p>
@@ -951,21 +785,7 @@
         <w:rPr>
           <w:rFonts w:ascii="Arial" w:eastAsia="Times New Roman" w:hAnsi="Arial" w:cs="Arial"/>
         </w:rPr>
-        <w:t xml:space="preserve"> se considera las lesiones mecánicas y la anoxia perinatal (</w:t>
-      </w:r>
-      <w:proofErr w:type="spellStart"/>
-      <w:r>
-        <w:rPr>
-          <w:rFonts w:ascii="Arial" w:eastAsia="Times New Roman" w:hAnsi="Arial" w:cs="Arial"/>
-        </w:rPr>
-        <w:t>lesion</w:t>
-      </w:r>
-      <w:proofErr w:type="spellEnd"/>
-      <w:r>
-        <w:rPr>
-          <w:rFonts w:ascii="Arial" w:eastAsia="Times New Roman" w:hAnsi="Arial" w:cs="Arial"/>
-        </w:rPr>
-        <w:t xml:space="preserve"> cerebral ocasionada por traumatismo encefálico en el momento del parto).</w:t>
+        <w:t xml:space="preserve"> se considera las lesiones mecánicas y la anoxia perinatal (lesion cerebral ocasionada por traumatismo encefálico en el momento del parto).</w:t>
       </w:r>
     </w:p>
     <w:p>
@@ -1099,1139 +919,1878 @@
         <w:rPr>
           <w:rFonts w:ascii="Arial" w:eastAsia="Times New Roman" w:hAnsi="Arial" w:cs="Arial"/>
         </w:rPr>
-        <w:t xml:space="preserve">Es decir el exceso de ruido puede también afectar el </w:t>
-      </w:r>
-      <w:proofErr w:type="spellStart"/>
-      <w:r>
-        <w:rPr>
-          <w:rFonts w:ascii="Arial" w:eastAsia="Times New Roman" w:hAnsi="Arial" w:cs="Arial"/>
-        </w:rPr>
-        <w:t>oido</w:t>
-      </w:r>
-      <w:proofErr w:type="spellEnd"/>
-      <w:r>
-        <w:rPr>
-          <w:rFonts w:ascii="Arial" w:eastAsia="Times New Roman" w:hAnsi="Arial" w:cs="Arial"/>
-        </w:rPr>
-        <w:t>.</w:t>
+        <w:t>Es decir el exceso de ruido puede también afectar el oido.</w:t>
       </w:r>
       <w:bookmarkStart w:id="0" w:name="4080507384391677496"/>
       <w:bookmarkEnd w:id="0"/>
     </w:p>
     <w:p>
       <w:pPr>
+        <w:spacing w:after="0" w:line="240" w:lineRule="auto"/>
+        <w:jc w:val="both"/>
+        <w:rPr>
+          <w:rFonts w:ascii="Arial" w:eastAsia="Times New Roman" w:hAnsi="Arial" w:cs="Arial"/>
+        </w:rPr>
+      </w:pPr>
+    </w:p>
+    <w:p>
+      <w:pPr>
+        <w:spacing w:after="0" w:line="240" w:lineRule="auto"/>
+        <w:jc w:val="center"/>
+        <w:rPr>
+          <w:rFonts w:ascii="Arial" w:eastAsia="Times New Roman" w:hAnsi="Arial" w:cs="Arial"/>
+          <w:u w:val="single"/>
+        </w:rPr>
+      </w:pPr>
+      <w:r>
+        <w:rPr>
+          <w:rFonts w:ascii="Arial" w:eastAsia="Times New Roman" w:hAnsi="Arial" w:cs="Arial"/>
+          <w:u w:val="single"/>
+        </w:rPr>
+        <w:t>Métodos de comunicación</w:t>
+      </w:r>
+    </w:p>
+    <w:p>
+      <w:pPr>
+        <w:spacing w:after="0" w:line="240" w:lineRule="auto"/>
+        <w:jc w:val="both"/>
+        <w:rPr>
+          <w:rFonts w:ascii="Arial" w:eastAsia="Times New Roman" w:hAnsi="Arial" w:cs="Arial"/>
+        </w:rPr>
+      </w:pPr>
+    </w:p>
+    <w:p>
+      <w:pPr>
+        <w:spacing w:after="0" w:line="240" w:lineRule="auto"/>
+        <w:jc w:val="both"/>
+        <w:rPr>
+          <w:rFonts w:ascii="Arial" w:eastAsia="Times New Roman" w:hAnsi="Arial" w:cs="Arial"/>
+        </w:rPr>
+      </w:pPr>
+      <w:r>
+        <w:rPr>
+          <w:rFonts w:ascii="Arial" w:eastAsia="Times New Roman" w:hAnsi="Arial" w:cs="Arial"/>
+        </w:rPr>
+        <w:t>Todos los humanos adquirimos conocimiento a través de nuestras experiencias con el mundo exterior, de la misma manera los niños con discapacidad auditiva empiezan a experimentar, pero depende mucho de sus padres en un</w:t>
+      </w:r>
+      <w:r>
+        <w:rPr>
+          <w:rFonts w:ascii="Arial" w:eastAsia="Times New Roman" w:hAnsi="Arial" w:cs="Arial"/>
+        </w:rPr>
+        <w:t xml:space="preserve"> </w:t>
+      </w:r>
+      <w:r>
+        <w:rPr>
+          <w:rFonts w:ascii="Arial" w:eastAsia="Times New Roman" w:hAnsi="Arial" w:cs="Arial"/>
+        </w:rPr>
+        <w:t>principio para que la exploración del mundo se vaya acrecentando cada vez más</w:t>
+      </w:r>
+      <w:r>
+        <w:rPr>
+          <w:rFonts w:ascii="Arial" w:eastAsia="Times New Roman" w:hAnsi="Arial" w:cs="Arial"/>
+        </w:rPr>
+        <w:t xml:space="preserve"> </w:t>
+      </w:r>
+      <w:r>
+        <w:rPr>
+          <w:rFonts w:ascii="Arial" w:hAnsi="Arial" w:cs="Arial"/>
+        </w:rPr>
+        <w:t>[Santiago-Ruiz, 2003</w:t>
+      </w:r>
+      <w:r>
+        <w:rPr>
+          <w:rFonts w:ascii="Arial" w:hAnsi="Arial" w:cs="Arial"/>
+        </w:rPr>
+        <w:t>]</w:t>
+      </w:r>
+      <w:r>
+        <w:rPr>
+          <w:rFonts w:ascii="Arial" w:eastAsia="Times New Roman" w:hAnsi="Arial" w:cs="Arial"/>
+        </w:rPr>
+        <w:t xml:space="preserve">. </w:t>
+      </w:r>
+    </w:p>
+    <w:p>
+      <w:pPr>
+        <w:spacing w:after="0" w:line="240" w:lineRule="auto"/>
+        <w:jc w:val="both"/>
+        <w:rPr>
+          <w:rFonts w:ascii="Arial" w:eastAsia="Times New Roman" w:hAnsi="Arial" w:cs="Arial"/>
+        </w:rPr>
+      </w:pPr>
+      <w:r>
+        <w:rPr>
+          <w:rFonts w:ascii="Arial" w:eastAsia="Times New Roman" w:hAnsi="Arial" w:cs="Arial"/>
+        </w:rPr>
+        <w:t>Existen diferentes métodos que se han utilizado a lo largo de los años para hacer más fácil el intercambio de información entre personas que tengan o no discapacidad auditiva. A continuación se desarrollan los métodos de comunicación más utilizados y conocidos</w:t>
+      </w:r>
+    </w:p>
+    <w:p>
+      <w:pPr>
+        <w:spacing w:after="0" w:line="240" w:lineRule="auto"/>
+        <w:jc w:val="both"/>
+        <w:rPr>
+          <w:rFonts w:ascii="Arial" w:eastAsia="Times New Roman" w:hAnsi="Arial" w:cs="Arial"/>
+        </w:rPr>
+      </w:pPr>
+    </w:p>
+    <w:p>
+      <w:pPr>
+        <w:spacing w:after="0" w:line="240" w:lineRule="auto"/>
+        <w:jc w:val="both"/>
+        <w:rPr>
+          <w:rFonts w:ascii="Arial" w:hAnsi="Arial" w:cs="Arial"/>
+          <w:u w:val="single"/>
+        </w:rPr>
+      </w:pPr>
+      <w:r>
+        <w:rPr>
+          <w:rFonts w:ascii="Arial" w:hAnsi="Arial" w:cs="Arial"/>
+          <w:u w:val="single"/>
+        </w:rPr>
+        <w:t>Método dactilológico o manualismo</w:t>
+      </w:r>
+      <w:r>
+        <w:rPr>
+          <w:rFonts w:ascii="Arial" w:hAnsi="Arial" w:cs="Arial"/>
+          <w:u w:val="single"/>
+        </w:rPr>
+        <w:t xml:space="preserve">: </w:t>
+      </w:r>
+    </w:p>
+    <w:p>
+      <w:pPr>
+        <w:spacing w:after="0" w:line="240" w:lineRule="auto"/>
+        <w:jc w:val="both"/>
+        <w:rPr>
+          <w:rFonts w:ascii="Arial" w:hAnsi="Arial" w:cs="Arial"/>
+          <w:u w:val="single"/>
+        </w:rPr>
+      </w:pPr>
+    </w:p>
+    <w:p>
+      <w:pPr>
+        <w:spacing w:after="0" w:line="240" w:lineRule="auto"/>
+        <w:jc w:val="both"/>
+        <w:rPr>
+          <w:rFonts w:ascii="Arial" w:eastAsia="Times New Roman" w:hAnsi="Arial" w:cs="Arial"/>
+        </w:rPr>
+      </w:pPr>
+      <w:r>
+        <w:rPr>
+          <w:rFonts w:ascii="Arial" w:eastAsia="Times New Roman" w:hAnsi="Arial" w:cs="Arial"/>
+        </w:rPr>
+        <w:t>Este método nació en Francia en el siglo XVIII, iniciado por el Abate de L ́Épée, para la educación de los deficientes auditivos.</w:t>
+      </w:r>
+    </w:p>
+    <w:p>
+      <w:pPr>
+        <w:spacing w:after="0" w:line="240" w:lineRule="auto"/>
+        <w:jc w:val="both"/>
+        <w:rPr>
+          <w:rFonts w:ascii="Arial" w:eastAsia="Times New Roman" w:hAnsi="Arial" w:cs="Arial"/>
+          <w:color w:val="FF0000"/>
+        </w:rPr>
+      </w:pPr>
+      <w:r>
+        <w:rPr>
+          <w:rFonts w:ascii="Arial" w:eastAsia="Times New Roman" w:hAnsi="Arial" w:cs="Arial"/>
+        </w:rPr>
+        <w:lastRenderedPageBreak/>
+        <w:t xml:space="preserve">En este método se utiliza la mano para representar el alfabeto, letra por letra, en donde cada una de estas está representada por las diferentes posiciones y movimientos concretos de los dedos de la mano. El alfabeto manual se dice que es el método más antiguo, y que desde antes lo utilizaban para simbolizar los sonidos. </w:t>
+      </w:r>
+      <w:r>
+        <w:rPr>
+          <w:rFonts w:ascii="Arial" w:eastAsia="Times New Roman" w:hAnsi="Arial" w:cs="Arial"/>
+        </w:rPr>
+        <w:t>Como todo, este sistema no está previsto de inconvenientes; se dice que el sistema dactilológico lleva a un lenguaje sin estructura sintáctica.</w:t>
+      </w:r>
+    </w:p>
+    <w:p>
+      <w:pPr>
+        <w:spacing w:after="0" w:line="240" w:lineRule="auto"/>
+        <w:jc w:val="both"/>
+        <w:rPr>
+          <w:rFonts w:ascii="Arial" w:eastAsia="Times New Roman" w:hAnsi="Arial" w:cs="Arial"/>
+        </w:rPr>
+      </w:pPr>
+      <w:r>
+        <w:rPr>
+          <w:rFonts w:ascii="Arial" w:eastAsia="Times New Roman" w:hAnsi="Arial" w:cs="Arial"/>
+        </w:rPr>
+        <w:t>El deletreo es una parte importante del sistema de comunicación de las personas sordas, este deletreo es usado en combinación con el método de señas y su importancia no puede ser subestimada, es por tanto esencial para el principiante, concentrarse en desarrollar tanto las habilidades receptivas como las expresivas con el fin de adquirir experiencia</w:t>
+      </w:r>
+    </w:p>
+    <w:p>
+      <w:pPr>
+        <w:spacing w:after="0" w:line="240" w:lineRule="auto"/>
+        <w:jc w:val="both"/>
+        <w:rPr>
+          <w:rFonts w:ascii="Arial" w:eastAsia="Times New Roman" w:hAnsi="Arial" w:cs="Arial"/>
+        </w:rPr>
+      </w:pPr>
+    </w:p>
+    <w:p>
+      <w:pPr>
+        <w:spacing w:after="0" w:line="240" w:lineRule="auto"/>
+        <w:jc w:val="both"/>
+        <w:rPr>
+          <w:rFonts w:ascii="Arial" w:hAnsi="Arial" w:cs="Arial"/>
+          <w:u w:val="single"/>
+        </w:rPr>
+      </w:pPr>
+      <w:r>
+        <w:rPr>
+          <w:rFonts w:ascii="Arial" w:hAnsi="Arial" w:cs="Arial"/>
+          <w:u w:val="single"/>
+        </w:rPr>
+        <w:t>Método de señas o gestual</w:t>
+      </w:r>
+    </w:p>
+    <w:p>
+      <w:pPr>
+        <w:spacing w:after="0" w:line="240" w:lineRule="auto"/>
+        <w:jc w:val="both"/>
+        <w:rPr>
+          <w:rFonts w:ascii="Arial" w:eastAsia="Times New Roman" w:hAnsi="Arial" w:cs="Arial"/>
+          <w:u w:val="single"/>
+        </w:rPr>
+      </w:pPr>
+    </w:p>
+    <w:p>
+      <w:pPr>
+        <w:spacing w:after="0" w:line="240" w:lineRule="auto"/>
+        <w:jc w:val="both"/>
+        <w:rPr>
+          <w:rFonts w:ascii="Arial" w:eastAsia="Times New Roman" w:hAnsi="Arial" w:cs="Arial"/>
+        </w:rPr>
+      </w:pPr>
+      <w:r>
+        <w:rPr>
+          <w:rFonts w:ascii="Arial" w:eastAsia="Times New Roman" w:hAnsi="Arial" w:cs="Arial"/>
+        </w:rPr>
+        <w:t xml:space="preserve">El sistema Gestual es uno de los sistemas más utilizados por las personas con discapacidad auditiva, ya que es algo nato, desde bebés </w:t>
+      </w:r>
+      <w:r>
+        <w:rPr>
+          <w:rFonts w:ascii="Arial" w:eastAsia="Times New Roman" w:hAnsi="Arial" w:cs="Arial"/>
+        </w:rPr>
+        <w:t>se utilizan</w:t>
+      </w:r>
+      <w:r>
+        <w:rPr>
+          <w:rFonts w:ascii="Arial" w:eastAsia="Times New Roman" w:hAnsi="Arial" w:cs="Arial"/>
+        </w:rPr>
+        <w:t xml:space="preserve"> las expresiones faciales, manos y cuerpo para poder comu</w:t>
+      </w:r>
+      <w:r>
+        <w:rPr>
+          <w:rFonts w:ascii="Arial" w:eastAsia="Times New Roman" w:hAnsi="Arial" w:cs="Arial"/>
+        </w:rPr>
+        <w:t>nicar</w:t>
+      </w:r>
+      <w:r>
+        <w:rPr>
+          <w:rFonts w:ascii="Arial" w:eastAsia="Times New Roman" w:hAnsi="Arial" w:cs="Arial"/>
+        </w:rPr>
+        <w:t xml:space="preserve"> y satisfacer las</w:t>
+      </w:r>
+      <w:r>
+        <w:rPr>
+          <w:rFonts w:ascii="Arial" w:eastAsia="Times New Roman" w:hAnsi="Arial" w:cs="Arial"/>
+        </w:rPr>
+        <w:t xml:space="preserve"> necesidades,</w:t>
+      </w:r>
+      <w:r>
+        <w:rPr>
+          <w:rFonts w:ascii="Arial" w:eastAsia="Times New Roman" w:hAnsi="Arial" w:cs="Arial"/>
+        </w:rPr>
+        <w:t xml:space="preserve"> esto</w:t>
+      </w:r>
+      <w:r>
+        <w:rPr>
+          <w:rFonts w:ascii="Arial" w:eastAsia="Times New Roman" w:hAnsi="Arial" w:cs="Arial"/>
+        </w:rPr>
+        <w:t xml:space="preserve"> es algo espontáneo y no se puede suprimir incluso en las personas que carecen de discapacidad auditiva.</w:t>
+      </w:r>
+      <w:r>
+        <w:rPr>
+          <w:rFonts w:ascii="Arial" w:eastAsia="Times New Roman" w:hAnsi="Arial" w:cs="Arial"/>
+        </w:rPr>
+        <w:t xml:space="preserve"> E</w:t>
+      </w:r>
+      <w:r>
+        <w:rPr>
+          <w:rFonts w:ascii="Arial" w:eastAsia="Times New Roman" w:hAnsi="Arial" w:cs="Arial"/>
+        </w:rPr>
+        <w:t xml:space="preserve">s uno de los sistemas más usados, y por lo regular siempre se mezcla con el dactilológico en la </w:t>
+      </w:r>
+      <w:r>
+        <w:rPr>
+          <w:rFonts w:ascii="Arial" w:eastAsia="Times New Roman" w:hAnsi="Arial" w:cs="Arial"/>
+        </w:rPr>
+        <w:t>práctica</w:t>
+      </w:r>
+      <w:r>
+        <w:rPr>
+          <w:rFonts w:ascii="Arial" w:eastAsia="Times New Roman" w:hAnsi="Arial" w:cs="Arial"/>
+        </w:rPr>
+        <w:t>, ya que esto lo hace más completo y más expresivo en la comunicación de una persona con discapacidad auditiva.</w:t>
+      </w:r>
+    </w:p>
+    <w:p>
+      <w:pPr>
+        <w:spacing w:after="0" w:line="240" w:lineRule="auto"/>
+        <w:jc w:val="both"/>
+        <w:rPr>
+          <w:rFonts w:ascii="Arial" w:eastAsia="Times New Roman" w:hAnsi="Arial" w:cs="Arial"/>
+        </w:rPr>
+      </w:pPr>
+      <w:r>
+        <w:rPr>
+          <w:rFonts w:ascii="Arial" w:eastAsia="Times New Roman" w:hAnsi="Arial" w:cs="Arial"/>
+        </w:rPr>
+        <w:t>Este método también tiene sus limitaciones, debido a que hay ideas y conceptos que no se pueden expresar de una manera clara y concreta, por ejemplo ¿</w:t>
+      </w:r>
+      <w:r>
+        <w:rPr>
+          <w:rFonts w:ascii="Arial" w:eastAsia="Times New Roman" w:hAnsi="Arial" w:cs="Arial"/>
+        </w:rPr>
+        <w:t>cómo</w:t>
+      </w:r>
+      <w:r>
+        <w:rPr>
+          <w:rFonts w:ascii="Arial" w:eastAsia="Times New Roman" w:hAnsi="Arial" w:cs="Arial"/>
+        </w:rPr>
+        <w:t xml:space="preserve"> expresar la bondad, o la ambición? Sólo la palabra es la forma totalmente completa entre cualquier medio de comunicación.</w:t>
+      </w:r>
+    </w:p>
+    <w:p>
+      <w:pPr>
+        <w:spacing w:after="0" w:line="240" w:lineRule="auto"/>
+        <w:jc w:val="both"/>
+        <w:rPr>
+          <w:rFonts w:ascii="Arial" w:eastAsia="Times New Roman" w:hAnsi="Arial" w:cs="Arial"/>
+        </w:rPr>
+      </w:pPr>
+      <w:r>
+        <w:rPr>
+          <w:rFonts w:ascii="Arial" w:eastAsia="Times New Roman" w:hAnsi="Arial" w:cs="Arial"/>
+        </w:rPr>
+        <w:t>Al igual que el sistema dactilológico, el lenguaje gestual tiene sus variantes incluso dentro de una misma región, es por eso que puede ser posible que dos personas con discapacidad auditiva no se puedan entender del todo; depende de su edad, cultura, escolaridad, etc. Por todo esto se trabaja en un vocabulario internacional que resulte útil a todas las personas con discapacidad auditiva</w:t>
+      </w:r>
+    </w:p>
+    <w:p>
+      <w:pPr>
+        <w:spacing w:after="0" w:line="240" w:lineRule="auto"/>
+        <w:jc w:val="both"/>
+        <w:rPr>
+          <w:rFonts w:ascii="Arial" w:eastAsia="Times New Roman" w:hAnsi="Arial" w:cs="Arial"/>
+        </w:rPr>
+      </w:pPr>
+    </w:p>
+    <w:p>
+      <w:pPr>
+        <w:spacing w:after="0" w:line="240" w:lineRule="auto"/>
+        <w:jc w:val="both"/>
+        <w:rPr>
+          <w:rFonts w:ascii="Arial" w:hAnsi="Arial" w:cs="Arial"/>
+          <w:u w:val="single"/>
+        </w:rPr>
+      </w:pPr>
+      <w:r>
+        <w:rPr>
+          <w:rFonts w:ascii="Arial" w:hAnsi="Arial" w:cs="Arial"/>
+          <w:u w:val="single"/>
+        </w:rPr>
+        <w:t>Método oral</w:t>
+      </w:r>
+    </w:p>
+    <w:p>
+      <w:pPr>
+        <w:spacing w:after="0" w:line="240" w:lineRule="auto"/>
+        <w:jc w:val="both"/>
+        <w:rPr>
+          <w:rFonts w:ascii="Arial" w:hAnsi="Arial" w:cs="Arial"/>
+          <w:u w:val="single"/>
+        </w:rPr>
+      </w:pPr>
+    </w:p>
+    <w:p>
+      <w:pPr>
+        <w:spacing w:after="0" w:line="240" w:lineRule="auto"/>
+        <w:jc w:val="both"/>
+        <w:rPr>
+          <w:rFonts w:ascii="Arial" w:eastAsia="Times New Roman" w:hAnsi="Arial" w:cs="Arial"/>
+        </w:rPr>
+      </w:pPr>
+      <w:r>
+        <w:rPr>
+          <w:rFonts w:ascii="Arial" w:eastAsia="Times New Roman" w:hAnsi="Arial" w:cs="Arial"/>
+        </w:rPr>
+        <w:t>El método oral es el que se utiliza para la adquisición del habla, este método se utiliza en su mayoría en personas que no tienen afectado el aparato fonoarticulador, haciendo uso de los restos auditivos para la recepción del lenguaje. En este método no intervienen ni el sistema gestual y el dactilológico, pues se busca usar sólo las palabras para que las personas ejerciten sus órganos de fonación.</w:t>
+      </w:r>
+    </w:p>
+    <w:p>
+      <w:pPr>
+        <w:spacing w:after="0" w:line="240" w:lineRule="auto"/>
+        <w:jc w:val="both"/>
+        <w:rPr>
+          <w:rFonts w:ascii="Arial" w:eastAsia="Times New Roman" w:hAnsi="Arial" w:cs="Arial"/>
+        </w:rPr>
+      </w:pPr>
+      <w:r>
+        <w:rPr>
+          <w:rFonts w:ascii="Arial" w:eastAsia="Times New Roman" w:hAnsi="Arial" w:cs="Arial"/>
+        </w:rPr>
+        <w:t>Para la adquisición del lenguaje por medio de este sistema o método, se deben recurrir a varios recursos como la gimnasia respiratoria, ejercicios predesmutizantes, lectura labial y contar con la ayuda de aparatos electroacústicos, este método reúne toda una serie de actividades para lograr la aprehensión de las distintas formas del lenguaje hablado.</w:t>
+      </w:r>
+    </w:p>
+    <w:p>
+      <w:pPr>
+        <w:spacing w:after="0" w:line="240" w:lineRule="auto"/>
+        <w:jc w:val="both"/>
+        <w:rPr>
+          <w:rFonts w:ascii="Arial" w:eastAsia="Times New Roman" w:hAnsi="Arial" w:cs="Arial"/>
+        </w:rPr>
+      </w:pPr>
+      <w:r>
+        <w:rPr>
+          <w:rFonts w:ascii="Arial" w:eastAsia="Times New Roman" w:hAnsi="Arial" w:cs="Arial"/>
+        </w:rPr>
+        <w:t>Podemos mencionar</w:t>
+      </w:r>
+      <w:r>
+        <w:rPr>
+          <w:rFonts w:ascii="Arial" w:eastAsia="Times New Roman" w:hAnsi="Arial" w:cs="Arial"/>
+        </w:rPr>
+        <w:t xml:space="preserve"> la lectura labia</w:t>
+      </w:r>
+      <w:r>
+        <w:rPr>
+          <w:rFonts w:ascii="Arial" w:eastAsia="Times New Roman" w:hAnsi="Arial" w:cs="Arial"/>
+        </w:rPr>
+        <w:t>l o labiofacial, la cual se define</w:t>
+      </w:r>
+      <w:r>
+        <w:rPr>
+          <w:rFonts w:ascii="Arial" w:eastAsia="Times New Roman" w:hAnsi="Arial" w:cs="Arial"/>
+        </w:rPr>
+        <w:t xml:space="preserve"> como la habilidad para comprender el lenguaje hablado a través del movimiento de los labios. Las personas con discapacidad auditiva desarrollan esta cualidad de una manera muy rápida y de mucho beneficio para su aprendizaje, ya que no sólo observan los labios de su locutor, sino toda su cara, sus expresiones faciales y más aún sus expresiones corporales.</w:t>
+      </w:r>
+    </w:p>
+    <w:p>
+      <w:pPr>
+        <w:spacing w:after="0" w:line="240" w:lineRule="auto"/>
+        <w:jc w:val="both"/>
+        <w:rPr>
+          <w:rFonts w:ascii="Arial" w:eastAsia="Times New Roman" w:hAnsi="Arial" w:cs="Arial"/>
+        </w:rPr>
+      </w:pPr>
+      <w:r>
+        <w:rPr>
+          <w:rFonts w:ascii="Arial" w:eastAsia="Times New Roman" w:hAnsi="Arial" w:cs="Arial"/>
+        </w:rPr>
+        <w:t>Los sistemas orales siempre tienden a que el niño sordo habl</w:t>
+      </w:r>
+      <w:r>
+        <w:rPr>
+          <w:rFonts w:ascii="Arial" w:eastAsia="Times New Roman" w:hAnsi="Arial" w:cs="Arial"/>
+        </w:rPr>
+        <w:t>e. E</w:t>
+      </w:r>
+      <w:r>
+        <w:rPr>
+          <w:rFonts w:ascii="Arial" w:eastAsia="Times New Roman" w:hAnsi="Arial" w:cs="Arial"/>
+        </w:rPr>
+        <w:t xml:space="preserve"> dependen de la lectura labiofacial, la estimulación auditiva y en general</w:t>
+      </w:r>
+      <w:r>
+        <w:rPr>
+          <w:rFonts w:ascii="Arial" w:eastAsia="Times New Roman" w:hAnsi="Arial" w:cs="Arial"/>
+        </w:rPr>
+        <w:t xml:space="preserve"> se</w:t>
+      </w:r>
+      <w:r>
+        <w:rPr>
+          <w:rFonts w:ascii="Arial" w:eastAsia="Times New Roman" w:hAnsi="Arial" w:cs="Arial"/>
+        </w:rPr>
+        <w:t xml:space="preserve"> excluyen los signos naturales y gestos. </w:t>
+      </w:r>
+    </w:p>
+    <w:p>
+      <w:pPr>
+        <w:spacing w:after="0" w:line="240" w:lineRule="auto"/>
+        <w:jc w:val="both"/>
+        <w:rPr>
+          <w:rFonts w:ascii="Arial" w:eastAsia="Times New Roman" w:hAnsi="Arial" w:cs="Arial"/>
+        </w:rPr>
+      </w:pPr>
+      <w:r>
+        <w:rPr>
+          <w:rFonts w:ascii="Arial" w:eastAsia="Times New Roman" w:hAnsi="Arial" w:cs="Arial"/>
+        </w:rPr>
+        <w:t xml:space="preserve">Para lograr éxito en el desarrollo de esta habilidad, se requiere que el niño tenga buena visión, capacidad de concentración, ponga atención, y buenas bases sintácticas y gramaticales del lenguaje para que pueda entender la información que se le está </w:t>
+      </w:r>
+      <w:r>
+        <w:rPr>
+          <w:rFonts w:ascii="Arial" w:eastAsia="Times New Roman" w:hAnsi="Arial" w:cs="Arial"/>
+        </w:rPr>
+        <w:lastRenderedPageBreak/>
+        <w:t>proporcionando. Todos estos recursos auxiliares, impartidos y ejercitados por maestros especializados en el tema, y atendidos a una edad temprana pueden ayudar a que el niño llegue a desmutizarse y se pueda comunicar de manera oral y de una forma satisfactoria con otras personas discapacitadas o no auditivamente</w:t>
+      </w:r>
+      <w:r>
+        <w:rPr>
+          <w:rFonts w:ascii="Arial" w:hAnsi="Arial" w:cs="Arial"/>
+        </w:rPr>
+        <w:t>[Santiago-Ruiz, 2003</w:t>
+      </w:r>
+      <w:r>
+        <w:rPr>
+          <w:rFonts w:ascii="Arial" w:hAnsi="Arial" w:cs="Arial"/>
+        </w:rPr>
+        <w:t>]</w:t>
+      </w:r>
+      <w:r>
+        <w:rPr>
+          <w:rFonts w:ascii="Arial" w:eastAsia="Times New Roman" w:hAnsi="Arial" w:cs="Arial"/>
+        </w:rPr>
+        <w:t>.</w:t>
+      </w:r>
+    </w:p>
+    <w:p>
+      <w:pPr>
         <w:pStyle w:val="NormalWeb"/>
-        <w:rPr>
-          <w:rFonts w:ascii="Arial" w:hAnsi="Arial" w:cs="Arial"/>
+        <w:jc w:val="center"/>
+        <w:rPr>
+          <w:rFonts w:ascii="Arial" w:hAnsi="Arial" w:cs="Arial"/>
+          <w:b/>
           <w:sz w:val="22"/>
           <w:szCs w:val="22"/>
+          <w:u w:val="single"/>
         </w:rPr>
       </w:pPr>
       <w:r>
         <w:rPr>
           <w:rStyle w:val="Textoennegrita"/>
-          <w:rFonts w:ascii="Arial" w:hAnsi="Arial" w:cs="Arial"/>
-          <w:sz w:val="22"/>
-          <w:szCs w:val="22"/>
-        </w:rPr>
-        <w:t>Instituciones para sordos en Jujuy</w:t>
-      </w:r>
-    </w:p>
-    <w:p>
-      <w:pPr>
-        <w:pStyle w:val="NormalWeb"/>
-        <w:jc w:val="both"/>
-        <w:rPr>
-          <w:rFonts w:ascii="Arial" w:hAnsi="Arial" w:cs="Arial"/>
-          <w:sz w:val="22"/>
-          <w:szCs w:val="22"/>
-        </w:rPr>
-      </w:pPr>
-      <w:r>
-        <w:rPr>
-          <w:rFonts w:ascii="Arial" w:hAnsi="Arial" w:cs="Arial"/>
-          <w:sz w:val="22"/>
-          <w:szCs w:val="22"/>
-        </w:rPr>
-        <w:t xml:space="preserve">Jujuy cuenta con varias instituciones sociales de personas sordas: tres asociaciones de sordos, una en San Salvador, otra en Ledesma y en Perico; también cuenta con una escuela de sordos que es de niños y adolescentes. Una escuela privada de personas con déficit auditivo que están </w:t>
-      </w:r>
-      <w:proofErr w:type="spellStart"/>
-      <w:r>
-        <w:rPr>
-          <w:rFonts w:ascii="Arial" w:hAnsi="Arial" w:cs="Arial"/>
-          <w:sz w:val="22"/>
-          <w:szCs w:val="22"/>
-        </w:rPr>
-        <w:t>oralizadas</w:t>
-      </w:r>
-      <w:proofErr w:type="spellEnd"/>
-      <w:r>
-        <w:rPr>
-          <w:rFonts w:ascii="Arial" w:hAnsi="Arial" w:cs="Arial"/>
-          <w:sz w:val="22"/>
-          <w:szCs w:val="22"/>
-        </w:rPr>
-        <w:t xml:space="preserve"> y además una fundación "Alas de Alma" que trabaja con sordos y con sordos con patologías asociadas (sordos ciegos  u otros trastornos).</w:t>
-      </w:r>
-    </w:p>
-    <w:p>
-      <w:pPr>
-        <w:pStyle w:val="NormalWeb"/>
-        <w:jc w:val="both"/>
-        <w:rPr>
-          <w:rFonts w:ascii="Arial" w:hAnsi="Arial" w:cs="Arial"/>
-          <w:sz w:val="22"/>
-          <w:szCs w:val="22"/>
-        </w:rPr>
-      </w:pPr>
-      <w:r>
-        <w:rPr>
-          <w:rFonts w:ascii="Arial" w:hAnsi="Arial" w:cs="Arial"/>
-        </w:rPr>
-        <w:t>El objetivo</w:t>
-      </w:r>
-      <w:r>
-        <w:rPr>
-          <w:rFonts w:ascii="Arial" w:hAnsi="Arial" w:cs="Arial"/>
-          <w:sz w:val="22"/>
-          <w:szCs w:val="22"/>
-        </w:rPr>
-        <w:t xml:space="preserve"> </w:t>
-      </w:r>
-      <w:r>
-        <w:rPr>
-          <w:rFonts w:ascii="Arial" w:hAnsi="Arial" w:cs="Arial"/>
-        </w:rPr>
-        <w:t>prioritario</w:t>
-      </w:r>
-      <w:r>
-        <w:rPr>
-          <w:rFonts w:ascii="Arial" w:hAnsi="Arial" w:cs="Arial"/>
-          <w:sz w:val="22"/>
-          <w:szCs w:val="22"/>
-        </w:rPr>
-        <w:t xml:space="preserve"> </w:t>
-      </w:r>
-      <w:r>
-        <w:rPr>
-          <w:rFonts w:ascii="Arial" w:hAnsi="Arial" w:cs="Arial"/>
-        </w:rPr>
-        <w:t>de las instit</w:t>
-      </w:r>
-      <w:r>
-        <w:rPr>
-          <w:rFonts w:ascii="Arial" w:hAnsi="Arial" w:cs="Arial"/>
-        </w:rPr>
-        <w:t>uciones</w:t>
-      </w:r>
-      <w:r>
-        <w:rPr>
-          <w:rFonts w:ascii="Arial" w:hAnsi="Arial" w:cs="Arial"/>
-        </w:rPr>
-        <w:t xml:space="preserve"> </w:t>
-      </w:r>
-      <w:r>
-        <w:rPr>
-          <w:rFonts w:ascii="Arial" w:hAnsi="Arial" w:cs="Arial"/>
-          <w:sz w:val="22"/>
-          <w:szCs w:val="22"/>
-        </w:rPr>
-        <w:t>es garantizar en la C</w:t>
-      </w:r>
-      <w:r>
-        <w:rPr>
-          <w:rFonts w:ascii="Arial" w:hAnsi="Arial" w:cs="Arial"/>
-        </w:rPr>
-        <w:t>omunidad de Jujuy</w:t>
-      </w:r>
-      <w:r>
-        <w:rPr>
-          <w:rFonts w:ascii="Arial" w:hAnsi="Arial" w:cs="Arial"/>
-          <w:sz w:val="22"/>
-          <w:szCs w:val="22"/>
-        </w:rPr>
-        <w:t xml:space="preserve"> la adecuación de las actuaciones dirigidas a prevenir y/o compensar las desigualdades de acceso, permanencia y promoción en el sistema educativo de todo el alumnado en situación de desventaja.</w:t>
-      </w:r>
-      <w:r>
-        <w:rPr>
-          <w:rFonts w:ascii="Arial" w:hAnsi="Arial" w:cs="Arial"/>
-          <w:sz w:val="22"/>
-          <w:szCs w:val="22"/>
-        </w:rPr>
-        <w:t xml:space="preserve"> </w:t>
-      </w:r>
-      <w:r>
-        <w:rPr>
-          <w:rFonts w:ascii="Arial" w:hAnsi="Arial" w:cs="Arial"/>
-          <w:sz w:val="22"/>
-          <w:szCs w:val="22"/>
-        </w:rPr>
-        <w:t>La</w:t>
-      </w:r>
-      <w:r>
-        <w:rPr>
-          <w:rFonts w:ascii="Arial" w:hAnsi="Arial" w:cs="Arial"/>
-          <w:sz w:val="22"/>
-          <w:szCs w:val="22"/>
-        </w:rPr>
-        <w:t xml:space="preserve"> comunidad sorda e instituciones afines </w:t>
-      </w:r>
-      <w:r>
-        <w:rPr>
-          <w:rFonts w:ascii="Arial" w:hAnsi="Arial" w:cs="Arial"/>
-          <w:sz w:val="22"/>
-          <w:szCs w:val="22"/>
-        </w:rPr>
-        <w:t xml:space="preserve">además </w:t>
-      </w:r>
-      <w:r>
-        <w:rPr>
-          <w:rFonts w:ascii="Arial" w:hAnsi="Arial" w:cs="Arial"/>
-          <w:sz w:val="22"/>
-          <w:szCs w:val="22"/>
-        </w:rPr>
-        <w:t>se centra</w:t>
-      </w:r>
-      <w:r>
-        <w:rPr>
-          <w:rFonts w:ascii="Arial" w:hAnsi="Arial" w:cs="Arial"/>
-          <w:sz w:val="22"/>
-          <w:szCs w:val="22"/>
-        </w:rPr>
-        <w:t>n</w:t>
-      </w:r>
-      <w:r>
-        <w:rPr>
-          <w:rFonts w:ascii="Arial" w:hAnsi="Arial" w:cs="Arial"/>
-          <w:sz w:val="22"/>
-          <w:szCs w:val="22"/>
-        </w:rPr>
-        <w:t xml:space="preserve"> en  trabajar los valores: la solidaridad, el respeto, el compromiso con la sociedad. </w:t>
-      </w:r>
-    </w:p>
-    <w:p>
-      <w:pPr>
-        <w:spacing w:after="0" w:line="240" w:lineRule="auto"/>
-        <w:jc w:val="both"/>
-        <w:rPr>
-          <w:rFonts w:ascii="Arial" w:eastAsia="Times New Roman" w:hAnsi="Arial" w:cs="Arial"/>
-        </w:rPr>
-      </w:pPr>
-    </w:p>
-    <w:p>
-      <w:pPr>
-        <w:spacing w:after="0" w:line="240" w:lineRule="auto"/>
-        <w:jc w:val="both"/>
-        <w:rPr>
-          <w:rFonts w:ascii="Arial" w:eastAsia="Times New Roman" w:hAnsi="Arial" w:cs="Arial"/>
-        </w:rPr>
-      </w:pPr>
-      <w:r>
-        <w:rPr>
-          <w:rFonts w:ascii="Arial" w:eastAsia="Times New Roman" w:hAnsi="Arial" w:cs="Arial"/>
-        </w:rPr>
-        <w:lastRenderedPageBreak/>
-        <w:t>Lograr el</w:t>
-      </w:r>
-      <w:r>
-        <w:rPr>
-          <w:rFonts w:ascii="Arial" w:eastAsia="Times New Roman" w:hAnsi="Arial" w:cs="Arial"/>
-        </w:rPr>
-        <w:t xml:space="preserve"> convencimiento de que conocer y comprender una </w:t>
-      </w:r>
-      <w:r>
-        <w:rPr>
-          <w:rFonts w:ascii="Arial" w:eastAsia="Times New Roman" w:hAnsi="Arial" w:cs="Arial"/>
-        </w:rPr>
-        <w:t>discapacidad</w:t>
-      </w:r>
-      <w:r>
-        <w:rPr>
-          <w:rFonts w:ascii="Arial" w:eastAsia="Times New Roman" w:hAnsi="Arial" w:cs="Arial"/>
-        </w:rPr>
-        <w:t xml:space="preserve">, sea </w:t>
-      </w:r>
-      <w:r>
-        <w:rPr>
-          <w:rFonts w:ascii="Arial" w:eastAsia="Times New Roman" w:hAnsi="Arial" w:cs="Arial"/>
-        </w:rPr>
-        <w:t xml:space="preserve">cual sea, </w:t>
-      </w:r>
-      <w:r>
-        <w:rPr>
-          <w:rFonts w:ascii="Arial" w:eastAsia="Times New Roman" w:hAnsi="Arial" w:cs="Arial"/>
-        </w:rPr>
-        <w:t>ayuda a t</w:t>
-      </w:r>
-      <w:r>
-        <w:rPr>
-          <w:rFonts w:ascii="Arial" w:eastAsia="Times New Roman" w:hAnsi="Arial" w:cs="Arial"/>
-        </w:rPr>
-        <w:t>odos a acercarse</w:t>
-      </w:r>
-      <w:r>
-        <w:rPr>
-          <w:rFonts w:ascii="Arial" w:eastAsia="Times New Roman" w:hAnsi="Arial" w:cs="Arial"/>
-        </w:rPr>
-        <w:t xml:space="preserve"> a ella con menos inseguridad y de una forma más real y cercana.</w:t>
-      </w:r>
-      <w:r>
-        <w:rPr>
-          <w:rFonts w:ascii="Arial" w:eastAsia="Times New Roman" w:hAnsi="Arial" w:cs="Arial"/>
-        </w:rPr>
-        <w:t xml:space="preserve"> </w:t>
-      </w:r>
-    </w:p>
-    <w:p>
-      <w:pPr>
-        <w:spacing w:after="0" w:line="240" w:lineRule="auto"/>
-        <w:jc w:val="both"/>
-        <w:rPr>
-          <w:rFonts w:ascii="Arial" w:eastAsia="Times New Roman" w:hAnsi="Arial" w:cs="Arial"/>
-        </w:rPr>
-      </w:pPr>
-    </w:p>
-    <w:p>
-      <w:pPr>
-        <w:spacing w:after="0" w:line="240" w:lineRule="auto"/>
-        <w:jc w:val="both"/>
-        <w:rPr>
-          <w:rFonts w:ascii="Arial" w:eastAsia="Times New Roman" w:hAnsi="Arial" w:cs="Arial"/>
-        </w:rPr>
-      </w:pPr>
-      <w:r>
-        <w:rPr>
-          <w:rFonts w:ascii="Arial" w:eastAsia="Times New Roman" w:hAnsi="Arial" w:cs="Arial"/>
-        </w:rPr>
-        <w:t>Dentro del desarrollo humano, el aprendizaje es un factor importante, ya que es un proceso por el cual se adquiere información, hábitos y capacidades nuevas. El aprendizaje se da desde los primeros días de vida, y es parte integral en cada una de las etapas del desarrollo, ésta va mejorando o aumentado con los años. La aceptación por parte de los padres de la sordera de sus hijos es un paso muy importante para iniciar el viaje sinuoso en la educación de los niños</w:t>
-      </w:r>
-      <w:r>
-        <w:rPr>
-          <w:rFonts w:ascii="Arial" w:eastAsia="Times New Roman" w:hAnsi="Arial" w:cs="Arial"/>
-        </w:rPr>
-        <w:t xml:space="preserve"> </w:t>
-      </w:r>
-      <w:r>
-        <w:rPr>
-          <w:rFonts w:ascii="Arial" w:hAnsi="Arial" w:cs="Arial"/>
-          <w:bCs/>
-        </w:rPr>
-        <w:t>[Santiago</w:t>
-      </w:r>
-      <w:r>
-        <w:rPr>
-          <w:rFonts w:ascii="Arial" w:hAnsi="Arial" w:cs="Arial"/>
-        </w:rPr>
-        <w:t>-</w:t>
-      </w:r>
-      <w:r>
-        <w:rPr>
-          <w:rFonts w:ascii="Arial" w:hAnsi="Arial" w:cs="Arial"/>
-          <w:bCs/>
-        </w:rPr>
-        <w:t xml:space="preserve"> Ruiz, 2003]</w:t>
-      </w:r>
-      <w:r>
-        <w:rPr>
-          <w:rFonts w:ascii="Arial" w:eastAsia="Times New Roman" w:hAnsi="Arial" w:cs="Arial"/>
-        </w:rPr>
-        <w:t xml:space="preserve">. </w:t>
-      </w:r>
-    </w:p>
-    <w:p>
-      <w:pPr>
-        <w:spacing w:after="0" w:line="240" w:lineRule="auto"/>
-        <w:jc w:val="both"/>
-        <w:rPr>
-          <w:rFonts w:ascii="Arial" w:eastAsia="Times New Roman" w:hAnsi="Arial" w:cs="Arial"/>
-        </w:rPr>
-      </w:pPr>
-    </w:p>
-    <w:p>
-      <w:pPr>
-        <w:spacing w:after="0" w:line="240" w:lineRule="auto"/>
-        <w:jc w:val="both"/>
-        <w:rPr>
-          <w:rFonts w:ascii="Arial" w:eastAsia="Times New Roman" w:hAnsi="Arial" w:cs="Arial"/>
-        </w:rPr>
-      </w:pPr>
-      <w:r>
-        <w:rPr>
-          <w:rFonts w:ascii="Arial" w:eastAsia="Times New Roman" w:hAnsi="Arial" w:cs="Arial"/>
-        </w:rPr>
-        <w:t>Los niños y niñas con discapacidades demandan y necesitan unas condiciones de vida que respondan simultáneamente tanto a su condición de niños, como a la especificidad del déficit que presentan.</w:t>
-      </w:r>
-      <w:r>
-        <w:rPr>
-          <w:rFonts w:ascii="Arial" w:eastAsia="Times New Roman" w:hAnsi="Arial" w:cs="Arial"/>
-        </w:rPr>
-        <w:t xml:space="preserve"> </w:t>
-      </w:r>
-      <w:r>
-        <w:rPr>
-          <w:rFonts w:ascii="Arial" w:eastAsia="Times New Roman" w:hAnsi="Arial" w:cs="Arial"/>
-        </w:rPr>
-        <w:t>La Escuela debe responder eficazmente a esa demanda</w:t>
-      </w:r>
-      <w:r>
-        <w:rPr>
-          <w:rFonts w:ascii="Arial" w:eastAsia="Times New Roman" w:hAnsi="Arial" w:cs="Arial"/>
-        </w:rPr>
-        <w:t xml:space="preserve"> </w:t>
-      </w:r>
-      <w:r>
-        <w:rPr>
-          <w:rFonts w:ascii="Arial" w:eastAsia="Times New Roman" w:hAnsi="Arial" w:cs="Arial"/>
-        </w:rPr>
-        <w:t>[</w:t>
-      </w:r>
-      <w:r>
-        <w:rPr>
-          <w:rFonts w:ascii="Arial" w:eastAsia="Times New Roman" w:hAnsi="Arial" w:cs="Arial"/>
-        </w:rPr>
-        <w:t>Rodríguez de la Cruz</w:t>
-      </w:r>
-      <w:r>
-        <w:rPr>
-          <w:rFonts w:ascii="Arial" w:eastAsia="Times New Roman" w:hAnsi="Arial" w:cs="Arial"/>
-        </w:rPr>
-        <w:t xml:space="preserve">, </w:t>
-      </w:r>
-      <w:r>
-        <w:rPr>
-          <w:rFonts w:ascii="Arial" w:eastAsia="Times New Roman" w:hAnsi="Arial" w:cs="Arial"/>
-        </w:rPr>
-        <w:t>2010</w:t>
-      </w:r>
-      <w:r>
-        <w:rPr>
-          <w:rFonts w:ascii="Arial" w:eastAsia="Times New Roman" w:hAnsi="Arial" w:cs="Arial"/>
-        </w:rPr>
-        <w:t>]</w:t>
-      </w:r>
-      <w:r>
-        <w:rPr>
-          <w:rFonts w:ascii="Arial" w:eastAsia="Times New Roman" w:hAnsi="Arial" w:cs="Arial"/>
-        </w:rPr>
-        <w:t>.</w:t>
-      </w:r>
-    </w:p>
-    <w:p>
-      <w:pPr>
-        <w:spacing w:after="0" w:line="240" w:lineRule="auto"/>
-        <w:jc w:val="both"/>
-        <w:rPr>
-          <w:rFonts w:ascii="Arial" w:eastAsia="Times New Roman" w:hAnsi="Arial" w:cs="Arial"/>
-        </w:rPr>
-      </w:pPr>
-    </w:p>
-    <w:p>
-      <w:pPr>
-        <w:spacing w:after="0" w:line="240" w:lineRule="auto"/>
-        <w:rPr>
-          <w:rFonts w:ascii="Arial" w:eastAsia="Times New Roman" w:hAnsi="Arial" w:cs="Arial"/>
-          <w:sz w:val="17"/>
-          <w:szCs w:val="17"/>
-        </w:rPr>
-      </w:pPr>
-    </w:p>
-    <w:p>
-      <w:pPr>
-        <w:spacing w:after="0" w:line="240" w:lineRule="auto"/>
-        <w:rPr>
-          <w:rFonts w:ascii="Arial" w:eastAsia="Times New Roman" w:hAnsi="Arial" w:cs="Arial"/>
-          <w:u w:val="single"/>
-        </w:rPr>
-      </w:pPr>
-      <w:r>
-        <w:rPr>
-          <w:rFonts w:ascii="Arial" w:eastAsia="Times New Roman" w:hAnsi="Arial" w:cs="Arial"/>
-          <w:u w:val="single"/>
-        </w:rPr>
-        <w:t>Actividades o programas de animación a la lectura para sordos en países hispanos</w:t>
-      </w:r>
-    </w:p>
-    <w:p>
-      <w:pPr>
-        <w:spacing w:after="0" w:line="240" w:lineRule="auto"/>
-        <w:rPr>
-          <w:rFonts w:ascii="Arial" w:eastAsia="Times New Roman" w:hAnsi="Arial" w:cs="Arial"/>
-        </w:rPr>
-      </w:pPr>
-    </w:p>
-    <w:p>
-      <w:pPr>
-        <w:spacing w:after="0" w:line="240" w:lineRule="auto"/>
-        <w:jc w:val="both"/>
-        <w:rPr>
-          <w:rFonts w:ascii="Arial" w:eastAsia="Times New Roman" w:hAnsi="Arial" w:cs="Arial"/>
-        </w:rPr>
-      </w:pPr>
-      <w:r>
-        <w:rPr>
-          <w:rFonts w:ascii="Arial" w:eastAsia="Times New Roman" w:hAnsi="Arial" w:cs="Arial"/>
-        </w:rPr>
-        <w:t>Argentina</w:t>
-      </w:r>
-    </w:p>
-    <w:p>
-      <w:pPr>
-        <w:spacing w:after="0" w:line="240" w:lineRule="auto"/>
-        <w:jc w:val="both"/>
-        <w:rPr>
-          <w:rFonts w:ascii="Arial" w:eastAsia="Times New Roman" w:hAnsi="Arial" w:cs="Arial"/>
-        </w:rPr>
-      </w:pPr>
-    </w:p>
-    <w:p>
-      <w:pPr>
-        <w:spacing w:after="0" w:line="240" w:lineRule="auto"/>
-        <w:jc w:val="both"/>
-        <w:rPr>
-          <w:rFonts w:ascii="Arial" w:eastAsia="Times New Roman" w:hAnsi="Arial" w:cs="Arial"/>
-        </w:rPr>
-      </w:pPr>
-      <w:r>
-        <w:rPr>
-          <w:rFonts w:ascii="Arial" w:eastAsia="Times New Roman" w:hAnsi="Arial" w:cs="Arial"/>
-        </w:rPr>
-        <w:t xml:space="preserve">“Cuentos a Mano” es un proyecto realizado por Gabriela Bianco y Cristina </w:t>
-      </w:r>
-      <w:proofErr w:type="spellStart"/>
-      <w:r>
-        <w:rPr>
-          <w:rFonts w:ascii="Arial" w:eastAsia="Times New Roman" w:hAnsi="Arial" w:cs="Arial"/>
-        </w:rPr>
-        <w:t>Banfi</w:t>
-      </w:r>
-      <w:proofErr w:type="spellEnd"/>
-      <w:r>
-        <w:rPr>
-          <w:rFonts w:ascii="Arial" w:eastAsia="Times New Roman" w:hAnsi="Arial" w:cs="Arial"/>
-        </w:rPr>
-        <w:t xml:space="preserve">, fue realizado en el marco de ADAS (Asociación de Artes &amp; Señas) e incluye cinco cuentos y una canción en Lengua de Señas Argentina (LSA). El video está acompañado por un libro con actividades para realizar con los chicos y material de </w:t>
-      </w:r>
-      <w:bookmarkStart w:id="1" w:name="8"/>
-      <w:bookmarkEnd w:id="1"/>
-      <w:r>
-        <w:rPr>
-          <w:rFonts w:ascii="Arial" w:eastAsia="Times New Roman" w:hAnsi="Arial" w:cs="Arial"/>
-        </w:rPr>
-        <w:t>utilidad e interés para sus maestros y padres. Se incluyeron cuentos tradicionales, folklóricos y modernos, y entre los narradores hay personas sordas y oyentes que fueron especialmente entrenados por Gabriela Bianco para desarrollar cada una de las lecturas.</w:t>
-      </w:r>
-    </w:p>
-    <w:p>
-      <w:pPr>
-        <w:spacing w:after="0" w:line="240" w:lineRule="auto"/>
-        <w:jc w:val="both"/>
-        <w:rPr>
-          <w:rFonts w:ascii="Arial" w:eastAsia="Times New Roman" w:hAnsi="Arial" w:cs="Arial"/>
-        </w:rPr>
-      </w:pPr>
-    </w:p>
-    <w:p>
-      <w:pPr>
-        <w:spacing w:after="0" w:line="240" w:lineRule="auto"/>
-        <w:jc w:val="both"/>
-        <w:rPr>
-          <w:rFonts w:ascii="Arial" w:eastAsia="Times New Roman" w:hAnsi="Arial" w:cs="Arial"/>
-        </w:rPr>
-      </w:pPr>
-      <w:r>
-        <w:rPr>
-          <w:rFonts w:ascii="Arial" w:eastAsia="Times New Roman" w:hAnsi="Arial" w:cs="Arial"/>
-        </w:rPr>
-        <w:t>CEDILIJ es un Centro de Difusión e Investigación de Literatura Infantil y Juvenil</w:t>
-      </w:r>
-      <w:r>
-        <w:rPr>
-          <w:rFonts w:ascii="Arial" w:eastAsia="Times New Roman" w:hAnsi="Arial" w:cs="Arial"/>
-        </w:rPr>
-        <w:t xml:space="preserve"> </w:t>
-      </w:r>
-      <w:r>
-        <w:rPr>
-          <w:rFonts w:ascii="Arial" w:eastAsia="Times New Roman" w:hAnsi="Arial" w:cs="Arial"/>
-        </w:rPr>
-        <w:t xml:space="preserve">cuya misión es promover la formación de niños y jóvenes lectores desde la literatura, junto a CRESCOMAS (Centro de Recursos Especializados en Sordera, Ceguera y Otras Múltiples Discapacidades en América del Sur) a través de su proyecto Cuentos mano a mano promueven el encuentro de la comunidad sorda y oyente a través del acercamiento a la literatura: narrando cuentos, animando a leer; compartiendo una biblioteca ambulante, generando espacios </w:t>
-      </w:r>
-      <w:proofErr w:type="spellStart"/>
-      <w:r>
-        <w:rPr>
-          <w:rFonts w:ascii="Arial" w:eastAsia="Times New Roman" w:hAnsi="Arial" w:cs="Arial"/>
-        </w:rPr>
-        <w:t>biculturales</w:t>
-      </w:r>
-      <w:proofErr w:type="spellEnd"/>
-      <w:r>
-        <w:rPr>
-          <w:rFonts w:ascii="Arial" w:eastAsia="Times New Roman" w:hAnsi="Arial" w:cs="Arial"/>
-        </w:rPr>
-        <w:t xml:space="preserve"> y bilingües (Lengua de Señas y español. Consiste básicamente en una narración oral con un intérprete en Lengua de Señas.</w:t>
-      </w:r>
-    </w:p>
-    <w:p>
-      <w:pPr>
-        <w:spacing w:after="0" w:line="240" w:lineRule="auto"/>
-        <w:rPr>
-          <w:rFonts w:ascii="Arial" w:eastAsia="Times New Roman" w:hAnsi="Arial" w:cs="Arial"/>
-        </w:rPr>
-      </w:pPr>
-    </w:p>
-    <w:p>
-      <w:pPr>
-        <w:spacing w:after="0" w:line="240" w:lineRule="auto"/>
-        <w:rPr>
-          <w:rFonts w:ascii="Arial" w:eastAsia="Times New Roman" w:hAnsi="Arial" w:cs="Arial"/>
-        </w:rPr>
-      </w:pPr>
-      <w:r>
-        <w:rPr>
-          <w:rFonts w:ascii="Arial" w:eastAsia="Times New Roman" w:hAnsi="Arial" w:cs="Arial"/>
-        </w:rPr>
-        <w:t>Chile</w:t>
-      </w:r>
-    </w:p>
-    <w:p>
-      <w:pPr>
-        <w:spacing w:after="0" w:line="240" w:lineRule="auto"/>
-        <w:rPr>
-          <w:rFonts w:ascii="Arial" w:eastAsia="Times New Roman" w:hAnsi="Arial" w:cs="Arial"/>
-        </w:rPr>
-      </w:pPr>
-    </w:p>
-    <w:p>
-      <w:pPr>
-        <w:spacing w:after="0" w:line="240" w:lineRule="auto"/>
-        <w:jc w:val="both"/>
-        <w:rPr>
-          <w:rFonts w:ascii="Arial" w:eastAsia="Times New Roman" w:hAnsi="Arial" w:cs="Arial"/>
-        </w:rPr>
-      </w:pPr>
-      <w:r>
-        <w:rPr>
-          <w:rFonts w:ascii="Arial" w:eastAsia="Times New Roman" w:hAnsi="Arial" w:cs="Arial"/>
-        </w:rPr>
-        <w:t>El</w:t>
-      </w:r>
-      <w:r>
-        <w:rPr>
-          <w:rFonts w:ascii="Arial" w:eastAsia="Times New Roman" w:hAnsi="Arial" w:cs="Arial"/>
-        </w:rPr>
-        <w:t xml:space="preserve"> </w:t>
-      </w:r>
-      <w:r>
-        <w:rPr>
-          <w:rFonts w:ascii="Arial" w:eastAsia="Times New Roman" w:hAnsi="Arial" w:cs="Arial"/>
-        </w:rPr>
-        <w:t xml:space="preserve">Centro de desarrollo de tecnologías de inclusión, CEDETI, lanzó el software </w:t>
-      </w:r>
-      <w:proofErr w:type="spellStart"/>
-      <w:r>
-        <w:rPr>
-          <w:rFonts w:ascii="Arial" w:eastAsia="Times New Roman" w:hAnsi="Arial" w:cs="Arial"/>
-        </w:rPr>
-        <w:t>Sueñaletras</w:t>
-      </w:r>
-      <w:proofErr w:type="spellEnd"/>
-      <w:r>
-        <w:rPr>
-          <w:rFonts w:ascii="Arial" w:eastAsia="Times New Roman" w:hAnsi="Arial" w:cs="Arial"/>
-        </w:rPr>
-        <w:t xml:space="preserve">, dirigido a niños sordos e </w:t>
-      </w:r>
-      <w:proofErr w:type="spellStart"/>
-      <w:r>
-        <w:rPr>
-          <w:rFonts w:ascii="Arial" w:eastAsia="Times New Roman" w:hAnsi="Arial" w:cs="Arial"/>
-        </w:rPr>
-        <w:t>hipoacúsicos</w:t>
-      </w:r>
-      <w:proofErr w:type="spellEnd"/>
-      <w:r>
-        <w:rPr>
-          <w:rFonts w:ascii="Arial" w:eastAsia="Times New Roman" w:hAnsi="Arial" w:cs="Arial"/>
-        </w:rPr>
-        <w:t xml:space="preserve"> entre 4 y 10 años. Éste abarca las áreas desde apresto lector hasta lectura de textos breves. El software incluye mediación del aprendizaje de la lectura por tres medios: lengua de señas chilena, escritura dactilológica y lenguaje labial.</w:t>
-      </w:r>
-    </w:p>
-    <w:p>
-      <w:pPr>
-        <w:spacing w:after="0" w:line="240" w:lineRule="auto"/>
-        <w:jc w:val="both"/>
-        <w:rPr>
-          <w:rFonts w:ascii="Arial" w:eastAsia="Times New Roman" w:hAnsi="Arial" w:cs="Arial"/>
-        </w:rPr>
-      </w:pPr>
-      <w:r>
-        <w:rPr>
-          <w:rFonts w:ascii="Arial" w:eastAsia="Times New Roman" w:hAnsi="Arial" w:cs="Arial"/>
-        </w:rPr>
-        <w:t xml:space="preserve"> </w:t>
-      </w:r>
-    </w:p>
-    <w:p>
-      <w:pPr>
-        <w:spacing w:after="0" w:line="240" w:lineRule="auto"/>
-        <w:jc w:val="both"/>
-        <w:rPr>
-          <w:rFonts w:ascii="Arial" w:eastAsia="Times New Roman" w:hAnsi="Arial" w:cs="Arial"/>
-        </w:rPr>
-      </w:pPr>
-      <w:r>
-        <w:rPr>
-          <w:rFonts w:ascii="Arial" w:eastAsia="Times New Roman" w:hAnsi="Arial" w:cs="Arial"/>
-        </w:rPr>
-        <w:t>El programa tiene por objetivo: fomentar la adquisición de léxico, ya sea en lengua de señas o escrita, por medio de un proceso interactivo, en el que tanto docentes como estudiantes participan; fortalecer la memoria</w:t>
-      </w:r>
-      <w:r>
-        <w:rPr>
-          <w:rFonts w:ascii="Arial" w:eastAsia="Times New Roman" w:hAnsi="Arial" w:cs="Arial"/>
-        </w:rPr>
-        <w:t xml:space="preserve"> </w:t>
-      </w:r>
-      <w:r>
-        <w:rPr>
-          <w:rFonts w:ascii="Arial" w:eastAsia="Times New Roman" w:hAnsi="Arial" w:cs="Arial"/>
-        </w:rPr>
-        <w:t xml:space="preserve">a corto y largo plazo, en la lengua escrita; estimular la lectura, por medio de un set de cuentos y fábulas, facilitando el acercamiento a la comprensión lectora apoyándose en imágenes ilustrativas. </w:t>
-      </w:r>
-    </w:p>
-    <w:p>
-      <w:pPr>
-        <w:spacing w:after="0" w:line="240" w:lineRule="auto"/>
-        <w:jc w:val="both"/>
-        <w:rPr>
-          <w:rFonts w:ascii="Arial" w:eastAsia="Times New Roman" w:hAnsi="Arial" w:cs="Arial"/>
-        </w:rPr>
-      </w:pPr>
-    </w:p>
-    <w:p>
-      <w:pPr>
-        <w:spacing w:after="0" w:line="240" w:lineRule="auto"/>
-        <w:jc w:val="both"/>
-        <w:rPr>
-          <w:rFonts w:ascii="Arial" w:eastAsia="Times New Roman" w:hAnsi="Arial" w:cs="Arial"/>
-        </w:rPr>
-      </w:pPr>
-      <w:r>
-        <w:rPr>
-          <w:rFonts w:ascii="Arial" w:eastAsia="Times New Roman" w:hAnsi="Arial" w:cs="Arial"/>
-        </w:rPr>
-        <w:t>"</w:t>
-      </w:r>
-      <w:r>
-        <w:rPr>
-          <w:rFonts w:ascii="Arial" w:eastAsia="Times New Roman" w:hAnsi="Arial" w:cs="Arial"/>
-        </w:rPr>
-        <w:t xml:space="preserve">Felipe el </w:t>
-      </w:r>
-      <w:proofErr w:type="spellStart"/>
-      <w:r>
-        <w:rPr>
-          <w:rFonts w:ascii="Arial" w:eastAsia="Times New Roman" w:hAnsi="Arial" w:cs="Arial"/>
-        </w:rPr>
-        <w:t>Chungungo</w:t>
-      </w:r>
-      <w:proofErr w:type="spellEnd"/>
-      <w:r>
-        <w:rPr>
-          <w:rFonts w:ascii="Arial" w:eastAsia="Times New Roman" w:hAnsi="Arial" w:cs="Arial"/>
-        </w:rPr>
-        <w:t>"</w:t>
-      </w:r>
-      <w:r>
-        <w:rPr>
-          <w:rFonts w:ascii="Arial" w:eastAsia="Times New Roman" w:hAnsi="Arial" w:cs="Arial"/>
-        </w:rPr>
-        <w:t>,</w:t>
-      </w:r>
-      <w:r>
-        <w:rPr>
-          <w:rFonts w:ascii="Arial" w:eastAsia="Times New Roman" w:hAnsi="Arial" w:cs="Arial"/>
-        </w:rPr>
-        <w:t xml:space="preserve"> </w:t>
-      </w:r>
-      <w:r>
-        <w:rPr>
-          <w:rFonts w:ascii="Arial" w:eastAsia="Times New Roman" w:hAnsi="Arial" w:cs="Arial"/>
-        </w:rPr>
-        <w:t>es un prototipo de software de</w:t>
-      </w:r>
-      <w:r>
-        <w:rPr>
-          <w:rFonts w:ascii="Arial" w:eastAsia="Times New Roman" w:hAnsi="Arial" w:cs="Arial"/>
-        </w:rPr>
-        <w:t xml:space="preserve"> </w:t>
-      </w:r>
-      <w:r>
-        <w:rPr>
-          <w:rFonts w:ascii="Arial" w:eastAsia="Times New Roman" w:hAnsi="Arial" w:cs="Arial"/>
-        </w:rPr>
-        <w:t xml:space="preserve">ejercitación </w:t>
-      </w:r>
-      <w:proofErr w:type="spellStart"/>
-      <w:r>
-        <w:rPr>
-          <w:rFonts w:ascii="Arial" w:eastAsia="Times New Roman" w:hAnsi="Arial" w:cs="Arial"/>
-        </w:rPr>
-        <w:t>hipermedial</w:t>
-      </w:r>
-      <w:proofErr w:type="spellEnd"/>
-      <w:r>
-        <w:rPr>
-          <w:rFonts w:ascii="Arial" w:eastAsia="Times New Roman" w:hAnsi="Arial" w:cs="Arial"/>
-        </w:rPr>
-        <w:t xml:space="preserve">, para desarrollar habilidades de comprensión lectora, en niños sordos entre 9 y 10 años </w:t>
-      </w:r>
-      <w:r>
-        <w:rPr>
-          <w:rFonts w:ascii="Arial" w:eastAsia="Times New Roman" w:hAnsi="Arial" w:cs="Arial"/>
-        </w:rPr>
-        <w:t xml:space="preserve">de </w:t>
-      </w:r>
-      <w:r>
-        <w:rPr>
-          <w:rFonts w:ascii="Arial" w:eastAsia="Times New Roman" w:hAnsi="Arial" w:cs="Arial"/>
-        </w:rPr>
-        <w:lastRenderedPageBreak/>
-        <w:t>edad</w:t>
-      </w:r>
-      <w:r>
-        <w:rPr>
-          <w:rFonts w:ascii="Arial" w:eastAsia="Times New Roman" w:hAnsi="Arial" w:cs="Arial"/>
-        </w:rPr>
-        <w:t>.</w:t>
-      </w:r>
-      <w:r>
-        <w:rPr>
-          <w:rFonts w:ascii="Arial" w:eastAsia="Times New Roman" w:hAnsi="Arial" w:cs="Arial"/>
-        </w:rPr>
-        <w:t xml:space="preserve"> En </w:t>
-      </w:r>
-      <w:r>
-        <w:rPr>
-          <w:rFonts w:ascii="Arial" w:eastAsia="Times New Roman" w:hAnsi="Arial" w:cs="Arial"/>
-        </w:rPr>
-        <w:t>este</w:t>
-      </w:r>
-      <w:r>
-        <w:rPr>
-          <w:rFonts w:ascii="Arial" w:eastAsia="Times New Roman" w:hAnsi="Arial" w:cs="Arial"/>
-        </w:rPr>
-        <w:t xml:space="preserve"> es posible interactuar con las diferentes escenas las cuales le permitirá traducir la narración del cuento en lenguaje gestual (mediante la imagen en video), apoyar el texto en clave </w:t>
-      </w:r>
-      <w:proofErr w:type="spellStart"/>
-      <w:r>
-        <w:rPr>
-          <w:rFonts w:ascii="Arial" w:eastAsia="Times New Roman" w:hAnsi="Arial" w:cs="Arial"/>
-        </w:rPr>
-        <w:t>Fitzgerald</w:t>
-      </w:r>
-      <w:proofErr w:type="spellEnd"/>
-      <w:r>
-        <w:rPr>
-          <w:rFonts w:ascii="Arial" w:eastAsia="Times New Roman" w:hAnsi="Arial" w:cs="Arial"/>
-        </w:rPr>
-        <w:t xml:space="preserve">, complementar con sinónimos de palabras claves consideradas complejas para el lector mediante hipertexto, observar la animación de los personajes del cuento y repetir cuantas veces sea necesario. </w:t>
-      </w:r>
-    </w:p>
-    <w:p>
-      <w:pPr>
-        <w:spacing w:after="0" w:line="240" w:lineRule="auto"/>
-        <w:jc w:val="both"/>
-        <w:rPr>
-          <w:rFonts w:ascii="Arial" w:eastAsia="Times New Roman" w:hAnsi="Arial" w:cs="Arial"/>
-        </w:rPr>
-      </w:pPr>
-    </w:p>
-    <w:p>
-      <w:pPr>
-        <w:spacing w:after="0" w:line="240" w:lineRule="auto"/>
-        <w:jc w:val="both"/>
-        <w:rPr>
-          <w:rFonts w:ascii="Arial" w:eastAsia="Times New Roman" w:hAnsi="Arial" w:cs="Arial"/>
-        </w:rPr>
-      </w:pPr>
-      <w:r>
-        <w:rPr>
-          <w:rFonts w:ascii="Arial" w:eastAsia="Times New Roman" w:hAnsi="Arial" w:cs="Arial"/>
-        </w:rPr>
-        <w:t>España</w:t>
-      </w:r>
-    </w:p>
-    <w:p>
-      <w:pPr>
-        <w:spacing w:after="0" w:line="240" w:lineRule="auto"/>
-        <w:jc w:val="both"/>
-        <w:rPr>
-          <w:rFonts w:ascii="Arial" w:eastAsia="Times New Roman" w:hAnsi="Arial" w:cs="Arial"/>
-        </w:rPr>
-      </w:pPr>
-    </w:p>
-    <w:p>
-      <w:pPr>
-        <w:spacing w:after="0" w:line="240" w:lineRule="auto"/>
-        <w:jc w:val="both"/>
-        <w:rPr>
-          <w:rFonts w:ascii="Arial" w:eastAsia="Times New Roman" w:hAnsi="Arial" w:cs="Arial"/>
-        </w:rPr>
-      </w:pPr>
-      <w:r>
-        <w:rPr>
-          <w:rFonts w:ascii="Arial" w:eastAsia="Times New Roman" w:hAnsi="Arial" w:cs="Arial"/>
-        </w:rPr>
-        <w:t>“Lengua de Signos, Lengua de Libros", reza la campaña impulsada por la Fundación CNSE (Confederación Estatal para las Personas Sordas) para la Supresión de las Barreras de Comunicación</w:t>
-      </w:r>
-      <w:r>
-        <w:rPr>
-          <w:rFonts w:ascii="Arial" w:eastAsia="Times New Roman" w:hAnsi="Arial" w:cs="Arial"/>
-        </w:rPr>
-        <w:t xml:space="preserve"> </w:t>
-      </w:r>
-      <w:r>
-        <w:rPr>
-          <w:rFonts w:ascii="Arial" w:eastAsia="Times New Roman" w:hAnsi="Arial" w:cs="Arial"/>
-        </w:rPr>
-        <w:t xml:space="preserve">con la colaboración del Ministerio de Cultura. A través de una campaña de fomento de la lectura persigue "conseguir nuevos y buenos lectores sordos". Tiene un aliado: la Lengua de Signos. Esta campaña busca animar a los agentes culturales y educativos, a las entidades asociativas y a las familias para que impulsen el hábito de la lectura. La narración en Lengua de Signos "abre las puertas del mundo del libro a todas las personas sordas, grandes y pequeñas, permitiéndonos entrar en él y que éste entre en nosotros". </w:t>
-      </w:r>
-    </w:p>
-    <w:p>
-      <w:pPr>
-        <w:spacing w:after="0" w:line="240" w:lineRule="auto"/>
-        <w:jc w:val="both"/>
-        <w:rPr>
-          <w:rFonts w:ascii="Arial" w:eastAsia="Times New Roman" w:hAnsi="Arial" w:cs="Arial"/>
-        </w:rPr>
-      </w:pPr>
-    </w:p>
-    <w:p>
-      <w:pPr>
-        <w:spacing w:after="0" w:line="240" w:lineRule="auto"/>
-        <w:jc w:val="both"/>
-        <w:rPr>
-          <w:rFonts w:ascii="Arial" w:eastAsia="Times New Roman" w:hAnsi="Arial" w:cs="Arial"/>
-        </w:rPr>
-      </w:pPr>
-      <w:r>
-        <w:rPr>
-          <w:rFonts w:ascii="Arial" w:eastAsia="Times New Roman" w:hAnsi="Arial" w:cs="Arial"/>
-        </w:rPr>
-        <w:t>“Las Aventuras de Don Quijote" y de "</w:t>
-      </w:r>
-      <w:proofErr w:type="spellStart"/>
-      <w:r>
-        <w:rPr>
-          <w:rFonts w:ascii="Arial" w:eastAsia="Times New Roman" w:hAnsi="Arial" w:cs="Arial"/>
-        </w:rPr>
-        <w:t>Pippi</w:t>
-      </w:r>
-      <w:proofErr w:type="spellEnd"/>
-      <w:r>
-        <w:rPr>
-          <w:rFonts w:ascii="Arial" w:eastAsia="Times New Roman" w:hAnsi="Arial" w:cs="Arial"/>
-        </w:rPr>
-        <w:t xml:space="preserve"> </w:t>
-      </w:r>
-      <w:proofErr w:type="spellStart"/>
-      <w:r>
-        <w:rPr>
-          <w:rFonts w:ascii="Arial" w:eastAsia="Times New Roman" w:hAnsi="Arial" w:cs="Arial"/>
-        </w:rPr>
-        <w:t>Calzaslargas</w:t>
-      </w:r>
-      <w:proofErr w:type="spellEnd"/>
-      <w:r>
-        <w:rPr>
-          <w:rFonts w:ascii="Arial" w:eastAsia="Times New Roman" w:hAnsi="Arial" w:cs="Arial"/>
-        </w:rPr>
-        <w:t>" han sido publicadas en LSE para fomentar la lectura en familia. Hasta ahora, esta iniciativa se ha materializado en varios cuentos infantiles escritos en Lengua de Signos</w:t>
-      </w:r>
-      <w:r>
-        <w:rPr>
-          <w:rFonts w:ascii="Arial" w:eastAsia="Times New Roman" w:hAnsi="Arial" w:cs="Arial"/>
-        </w:rPr>
-        <w:t>. Este</w:t>
-      </w:r>
-      <w:r>
-        <w:rPr>
-          <w:rFonts w:ascii="Arial" w:eastAsia="Times New Roman" w:hAnsi="Arial" w:cs="Arial"/>
-        </w:rPr>
-        <w:t xml:space="preserve"> contiene un DVD en el que se narra la historia del hidalgo -en LSE-adaptada a dos niveles de edad diferentes, de 3 a 6 y de 6 a 8 años, y se incluyen diversas actividades para realizar con la ayuda del libro. Se intenta que los menores se diviertan, aprendan y lean en Lengua de Signos. </w:t>
-      </w:r>
-    </w:p>
-    <w:p>
-      <w:pPr>
-        <w:spacing w:after="0" w:line="240" w:lineRule="auto"/>
-        <w:jc w:val="both"/>
-        <w:rPr>
-          <w:rFonts w:ascii="Arial" w:eastAsia="Times New Roman" w:hAnsi="Arial" w:cs="Arial"/>
-        </w:rPr>
-      </w:pPr>
-    </w:p>
-    <w:p>
-      <w:pPr>
-        <w:spacing w:after="0" w:line="240" w:lineRule="auto"/>
-        <w:jc w:val="both"/>
-        <w:rPr>
-          <w:rFonts w:ascii="Arial" w:eastAsia="Times New Roman" w:hAnsi="Arial" w:cs="Arial"/>
-        </w:rPr>
-      </w:pPr>
-      <w:r>
-        <w:rPr>
-          <w:rFonts w:ascii="Arial" w:eastAsia="Times New Roman" w:hAnsi="Arial" w:cs="Arial"/>
-        </w:rPr>
-        <w:t>Por su parte, la guía "Vamos a Signar un Cuento" proporciona a los padres y madres pautas y orientaciones para hacer más fácil la lectura con sus hijos e hijas sordos. Esta publicación se centra en dos personajes, Manu y</w:t>
-      </w:r>
-      <w:r>
-        <w:rPr>
-          <w:rFonts w:ascii="Arial" w:eastAsia="Times New Roman" w:hAnsi="Arial" w:cs="Arial"/>
-        </w:rPr>
-        <w:t xml:space="preserve"> </w:t>
-      </w:r>
-      <w:r>
-        <w:rPr>
-          <w:rFonts w:ascii="Arial" w:eastAsia="Times New Roman" w:hAnsi="Arial" w:cs="Arial"/>
-        </w:rPr>
-        <w:t>Sara, que animan a los pequeños a leer y ofrecen recursos bibliográficos y electrónicos para que las familias animen a la lectura dentro del hogar y conozcan más sobre la comunidad sorda</w:t>
-      </w:r>
-      <w:r>
-        <w:rPr>
-          <w:rFonts w:ascii="Arial" w:eastAsia="Times New Roman" w:hAnsi="Arial" w:cs="Arial"/>
-        </w:rPr>
-        <w:t xml:space="preserve"> [Reyes Avendaño, 2009 ].</w:t>
-      </w:r>
-    </w:p>
-    <w:p>
-      <w:pPr>
-        <w:spacing w:after="0" w:line="240" w:lineRule="auto"/>
-        <w:jc w:val="both"/>
-        <w:rPr>
-          <w:rFonts w:ascii="Arial" w:eastAsia="Times New Roman" w:hAnsi="Arial" w:cs="Arial"/>
-        </w:rPr>
-      </w:pPr>
-    </w:p>
-    <w:p>
-      <w:pPr>
-        <w:spacing w:after="0" w:line="240" w:lineRule="auto"/>
-        <w:jc w:val="both"/>
-        <w:rPr>
-          <w:rFonts w:ascii="Arial" w:eastAsia="Times New Roman" w:hAnsi="Arial" w:cs="Arial"/>
-        </w:rPr>
-      </w:pPr>
-    </w:p>
-    <w:p>
-      <w:pPr>
-        <w:spacing w:after="0" w:line="240" w:lineRule="auto"/>
-        <w:jc w:val="both"/>
-        <w:rPr>
-          <w:rFonts w:ascii="Arial" w:eastAsia="Times New Roman" w:hAnsi="Arial" w:cs="Arial"/>
-        </w:rPr>
-      </w:pPr>
-      <w:proofErr w:type="spellStart"/>
-      <w:r>
-        <w:rPr>
-          <w:rFonts w:ascii="Arial" w:eastAsia="Times New Roman" w:hAnsi="Arial" w:cs="Arial"/>
-        </w:rPr>
-        <w:t>Bibliografia</w:t>
-      </w:r>
-      <w:proofErr w:type="spellEnd"/>
-    </w:p>
-    <w:p>
-      <w:pPr>
-        <w:spacing w:after="0" w:line="240" w:lineRule="auto"/>
-        <w:jc w:val="both"/>
-        <w:rPr>
-          <w:rFonts w:ascii="Arial" w:eastAsia="Times New Roman" w:hAnsi="Arial" w:cs="Arial"/>
-        </w:rPr>
-      </w:pPr>
-    </w:p>
-    <w:p>
-      <w:pPr>
-        <w:pStyle w:val="Sinespaciado"/>
-        <w:rPr>
-          <w:rFonts w:ascii="Arial" w:eastAsia="Times New Roman" w:hAnsi="Arial" w:cs="Arial"/>
-        </w:rPr>
-      </w:pPr>
-      <w:r>
-        <w:rPr>
-          <w:rFonts w:ascii="Arial" w:eastAsia="Times New Roman" w:hAnsi="Arial" w:cs="Arial"/>
-        </w:rPr>
-        <w:t>[Reyes</w:t>
-      </w:r>
-      <w:r>
-        <w:rPr>
-          <w:rFonts w:ascii="Arial" w:eastAsia="Times New Roman" w:hAnsi="Arial" w:cs="Arial"/>
-        </w:rPr>
-        <w:t xml:space="preserve"> Avendaño, 2009 ] </w:t>
-      </w:r>
-      <w:r>
-        <w:rPr>
-          <w:rFonts w:ascii="Arial" w:eastAsia="Times New Roman" w:hAnsi="Arial" w:cs="Arial"/>
-        </w:rPr>
-        <w:t>Marcela Andrade Reyes y Rosa Elena Castro Avendaño</w:t>
-      </w:r>
-      <w:r>
-        <w:rPr>
-          <w:rFonts w:ascii="Arial" w:eastAsia="Times New Roman" w:hAnsi="Arial" w:cs="Arial"/>
-        </w:rPr>
-        <w:t>,</w:t>
-      </w:r>
-      <w:r>
-        <w:rPr>
-          <w:rFonts w:ascii="Arial" w:eastAsia="Times New Roman" w:hAnsi="Arial" w:cs="Arial"/>
-        </w:rPr>
-        <w:t xml:space="preserve"> "Lectura y discapacidad auditiva: guía para trabajar con niños"</w:t>
-      </w:r>
-      <w:r>
-        <w:rPr>
-          <w:rFonts w:ascii="Arial" w:eastAsia="Times New Roman" w:hAnsi="Arial" w:cs="Arial"/>
-        </w:rPr>
-        <w:t xml:space="preserve">, Santiago, Chile, Noviembre de 2009. </w:t>
-      </w:r>
-    </w:p>
-    <w:p>
-      <w:pPr>
-        <w:pStyle w:val="Sinespaciado"/>
-        <w:rPr>
-          <w:rFonts w:ascii="Arial" w:eastAsia="Times New Roman" w:hAnsi="Arial" w:cs="Arial"/>
-        </w:rPr>
-      </w:pPr>
-      <w:r>
-        <w:rPr>
-          <w:rFonts w:ascii="Arial" w:eastAsia="Times New Roman" w:hAnsi="Arial" w:cs="Arial"/>
-        </w:rPr>
-        <w:t>Consultada : 9 de diciembre de 2014</w:t>
-      </w:r>
-    </w:p>
-    <w:p>
-      <w:pPr>
-        <w:pStyle w:val="Sinespaciado"/>
-        <w:rPr>
-          <w:rFonts w:ascii="Arial" w:eastAsia="Times New Roman" w:hAnsi="Arial" w:cs="Arial"/>
-        </w:rPr>
-      </w:pPr>
-    </w:p>
-    <w:p>
-      <w:pPr>
-        <w:pStyle w:val="Ttulo1"/>
-        <w:spacing w:before="0" w:beforeAutospacing="0" w:after="0" w:afterAutospacing="0"/>
-        <w:rPr>
           <w:rFonts w:ascii="Arial" w:hAnsi="Arial" w:cs="Arial"/>
           <w:b w:val="0"/>
           <w:sz w:val="22"/>
           <w:szCs w:val="22"/>
-        </w:rPr>
-      </w:pPr>
-      <w:r>
+          <w:u w:val="single"/>
+        </w:rPr>
+        <w:t>Instituciones para sordos en Jujuy</w:t>
+      </w:r>
+    </w:p>
+    <w:p>
+      <w:pPr>
+        <w:pStyle w:val="NormalWeb"/>
+        <w:spacing w:before="0" w:beforeAutospacing="0" w:after="0" w:afterAutospacing="0"/>
+        <w:jc w:val="both"/>
+        <w:rPr>
+          <w:rFonts w:ascii="Arial" w:hAnsi="Arial" w:cs="Arial"/>
+          <w:sz w:val="22"/>
+          <w:szCs w:val="22"/>
+        </w:rPr>
+      </w:pPr>
+      <w:r>
+        <w:rPr>
+          <w:rFonts w:ascii="Arial" w:hAnsi="Arial" w:cs="Arial"/>
+          <w:sz w:val="22"/>
+          <w:szCs w:val="22"/>
+        </w:rPr>
+        <w:t>Jujuy cuenta con varias instituciones sociales de personas sordas: tres asociaciones de sordos, una en San Salvador, otra en Ledesma y en Perico; también cuenta con una escuela de sordos que es de niños y adolescentes. Una escuela privada de personas con déficit auditivo que están oralizadas y ade</w:t>
+      </w:r>
+      <w:r>
+        <w:rPr>
+          <w:rFonts w:ascii="Arial" w:hAnsi="Arial" w:cs="Arial"/>
+          <w:sz w:val="22"/>
+          <w:szCs w:val="22"/>
+        </w:rPr>
+        <w:t>más una fundación</w:t>
+      </w:r>
+      <w:r>
+        <w:rPr>
+          <w:rFonts w:ascii="Arial" w:hAnsi="Arial" w:cs="Arial"/>
+          <w:sz w:val="22"/>
+          <w:szCs w:val="22"/>
+        </w:rPr>
+        <w:t xml:space="preserve"> que trabaja con sordos y con sordos con patologías asociadas (sordos ciegos  u otros trastornos).</w:t>
+      </w:r>
+    </w:p>
+    <w:p>
+      <w:pPr>
+        <w:pStyle w:val="NormalWeb"/>
+        <w:spacing w:before="0" w:beforeAutospacing="0" w:after="0" w:afterAutospacing="0"/>
+        <w:jc w:val="both"/>
+        <w:rPr>
+          <w:rFonts w:ascii="Arial" w:hAnsi="Arial" w:cs="Arial"/>
+          <w:sz w:val="22"/>
+          <w:szCs w:val="22"/>
+        </w:rPr>
+      </w:pPr>
+      <w:r>
+        <w:rPr>
+          <w:rFonts w:ascii="Arial" w:hAnsi="Arial" w:cs="Arial"/>
+        </w:rPr>
+        <w:t>El objetivo</w:t>
+      </w:r>
+      <w:r>
+        <w:rPr>
+          <w:rFonts w:ascii="Arial" w:hAnsi="Arial" w:cs="Arial"/>
+          <w:sz w:val="22"/>
+          <w:szCs w:val="22"/>
+        </w:rPr>
+        <w:t xml:space="preserve"> </w:t>
+      </w:r>
+      <w:r>
+        <w:rPr>
+          <w:rFonts w:ascii="Arial" w:hAnsi="Arial" w:cs="Arial"/>
+        </w:rPr>
+        <w:t>prioritario</w:t>
+      </w:r>
+      <w:r>
+        <w:rPr>
+          <w:rFonts w:ascii="Arial" w:hAnsi="Arial" w:cs="Arial"/>
+          <w:sz w:val="22"/>
+          <w:szCs w:val="22"/>
+        </w:rPr>
+        <w:t xml:space="preserve"> </w:t>
+      </w:r>
+      <w:r>
+        <w:rPr>
+          <w:rFonts w:ascii="Arial" w:hAnsi="Arial" w:cs="Arial"/>
+        </w:rPr>
+        <w:t>de las instit</w:t>
+      </w:r>
+      <w:r>
+        <w:rPr>
+          <w:rFonts w:ascii="Arial" w:hAnsi="Arial" w:cs="Arial"/>
+        </w:rPr>
+        <w:t>uciones</w:t>
+      </w:r>
+      <w:r>
+        <w:rPr>
+          <w:rFonts w:ascii="Arial" w:hAnsi="Arial" w:cs="Arial"/>
+        </w:rPr>
+        <w:t xml:space="preserve"> </w:t>
+      </w:r>
+      <w:r>
+        <w:rPr>
+          <w:rFonts w:ascii="Arial" w:hAnsi="Arial" w:cs="Arial"/>
+          <w:sz w:val="22"/>
+          <w:szCs w:val="22"/>
+        </w:rPr>
+        <w:t>es garantizar en la C</w:t>
+      </w:r>
+      <w:r>
+        <w:rPr>
+          <w:rFonts w:ascii="Arial" w:hAnsi="Arial" w:cs="Arial"/>
+        </w:rPr>
+        <w:t>omunidad de Jujuy</w:t>
+      </w:r>
+      <w:r>
+        <w:rPr>
+          <w:rFonts w:ascii="Arial" w:hAnsi="Arial" w:cs="Arial"/>
+          <w:sz w:val="22"/>
+          <w:szCs w:val="22"/>
+        </w:rPr>
+        <w:t xml:space="preserve"> la adecuación de las actuaciones dirigidas a prevenir y/o compensar las desigualdades de acceso, permanencia y promoción en el sistema educativo de todo el alumnado en situación de desventaja.</w:t>
+      </w:r>
+      <w:r>
+        <w:rPr>
+          <w:rFonts w:ascii="Arial" w:hAnsi="Arial" w:cs="Arial"/>
+          <w:sz w:val="22"/>
+          <w:szCs w:val="22"/>
+        </w:rPr>
+        <w:t xml:space="preserve"> </w:t>
+      </w:r>
+      <w:r>
+        <w:rPr>
+          <w:rFonts w:ascii="Arial" w:hAnsi="Arial" w:cs="Arial"/>
+          <w:sz w:val="22"/>
+          <w:szCs w:val="22"/>
+        </w:rPr>
+        <w:t>La</w:t>
+      </w:r>
+      <w:r>
+        <w:rPr>
+          <w:rFonts w:ascii="Arial" w:hAnsi="Arial" w:cs="Arial"/>
+          <w:sz w:val="22"/>
+          <w:szCs w:val="22"/>
+        </w:rPr>
+        <w:t xml:space="preserve"> comunidad sorda e instituciones afines </w:t>
+      </w:r>
+      <w:r>
+        <w:rPr>
+          <w:rFonts w:ascii="Arial" w:hAnsi="Arial" w:cs="Arial"/>
+          <w:sz w:val="22"/>
+          <w:szCs w:val="22"/>
+        </w:rPr>
+        <w:t xml:space="preserve">además </w:t>
+      </w:r>
+      <w:r>
+        <w:rPr>
+          <w:rFonts w:ascii="Arial" w:hAnsi="Arial" w:cs="Arial"/>
+          <w:sz w:val="22"/>
+          <w:szCs w:val="22"/>
+        </w:rPr>
+        <w:t>se centra</w:t>
+      </w:r>
+      <w:r>
+        <w:rPr>
+          <w:rFonts w:ascii="Arial" w:hAnsi="Arial" w:cs="Arial"/>
+          <w:sz w:val="22"/>
+          <w:szCs w:val="22"/>
+        </w:rPr>
+        <w:t>n</w:t>
+      </w:r>
+      <w:r>
+        <w:rPr>
+          <w:rFonts w:ascii="Arial" w:hAnsi="Arial" w:cs="Arial"/>
+          <w:sz w:val="22"/>
+          <w:szCs w:val="22"/>
+        </w:rPr>
+        <w:t xml:space="preserve"> en  trabajar los valores: la solidaridad, el respeto, el compromiso con la sociedad. </w:t>
+      </w:r>
+    </w:p>
+    <w:p>
+      <w:pPr>
+        <w:spacing w:after="0" w:line="240" w:lineRule="auto"/>
+        <w:jc w:val="both"/>
+        <w:rPr>
+          <w:rFonts w:ascii="Arial" w:eastAsia="Times New Roman" w:hAnsi="Arial" w:cs="Arial"/>
+        </w:rPr>
+      </w:pPr>
+      <w:r>
+        <w:rPr>
+          <w:rFonts w:ascii="Arial" w:eastAsia="Times New Roman" w:hAnsi="Arial" w:cs="Arial"/>
+        </w:rPr>
+        <w:t>Lograr el</w:t>
+      </w:r>
+      <w:r>
+        <w:rPr>
+          <w:rFonts w:ascii="Arial" w:eastAsia="Times New Roman" w:hAnsi="Arial" w:cs="Arial"/>
+        </w:rPr>
+        <w:t xml:space="preserve"> convencimiento de que conocer y comprender una </w:t>
+      </w:r>
+      <w:r>
+        <w:rPr>
+          <w:rFonts w:ascii="Arial" w:eastAsia="Times New Roman" w:hAnsi="Arial" w:cs="Arial"/>
+        </w:rPr>
+        <w:t>discapacidad</w:t>
+      </w:r>
+      <w:r>
+        <w:rPr>
+          <w:rFonts w:ascii="Arial" w:eastAsia="Times New Roman" w:hAnsi="Arial" w:cs="Arial"/>
+        </w:rPr>
+        <w:t xml:space="preserve">, sea </w:t>
+      </w:r>
+      <w:r>
+        <w:rPr>
+          <w:rFonts w:ascii="Arial" w:eastAsia="Times New Roman" w:hAnsi="Arial" w:cs="Arial"/>
+        </w:rPr>
+        <w:t xml:space="preserve">cual sea, </w:t>
+      </w:r>
+      <w:r>
+        <w:rPr>
+          <w:rFonts w:ascii="Arial" w:eastAsia="Times New Roman" w:hAnsi="Arial" w:cs="Arial"/>
+        </w:rPr>
+        <w:t>ayuda a t</w:t>
+      </w:r>
+      <w:r>
+        <w:rPr>
+          <w:rFonts w:ascii="Arial" w:eastAsia="Times New Roman" w:hAnsi="Arial" w:cs="Arial"/>
+        </w:rPr>
+        <w:t>odos a acercarse</w:t>
+      </w:r>
+      <w:r>
+        <w:rPr>
+          <w:rFonts w:ascii="Arial" w:eastAsia="Times New Roman" w:hAnsi="Arial" w:cs="Arial"/>
+        </w:rPr>
+        <w:t xml:space="preserve"> a ella con menos inseguridad y de una forma más real y cercana.</w:t>
+      </w:r>
+      <w:r>
+        <w:rPr>
+          <w:rFonts w:ascii="Arial" w:eastAsia="Times New Roman" w:hAnsi="Arial" w:cs="Arial"/>
+        </w:rPr>
+        <w:t xml:space="preserve"> </w:t>
+      </w:r>
+    </w:p>
+    <w:p>
+      <w:pPr>
+        <w:spacing w:after="0" w:line="240" w:lineRule="auto"/>
+        <w:jc w:val="both"/>
+        <w:rPr>
+          <w:rFonts w:ascii="Arial" w:eastAsia="Times New Roman" w:hAnsi="Arial" w:cs="Arial"/>
+        </w:rPr>
+      </w:pPr>
+      <w:r>
+        <w:rPr>
+          <w:rFonts w:ascii="Arial" w:eastAsia="Times New Roman" w:hAnsi="Arial" w:cs="Arial"/>
+        </w:rPr>
+        <w:t>Dentro del desarrollo humano, el aprendizaje es un factor importante, ya que es un proceso por el cual se adquiere información, hábitos y capacidades nuevas. El aprendizaje se da desde los primeros días de vida, y es parte integral en cada una de las etapas del desarrollo, ésta va mejorando o aumentado con los años. La aceptación por parte de los padres de la sordera de sus hijos es un paso muy importante para iniciar el viaje sinuoso en la educación de los niños</w:t>
+      </w:r>
+      <w:r>
+        <w:rPr>
+          <w:rFonts w:ascii="Arial" w:eastAsia="Times New Roman" w:hAnsi="Arial" w:cs="Arial"/>
+        </w:rPr>
+        <w:t xml:space="preserve"> </w:t>
+      </w:r>
+      <w:r>
+        <w:rPr>
+          <w:rFonts w:ascii="Arial" w:hAnsi="Arial" w:cs="Arial"/>
+          <w:bCs/>
+        </w:rPr>
+        <w:t>[Santiago</w:t>
+      </w:r>
+      <w:r>
+        <w:rPr>
+          <w:rFonts w:ascii="Arial" w:hAnsi="Arial" w:cs="Arial"/>
+        </w:rPr>
+        <w:t>-</w:t>
+      </w:r>
+      <w:r>
+        <w:rPr>
+          <w:rFonts w:ascii="Arial" w:hAnsi="Arial" w:cs="Arial"/>
+          <w:bCs/>
+        </w:rPr>
+        <w:t xml:space="preserve"> Ruiz, 2003]</w:t>
+      </w:r>
+      <w:r>
+        <w:rPr>
+          <w:rFonts w:ascii="Arial" w:eastAsia="Times New Roman" w:hAnsi="Arial" w:cs="Arial"/>
+        </w:rPr>
+        <w:t xml:space="preserve">. </w:t>
+      </w:r>
+    </w:p>
+    <w:p>
+      <w:pPr>
+        <w:spacing w:after="0" w:line="240" w:lineRule="auto"/>
+        <w:jc w:val="both"/>
+        <w:rPr>
+          <w:rFonts w:ascii="Arial" w:eastAsia="Times New Roman" w:hAnsi="Arial" w:cs="Arial"/>
+        </w:rPr>
+      </w:pPr>
+      <w:r>
+        <w:rPr>
+          <w:rFonts w:ascii="Arial" w:eastAsia="Times New Roman" w:hAnsi="Arial" w:cs="Arial"/>
+        </w:rPr>
+        <w:t>Los niños y niñas con discapacidades demandan y necesitan unas condiciones de vida que respondan simultáneamente tanto a su condición de niños, como a la especificidad del déficit que presentan.</w:t>
+      </w:r>
+      <w:r>
+        <w:rPr>
+          <w:rFonts w:ascii="Arial" w:eastAsia="Times New Roman" w:hAnsi="Arial" w:cs="Arial"/>
+        </w:rPr>
+        <w:t xml:space="preserve"> </w:t>
+      </w:r>
+      <w:r>
+        <w:rPr>
+          <w:rFonts w:ascii="Arial" w:eastAsia="Times New Roman" w:hAnsi="Arial" w:cs="Arial"/>
+        </w:rPr>
+        <w:t>La Escuela debe responder eficazmente a esa demanda</w:t>
+      </w:r>
+      <w:r>
+        <w:rPr>
+          <w:rFonts w:ascii="Arial" w:eastAsia="Times New Roman" w:hAnsi="Arial" w:cs="Arial"/>
+        </w:rPr>
+        <w:t xml:space="preserve"> </w:t>
+      </w:r>
+      <w:r>
+        <w:rPr>
+          <w:rFonts w:ascii="Arial" w:eastAsia="Times New Roman" w:hAnsi="Arial" w:cs="Arial"/>
+        </w:rPr>
+        <w:t>[</w:t>
+      </w:r>
+      <w:r>
+        <w:rPr>
+          <w:rFonts w:ascii="Arial" w:eastAsia="Times New Roman" w:hAnsi="Arial" w:cs="Arial"/>
+        </w:rPr>
+        <w:t>Rodríguez de la Cruz</w:t>
+      </w:r>
+      <w:r>
+        <w:rPr>
+          <w:rFonts w:ascii="Arial" w:eastAsia="Times New Roman" w:hAnsi="Arial" w:cs="Arial"/>
+        </w:rPr>
+        <w:t xml:space="preserve">, </w:t>
+      </w:r>
+      <w:r>
+        <w:rPr>
+          <w:rFonts w:ascii="Arial" w:eastAsia="Times New Roman" w:hAnsi="Arial" w:cs="Arial"/>
+        </w:rPr>
+        <w:t>2010</w:t>
+      </w:r>
+      <w:r>
+        <w:rPr>
+          <w:rFonts w:ascii="Arial" w:eastAsia="Times New Roman" w:hAnsi="Arial" w:cs="Arial"/>
+        </w:rPr>
+        <w:t>]</w:t>
+      </w:r>
+      <w:r>
+        <w:rPr>
+          <w:rFonts w:ascii="Arial" w:eastAsia="Times New Roman" w:hAnsi="Arial" w:cs="Arial"/>
+        </w:rPr>
+        <w:t>.</w:t>
+      </w:r>
+    </w:p>
+    <w:p>
+      <w:pPr>
+        <w:spacing w:after="0" w:line="240" w:lineRule="auto"/>
+        <w:jc w:val="both"/>
+        <w:rPr>
+          <w:rFonts w:ascii="Arial" w:eastAsia="Times New Roman" w:hAnsi="Arial" w:cs="Arial"/>
+        </w:rPr>
+      </w:pPr>
+    </w:p>
+    <w:p>
+      <w:pPr>
+        <w:spacing w:after="0" w:line="240" w:lineRule="auto"/>
+        <w:jc w:val="center"/>
+        <w:rPr>
+          <w:rFonts w:ascii="Arial" w:eastAsia="Times New Roman" w:hAnsi="Arial" w:cs="Arial"/>
+          <w:u w:val="single"/>
+        </w:rPr>
+      </w:pPr>
+      <w:r>
+        <w:rPr>
+          <w:rFonts w:ascii="Arial" w:hAnsi="Arial" w:cs="Arial"/>
+          <w:u w:val="single"/>
+        </w:rPr>
+        <w:t>Características del niño con deficiencia auditiva</w:t>
+      </w:r>
+    </w:p>
+    <w:p>
+      <w:pPr>
+        <w:spacing w:after="0" w:line="240" w:lineRule="auto"/>
+        <w:rPr>
+          <w:rFonts w:ascii="Arial" w:eastAsia="Times New Roman" w:hAnsi="Arial" w:cs="Arial"/>
+          <w:sz w:val="17"/>
+          <w:szCs w:val="17"/>
+        </w:rPr>
+      </w:pPr>
+    </w:p>
+    <w:p>
+      <w:pPr>
+        <w:spacing w:after="0" w:line="240" w:lineRule="auto"/>
+        <w:jc w:val="both"/>
+        <w:rPr>
+          <w:rFonts w:ascii="Arial" w:eastAsia="Times New Roman" w:hAnsi="Arial" w:cs="Arial"/>
+          <w:u w:val="single"/>
+        </w:rPr>
+      </w:pPr>
+      <w:r>
+        <w:rPr>
+          <w:rFonts w:ascii="Arial" w:eastAsia="Times New Roman" w:hAnsi="Arial" w:cs="Arial"/>
+          <w:u w:val="single"/>
+        </w:rPr>
+        <w:t>D</w:t>
+      </w:r>
+      <w:r>
+        <w:rPr>
+          <w:rFonts w:ascii="Arial" w:eastAsia="Times New Roman" w:hAnsi="Arial" w:cs="Arial"/>
+          <w:u w:val="single"/>
+        </w:rPr>
+        <w:t>esde lo social</w:t>
+      </w:r>
+    </w:p>
+    <w:p>
+      <w:pPr>
+        <w:spacing w:after="0" w:line="240" w:lineRule="auto"/>
+        <w:jc w:val="both"/>
+        <w:rPr>
+          <w:rFonts w:ascii="Arial" w:eastAsia="Times New Roman" w:hAnsi="Arial" w:cs="Arial"/>
+          <w:u w:val="single"/>
+        </w:rPr>
+      </w:pPr>
+    </w:p>
+    <w:p>
+      <w:pPr>
+        <w:spacing w:after="0" w:line="240" w:lineRule="auto"/>
+        <w:jc w:val="both"/>
+        <w:rPr>
+          <w:rFonts w:ascii="Arial" w:eastAsia="Times New Roman" w:hAnsi="Arial" w:cs="Arial"/>
+        </w:rPr>
+      </w:pPr>
+      <w:r>
+        <w:rPr>
+          <w:rFonts w:ascii="Arial" w:eastAsia="Times New Roman" w:hAnsi="Arial" w:cs="Arial"/>
+        </w:rPr>
+        <w:t>La audición es el sentido que más nos coloca en el mundo, siendo el hombre un ser incompleto en sí mismo, su vida implica una convivencia, confundirse entre los otros, una comunicación, una necesidad de establecer contacto con el mundo exterior</w:t>
+      </w:r>
+      <w:r>
+        <w:rPr>
+          <w:rFonts w:ascii="Arial" w:eastAsia="Times New Roman" w:hAnsi="Arial" w:cs="Arial"/>
+        </w:rPr>
+        <w:t xml:space="preserve"> </w:t>
+      </w:r>
+      <w:r>
+        <w:rPr>
+          <w:rFonts w:ascii="Arial" w:hAnsi="Arial" w:cs="Arial"/>
+        </w:rPr>
+        <w:t>[Santiago-Ruiz, 2003</w:t>
+      </w:r>
+      <w:r>
+        <w:rPr>
+          <w:rFonts w:ascii="Arial" w:hAnsi="Arial" w:cs="Arial"/>
+        </w:rPr>
+        <w:t>]</w:t>
+      </w:r>
+      <w:r>
+        <w:rPr>
+          <w:rFonts w:ascii="Arial" w:eastAsia="Times New Roman" w:hAnsi="Arial" w:cs="Arial"/>
+        </w:rPr>
+        <w:t>.</w:t>
+      </w:r>
+    </w:p>
+    <w:p>
+      <w:pPr>
+        <w:spacing w:after="0" w:line="240" w:lineRule="auto"/>
+        <w:jc w:val="both"/>
+        <w:rPr>
+          <w:rFonts w:ascii="Arial" w:eastAsia="Times New Roman" w:hAnsi="Arial" w:cs="Arial"/>
+        </w:rPr>
+      </w:pPr>
+      <w:r>
+        <w:rPr>
+          <w:rFonts w:ascii="Arial" w:eastAsia="Times New Roman" w:hAnsi="Arial" w:cs="Arial"/>
+        </w:rPr>
+        <w:t>La discapacidad auditiva crea un aislamiento no sólo en la persona, si no en su familia quien también padece diversos sentimientos frente a una sociedad que los margina, que les ignora, que son indiferentes cuando niegan que dicha discapacidad no existe. Frente a esto podemos observar que esta persona aparece como el emergente de una problemática familiar-social en la cual está inmerso. Esta crisis se plasma como desorganización, como un ataque al narcisismo de la propia familia que debe realizar un duelo frente a la imagen ideal que ellos traen y acepta el hecho de la discapacidad.</w:t>
+      </w:r>
+    </w:p>
+    <w:p>
+      <w:pPr>
+        <w:spacing w:after="0" w:line="240" w:lineRule="auto"/>
+        <w:jc w:val="both"/>
+        <w:rPr>
+          <w:rFonts w:ascii="Arial" w:eastAsia="Times New Roman" w:hAnsi="Arial" w:cs="Arial"/>
+        </w:rPr>
+      </w:pPr>
+    </w:p>
+    <w:p>
+      <w:pPr>
+        <w:spacing w:after="0" w:line="240" w:lineRule="auto"/>
+        <w:jc w:val="both"/>
+        <w:rPr>
+          <w:rFonts w:ascii="Arial" w:eastAsia="Times New Roman" w:hAnsi="Arial" w:cs="Arial"/>
+        </w:rPr>
+      </w:pPr>
+      <w:r>
+        <w:rPr>
+          <w:rFonts w:ascii="Arial" w:eastAsia="Times New Roman" w:hAnsi="Arial" w:cs="Arial"/>
+        </w:rPr>
+        <w:t>Se observarían diferentes modalidades y respuestas disfuncionales frente a este hecho:</w:t>
+      </w:r>
+    </w:p>
+    <w:p>
+      <w:pPr>
+        <w:pStyle w:val="Prrafodelista"/>
+        <w:numPr>
+          <w:ilvl w:val="0"/>
+          <w:numId w:val="10"/>
+        </w:numPr>
+        <w:spacing w:after="0" w:line="240" w:lineRule="auto"/>
+        <w:jc w:val="both"/>
+        <w:rPr>
+          <w:rFonts w:ascii="Arial" w:eastAsia="Times New Roman" w:hAnsi="Arial" w:cs="Arial"/>
+        </w:rPr>
+      </w:pPr>
+      <w:r>
+        <w:rPr>
+          <w:rFonts w:ascii="Arial" w:eastAsia="Times New Roman" w:hAnsi="Arial" w:cs="Arial"/>
+        </w:rPr>
+        <w:t>Reorganización del grupo alrededor la persona con dificultades (sobreprotección-dependiente del núcleo familiar).</w:t>
+      </w:r>
+    </w:p>
+    <w:p>
+      <w:pPr>
+        <w:pStyle w:val="Prrafodelista"/>
+        <w:numPr>
+          <w:ilvl w:val="0"/>
+          <w:numId w:val="10"/>
+        </w:numPr>
+        <w:spacing w:after="0" w:line="240" w:lineRule="auto"/>
+        <w:jc w:val="both"/>
+        <w:rPr>
+          <w:rFonts w:ascii="Arial" w:eastAsia="Times New Roman" w:hAnsi="Arial" w:cs="Arial"/>
+        </w:rPr>
+      </w:pPr>
+      <w:r>
+        <w:rPr>
+          <w:rFonts w:ascii="Arial" w:eastAsia="Times New Roman" w:hAnsi="Arial" w:cs="Arial"/>
+        </w:rPr>
+        <w:t>Reorganización de la familia desconociendo el déficit se delega el cuidado de la persona a otros miembros fuera del núcleo primario.</w:t>
+      </w:r>
+    </w:p>
+    <w:p>
+      <w:pPr>
+        <w:pStyle w:val="Prrafodelista"/>
+        <w:numPr>
+          <w:ilvl w:val="0"/>
+          <w:numId w:val="10"/>
+        </w:numPr>
+        <w:spacing w:after="0" w:line="240" w:lineRule="auto"/>
+        <w:jc w:val="both"/>
+        <w:rPr>
+          <w:rFonts w:ascii="Arial" w:eastAsia="Times New Roman" w:hAnsi="Arial" w:cs="Arial"/>
+        </w:rPr>
+      </w:pPr>
+      <w:r>
+        <w:rPr>
+          <w:rFonts w:ascii="Arial" w:eastAsia="Times New Roman" w:hAnsi="Arial" w:cs="Arial"/>
+        </w:rPr>
+        <w:lastRenderedPageBreak/>
+        <w:t>Reorganización grupal mediante la delegación de la persona discapacitada a un solo miembro del grupo (por ejemplo: madre)</w:t>
+      </w:r>
+    </w:p>
+    <w:p>
+      <w:pPr>
+        <w:pStyle w:val="Prrafodelista"/>
+        <w:numPr>
+          <w:ilvl w:val="0"/>
+          <w:numId w:val="10"/>
+        </w:numPr>
+        <w:spacing w:after="0" w:line="240" w:lineRule="auto"/>
+        <w:jc w:val="both"/>
+        <w:rPr>
+          <w:rFonts w:ascii="Arial" w:eastAsia="Times New Roman" w:hAnsi="Arial" w:cs="Arial"/>
+        </w:rPr>
+      </w:pPr>
+      <w:r>
+        <w:rPr>
+          <w:rFonts w:ascii="Arial" w:eastAsia="Times New Roman" w:hAnsi="Arial" w:cs="Arial"/>
+        </w:rPr>
+        <w:t>Disfuncionalidad en el vínculo de la familia como grupo con el medio exterior, (aislamiento).</w:t>
+      </w:r>
+    </w:p>
+    <w:p>
+      <w:pPr>
+        <w:pStyle w:val="Prrafodelista"/>
+        <w:numPr>
+          <w:ilvl w:val="0"/>
+          <w:numId w:val="10"/>
+        </w:numPr>
+        <w:spacing w:after="0" w:line="240" w:lineRule="auto"/>
+        <w:jc w:val="both"/>
+        <w:rPr>
+          <w:rFonts w:ascii="Arial" w:eastAsia="Times New Roman" w:hAnsi="Arial" w:cs="Arial"/>
+        </w:rPr>
+      </w:pPr>
+      <w:r>
+        <w:rPr>
+          <w:rFonts w:ascii="Arial" w:eastAsia="Times New Roman" w:hAnsi="Arial" w:cs="Arial"/>
+        </w:rPr>
+        <w:t>Disfuncionalidad en el subsistema paterno:(puede darse una situación de abandono o sobre adaptación)</w:t>
+      </w:r>
+    </w:p>
+    <w:p>
+      <w:pPr>
+        <w:spacing w:after="0" w:line="240" w:lineRule="auto"/>
+        <w:jc w:val="both"/>
+        <w:rPr>
+          <w:rFonts w:ascii="Arial" w:eastAsia="Times New Roman" w:hAnsi="Arial" w:cs="Arial"/>
+        </w:rPr>
+      </w:pPr>
+    </w:p>
+    <w:p>
+      <w:pPr>
+        <w:spacing w:after="0" w:line="240" w:lineRule="auto"/>
+        <w:jc w:val="both"/>
+        <w:rPr>
+          <w:rFonts w:ascii="Arial" w:eastAsia="Times New Roman" w:hAnsi="Arial" w:cs="Arial"/>
+          <w:u w:val="single"/>
+        </w:rPr>
+      </w:pPr>
+      <w:r>
+        <w:rPr>
+          <w:rFonts w:ascii="Arial" w:eastAsia="Times New Roman" w:hAnsi="Arial" w:cs="Arial"/>
+          <w:u w:val="single"/>
+        </w:rPr>
+        <w:t>Desde lo afectivo</w:t>
+      </w:r>
+    </w:p>
+    <w:p>
+      <w:pPr>
+        <w:spacing w:after="0" w:line="240" w:lineRule="auto"/>
+        <w:jc w:val="both"/>
+        <w:rPr>
+          <w:rFonts w:ascii="Arial" w:eastAsia="Times New Roman" w:hAnsi="Arial" w:cs="Arial"/>
+          <w:u w:val="single"/>
+        </w:rPr>
+      </w:pPr>
+    </w:p>
+    <w:p>
+      <w:pPr>
+        <w:spacing w:after="0" w:line="240" w:lineRule="auto"/>
+        <w:jc w:val="both"/>
+        <w:rPr>
+          <w:rFonts w:ascii="Arial" w:eastAsia="Times New Roman" w:hAnsi="Arial" w:cs="Arial"/>
+        </w:rPr>
+      </w:pPr>
+      <w:r>
+        <w:rPr>
+          <w:rFonts w:ascii="Arial" w:eastAsia="Times New Roman" w:hAnsi="Arial" w:cs="Arial"/>
+        </w:rPr>
+        <w:t>Mucho se ha hablado acerca de la crisis familiar que desencadena el diagnóstico de sordera. Aparece un conjunto de sentimientos y emociones que hacen que la familia quede en estado de shock emocional, entrampados en un simbolismo de tipo acreedor-deudor; quedando en evidencia la herida narcisista. La persona privada, faltante o carente de algún aspecto, es la persona que despierta en su familia una sensación de “hay que darle eso que no tiene”; acreedor de por vida. Ocupando un lugar de insatisfecho permanente. Es como si la familia tuviera que compensarlo en forma continua ubicada en eterna deudora</w:t>
+      </w:r>
+      <w:r>
+        <w:rPr>
+          <w:rFonts w:ascii="Arial" w:hAnsi="Arial" w:cs="Arial"/>
+        </w:rPr>
+        <w:t>[Santiago-Ruiz, 2003</w:t>
+      </w:r>
+      <w:r>
+        <w:rPr>
+          <w:rFonts w:ascii="Arial" w:hAnsi="Arial" w:cs="Arial"/>
+        </w:rPr>
+        <w:t>]</w:t>
+      </w:r>
+      <w:r>
+        <w:rPr>
+          <w:rFonts w:ascii="Arial" w:eastAsia="Times New Roman" w:hAnsi="Arial" w:cs="Arial"/>
+        </w:rPr>
+        <w:t>.</w:t>
+      </w:r>
+    </w:p>
+    <w:p>
+      <w:pPr>
+        <w:spacing w:after="0" w:line="240" w:lineRule="auto"/>
+        <w:jc w:val="both"/>
+        <w:rPr>
+          <w:rFonts w:ascii="Arial" w:eastAsia="Times New Roman" w:hAnsi="Arial" w:cs="Arial"/>
+        </w:rPr>
+      </w:pPr>
+      <w:r>
+        <w:rPr>
+          <w:rFonts w:ascii="Arial" w:eastAsia="Times New Roman" w:hAnsi="Arial" w:cs="Arial"/>
+        </w:rPr>
+        <w:t>En lo docente, a través de su saber en la relación que establecen, sienten que no alcanzan a darle todo lo que esa persona necesita. Por otro lado es la persona que se siente deudor ya que no logra satisfacer aquellos objetivos que la docente se propone diariamente en su relación tanto pedagógica como vincular. Nuevamente hallamos nuevas reacciones que la persona pone en juego frente a un estado de indefección y angustia: “Desorganización, falta de límites, falta de inhibición, perdida de control frente a la frustración, descargas motrices, rabietas, berrinches, pataleos, crisis coléricas, gritos, mutismo, aislamiento, explosiones, bronca y miedos”.</w:t>
+      </w:r>
+    </w:p>
+    <w:p>
+      <w:pPr>
+        <w:spacing w:after="0" w:line="240" w:lineRule="auto"/>
+        <w:jc w:val="both"/>
+        <w:rPr>
+          <w:rFonts w:ascii="Arial" w:eastAsia="Times New Roman" w:hAnsi="Arial" w:cs="Arial"/>
+        </w:rPr>
+      </w:pPr>
+      <w:r>
+        <w:rPr>
+          <w:rFonts w:ascii="Arial" w:eastAsia="Times New Roman" w:hAnsi="Arial" w:cs="Arial"/>
+        </w:rPr>
+        <w:t>La misma enfermedad que ha afectado el aparato auditivo pudo también lesionar el cerebro en diversas áreas siendo dicha problemática más compleja. En tal caso un niño sordo no es menos inteligente porque sea sordo, sin embargo debemos preguntarnos qué sucede cuando la inteligencia se desarrolla sin tener el complemento y el auxilio de las informaciones que provienen del exterior por el canal auditivo.</w:t>
+      </w:r>
+    </w:p>
+    <w:p>
+      <w:pPr>
+        <w:spacing w:after="0" w:line="240" w:lineRule="auto"/>
+        <w:jc w:val="both"/>
+        <w:rPr>
+          <w:rFonts w:ascii="Arial" w:eastAsia="Times New Roman" w:hAnsi="Arial" w:cs="Arial"/>
+        </w:rPr>
+      </w:pPr>
+      <w:r>
+        <w:rPr>
+          <w:rFonts w:ascii="Arial" w:eastAsia="Times New Roman" w:hAnsi="Arial" w:cs="Arial"/>
+        </w:rPr>
+        <w:t xml:space="preserve">Pero todo niño trae, lo que se llama, procesos de percepción y comprensión que son previos a los procesos de producción (el </w:t>
+      </w:r>
+      <w:r>
+        <w:rPr>
+          <w:rFonts w:ascii="Arial" w:eastAsia="Times New Roman" w:hAnsi="Arial" w:cs="Arial"/>
+        </w:rPr>
+        <w:t>habla, la gramática). Recuerde</w:t>
+      </w:r>
+      <w:r>
+        <w:rPr>
+          <w:rFonts w:ascii="Arial" w:eastAsia="Times New Roman" w:hAnsi="Arial" w:cs="Arial"/>
+        </w:rPr>
+        <w:t xml:space="preserve"> que a su vez siempre habrá una respuesta inteligente en la medida que exista la motivación (lo que moviliza el proceso de pensamiento). A más motivación, el niño realizará más procesos de análisis y síntesis requeridos para llegar a formas de abstracciones adecuadas</w:t>
+      </w:r>
+    </w:p>
+    <w:p>
+      <w:pPr>
+        <w:spacing w:after="0" w:line="240" w:lineRule="auto"/>
+        <w:rPr>
+          <w:rFonts w:ascii="Arial" w:eastAsia="Times New Roman" w:hAnsi="Arial" w:cs="Arial"/>
+          <w:sz w:val="17"/>
+          <w:szCs w:val="17"/>
+        </w:rPr>
+      </w:pPr>
+    </w:p>
+    <w:p>
+      <w:pPr>
+        <w:spacing w:after="0" w:line="240" w:lineRule="auto"/>
+        <w:rPr>
+          <w:rFonts w:ascii="Arial" w:eastAsia="Times New Roman" w:hAnsi="Arial" w:cs="Arial"/>
+          <w:u w:val="single"/>
+        </w:rPr>
+      </w:pPr>
+      <w:r>
+        <w:rPr>
+          <w:rFonts w:ascii="Arial" w:eastAsia="Times New Roman" w:hAnsi="Arial" w:cs="Arial"/>
+          <w:u w:val="single"/>
+        </w:rPr>
+        <w:t>Actividades o programas de animación a la lectura para sordos en países hispanos</w:t>
+      </w:r>
+    </w:p>
+    <w:p>
+      <w:pPr>
+        <w:spacing w:after="0" w:line="240" w:lineRule="auto"/>
+        <w:rPr>
+          <w:rFonts w:ascii="Arial" w:eastAsia="Times New Roman" w:hAnsi="Arial" w:cs="Arial"/>
+        </w:rPr>
+      </w:pPr>
+    </w:p>
+    <w:p>
+      <w:pPr>
+        <w:spacing w:after="0" w:line="240" w:lineRule="auto"/>
+        <w:jc w:val="both"/>
+        <w:rPr>
+          <w:rFonts w:ascii="Arial" w:eastAsia="Times New Roman" w:hAnsi="Arial" w:cs="Arial"/>
+          <w:u w:val="single"/>
+        </w:rPr>
+      </w:pPr>
+      <w:r>
+        <w:rPr>
+          <w:rFonts w:ascii="Arial" w:eastAsia="Times New Roman" w:hAnsi="Arial" w:cs="Arial"/>
+          <w:u w:val="single"/>
+        </w:rPr>
+        <w:t>Argentina</w:t>
+      </w:r>
+    </w:p>
+    <w:p>
+      <w:pPr>
+        <w:spacing w:after="0" w:line="240" w:lineRule="auto"/>
+        <w:jc w:val="both"/>
+        <w:rPr>
+          <w:rFonts w:ascii="Arial" w:eastAsia="Times New Roman" w:hAnsi="Arial" w:cs="Arial"/>
+        </w:rPr>
+      </w:pPr>
+    </w:p>
+    <w:p>
+      <w:pPr>
+        <w:spacing w:after="0" w:line="240" w:lineRule="auto"/>
+        <w:jc w:val="both"/>
+        <w:rPr>
+          <w:rFonts w:ascii="Arial" w:eastAsia="Times New Roman" w:hAnsi="Arial" w:cs="Arial"/>
+        </w:rPr>
+      </w:pPr>
+      <w:r>
+        <w:rPr>
+          <w:rFonts w:ascii="Arial" w:eastAsia="Times New Roman" w:hAnsi="Arial" w:cs="Arial"/>
+        </w:rPr>
+        <w:t xml:space="preserve">“Cuentos a Mano” es un proyecto realizado por Gabriela Bianco y Cristina Banfi, fue realizado en el marco de ADAS (Asociación de Artes &amp; Señas) e incluye cinco cuentos y una canción en Lengua de Señas Argentina (LSA). El video está acompañado por un libro con actividades para realizar con los chicos y material de </w:t>
+      </w:r>
+      <w:bookmarkStart w:id="1" w:name="8"/>
+      <w:bookmarkEnd w:id="1"/>
+      <w:r>
+        <w:rPr>
+          <w:rFonts w:ascii="Arial" w:eastAsia="Times New Roman" w:hAnsi="Arial" w:cs="Arial"/>
+        </w:rPr>
+        <w:t>utilidad e interés para sus maestros y padres. Se incluyeron cuentos tradicionales, folklóricos y modernos, y entre los narradores hay personas sordas y oyentes que fueron especialmente entrenados por Gabriela Bianco para desarrollar cada una de las lecturas.</w:t>
+      </w:r>
+    </w:p>
+    <w:p>
+      <w:pPr>
+        <w:spacing w:after="0" w:line="240" w:lineRule="auto"/>
+        <w:jc w:val="both"/>
+        <w:rPr>
+          <w:rFonts w:ascii="Arial" w:eastAsia="Times New Roman" w:hAnsi="Arial" w:cs="Arial"/>
+        </w:rPr>
+      </w:pPr>
+    </w:p>
+    <w:p>
+      <w:pPr>
+        <w:spacing w:after="0" w:line="240" w:lineRule="auto"/>
+        <w:jc w:val="both"/>
+        <w:rPr>
+          <w:rFonts w:ascii="Arial" w:eastAsia="Times New Roman" w:hAnsi="Arial" w:cs="Arial"/>
+        </w:rPr>
+      </w:pPr>
+      <w:r>
+        <w:rPr>
+          <w:rFonts w:ascii="Arial" w:eastAsia="Times New Roman" w:hAnsi="Arial" w:cs="Arial"/>
+        </w:rPr>
+        <w:t>CEDILIJ es un Centro de Difusión e Investigación de Literatura Infantil y Juvenil</w:t>
+      </w:r>
+      <w:r>
+        <w:rPr>
+          <w:rFonts w:ascii="Arial" w:eastAsia="Times New Roman" w:hAnsi="Arial" w:cs="Arial"/>
+        </w:rPr>
+        <w:t xml:space="preserve"> </w:t>
+      </w:r>
+      <w:r>
+        <w:rPr>
+          <w:rFonts w:ascii="Arial" w:eastAsia="Times New Roman" w:hAnsi="Arial" w:cs="Arial"/>
+        </w:rPr>
+        <w:t xml:space="preserve">cuya misión es promover la formación de niños y jóvenes lectores desde la literatura, junto a CRESCOMAS (Centro de Recursos Especializados en Sordera, Ceguera y Otras Múltiples Discapacidades en América del Sur) a través de su proyecto Cuentos mano a mano promueven el encuentro de la comunidad sorda y oyente a través del </w:t>
+      </w:r>
+      <w:r>
+        <w:rPr>
+          <w:rFonts w:ascii="Arial" w:eastAsia="Times New Roman" w:hAnsi="Arial" w:cs="Arial"/>
+        </w:rPr>
+        <w:lastRenderedPageBreak/>
+        <w:t>acercamiento a la literatura: narrando cuentos, animando a leer; compartiendo una biblioteca ambulante, generando espacios biculturales y bilingües (Lengua de Señas y español. Consiste básicamente en una narración oral con un intérprete en Lengua de Señas.</w:t>
+      </w:r>
+    </w:p>
+    <w:p>
+      <w:pPr>
+        <w:spacing w:after="0" w:line="240" w:lineRule="auto"/>
+        <w:rPr>
+          <w:rFonts w:ascii="Arial" w:eastAsia="Times New Roman" w:hAnsi="Arial" w:cs="Arial"/>
+        </w:rPr>
+      </w:pPr>
+    </w:p>
+    <w:p>
+      <w:pPr>
+        <w:spacing w:after="0" w:line="240" w:lineRule="auto"/>
+        <w:rPr>
+          <w:rFonts w:ascii="Arial" w:eastAsia="Times New Roman" w:hAnsi="Arial" w:cs="Arial"/>
+          <w:u w:val="single"/>
+        </w:rPr>
+      </w:pPr>
+      <w:r>
+        <w:rPr>
+          <w:rFonts w:ascii="Arial" w:eastAsia="Times New Roman" w:hAnsi="Arial" w:cs="Arial"/>
+          <w:u w:val="single"/>
+        </w:rPr>
+        <w:t>Chile</w:t>
+      </w:r>
+    </w:p>
+    <w:p>
+      <w:pPr>
+        <w:spacing w:after="0" w:line="240" w:lineRule="auto"/>
+        <w:rPr>
+          <w:rFonts w:ascii="Arial" w:eastAsia="Times New Roman" w:hAnsi="Arial" w:cs="Arial"/>
+        </w:rPr>
+      </w:pPr>
+    </w:p>
+    <w:p>
+      <w:pPr>
+        <w:spacing w:after="0" w:line="240" w:lineRule="auto"/>
+        <w:jc w:val="both"/>
+        <w:rPr>
+          <w:rFonts w:ascii="Arial" w:eastAsia="Times New Roman" w:hAnsi="Arial" w:cs="Arial"/>
+        </w:rPr>
+      </w:pPr>
+      <w:r>
+        <w:rPr>
+          <w:rFonts w:ascii="Arial" w:eastAsia="Times New Roman" w:hAnsi="Arial" w:cs="Arial"/>
+        </w:rPr>
+        <w:t>El</w:t>
+      </w:r>
+      <w:r>
+        <w:rPr>
+          <w:rFonts w:ascii="Arial" w:eastAsia="Times New Roman" w:hAnsi="Arial" w:cs="Arial"/>
+        </w:rPr>
+        <w:t xml:space="preserve"> </w:t>
+      </w:r>
+      <w:r>
+        <w:rPr>
+          <w:rFonts w:ascii="Arial" w:eastAsia="Times New Roman" w:hAnsi="Arial" w:cs="Arial"/>
+        </w:rPr>
+        <w:t>Centro de desarrollo de tecnologías de inclusión, CEDETI, lanzó el software Sueñaletras, dirigido a niños sordos e hipoacúsicos entre 4 y 10 años. Éste abarca las áreas desde apresto lector hasta lectura de textos breves. El software incluye mediación del aprendizaje de la lectura por tres medios: lengua de señas chilena, escritura dactilológica y lenguaje labial.</w:t>
+      </w:r>
+    </w:p>
+    <w:p>
+      <w:pPr>
+        <w:spacing w:after="0" w:line="240" w:lineRule="auto"/>
+        <w:jc w:val="both"/>
+        <w:rPr>
+          <w:rFonts w:ascii="Arial" w:eastAsia="Times New Roman" w:hAnsi="Arial" w:cs="Arial"/>
+        </w:rPr>
+      </w:pPr>
+      <w:r>
+        <w:rPr>
+          <w:rFonts w:ascii="Arial" w:eastAsia="Times New Roman" w:hAnsi="Arial" w:cs="Arial"/>
+        </w:rPr>
+        <w:t xml:space="preserve"> </w:t>
+      </w:r>
+    </w:p>
+    <w:p>
+      <w:pPr>
+        <w:spacing w:after="0" w:line="240" w:lineRule="auto"/>
+        <w:jc w:val="both"/>
+        <w:rPr>
+          <w:rFonts w:ascii="Arial" w:eastAsia="Times New Roman" w:hAnsi="Arial" w:cs="Arial"/>
+        </w:rPr>
+      </w:pPr>
+      <w:r>
+        <w:rPr>
+          <w:rFonts w:ascii="Arial" w:eastAsia="Times New Roman" w:hAnsi="Arial" w:cs="Arial"/>
+        </w:rPr>
+        <w:t>El programa tiene por objetivo: fomentar la adquisición de léxico, ya sea en lengua de señas o escrita, por medio de un proceso interactivo, en el que tanto docentes como estudiantes participan; fortalecer la memoria</w:t>
+      </w:r>
+      <w:r>
+        <w:rPr>
+          <w:rFonts w:ascii="Arial" w:eastAsia="Times New Roman" w:hAnsi="Arial" w:cs="Arial"/>
+        </w:rPr>
+        <w:t xml:space="preserve"> </w:t>
+      </w:r>
+      <w:r>
+        <w:rPr>
+          <w:rFonts w:ascii="Arial" w:eastAsia="Times New Roman" w:hAnsi="Arial" w:cs="Arial"/>
+        </w:rPr>
+        <w:t xml:space="preserve">a corto y largo plazo, en la lengua escrita; estimular la lectura, por medio de un set de cuentos y fábulas, facilitando el acercamiento a la comprensión lectora apoyándose en imágenes ilustrativas. </w:t>
+      </w:r>
+    </w:p>
+    <w:p>
+      <w:pPr>
+        <w:spacing w:after="0" w:line="240" w:lineRule="auto"/>
+        <w:jc w:val="both"/>
+        <w:rPr>
+          <w:rFonts w:ascii="Arial" w:eastAsia="Times New Roman" w:hAnsi="Arial" w:cs="Arial"/>
+        </w:rPr>
+      </w:pPr>
+    </w:p>
+    <w:p>
+      <w:pPr>
+        <w:spacing w:after="0" w:line="240" w:lineRule="auto"/>
+        <w:jc w:val="both"/>
+        <w:rPr>
+          <w:rFonts w:ascii="Arial" w:eastAsia="Times New Roman" w:hAnsi="Arial" w:cs="Arial"/>
+        </w:rPr>
+      </w:pPr>
+      <w:r>
+        <w:rPr>
+          <w:rFonts w:ascii="Arial" w:eastAsia="Times New Roman" w:hAnsi="Arial" w:cs="Arial"/>
+        </w:rPr>
+        <w:t>"</w:t>
+      </w:r>
+      <w:r>
+        <w:rPr>
+          <w:rFonts w:ascii="Arial" w:eastAsia="Times New Roman" w:hAnsi="Arial" w:cs="Arial"/>
+        </w:rPr>
+        <w:t>Felipe el Chungungo</w:t>
+      </w:r>
+      <w:r>
+        <w:rPr>
+          <w:rFonts w:ascii="Arial" w:eastAsia="Times New Roman" w:hAnsi="Arial" w:cs="Arial"/>
+        </w:rPr>
+        <w:t>"</w:t>
+      </w:r>
+      <w:r>
+        <w:rPr>
+          <w:rFonts w:ascii="Arial" w:eastAsia="Times New Roman" w:hAnsi="Arial" w:cs="Arial"/>
+        </w:rPr>
+        <w:t>,</w:t>
+      </w:r>
+      <w:r>
+        <w:rPr>
+          <w:rFonts w:ascii="Arial" w:eastAsia="Times New Roman" w:hAnsi="Arial" w:cs="Arial"/>
+        </w:rPr>
+        <w:t xml:space="preserve"> </w:t>
+      </w:r>
+      <w:r>
+        <w:rPr>
+          <w:rFonts w:ascii="Arial" w:eastAsia="Times New Roman" w:hAnsi="Arial" w:cs="Arial"/>
+        </w:rPr>
+        <w:t>es un prototipo de software de</w:t>
+      </w:r>
+      <w:r>
+        <w:rPr>
+          <w:rFonts w:ascii="Arial" w:eastAsia="Times New Roman" w:hAnsi="Arial" w:cs="Arial"/>
+        </w:rPr>
+        <w:t xml:space="preserve"> </w:t>
+      </w:r>
+      <w:r>
+        <w:rPr>
+          <w:rFonts w:ascii="Arial" w:eastAsia="Times New Roman" w:hAnsi="Arial" w:cs="Arial"/>
+        </w:rPr>
+        <w:t xml:space="preserve">ejercitación hipermedial, para desarrollar habilidades de comprensión lectora, en niños sordos entre 9 y 10 años </w:t>
+      </w:r>
+      <w:r>
+        <w:rPr>
+          <w:rFonts w:ascii="Arial" w:eastAsia="Times New Roman" w:hAnsi="Arial" w:cs="Arial"/>
+        </w:rPr>
+        <w:t>de edad</w:t>
+      </w:r>
+      <w:r>
+        <w:rPr>
+          <w:rFonts w:ascii="Arial" w:eastAsia="Times New Roman" w:hAnsi="Arial" w:cs="Arial"/>
+        </w:rPr>
+        <w:t>.</w:t>
+      </w:r>
+      <w:r>
+        <w:rPr>
+          <w:rFonts w:ascii="Arial" w:eastAsia="Times New Roman" w:hAnsi="Arial" w:cs="Arial"/>
+        </w:rPr>
+        <w:t xml:space="preserve"> En </w:t>
+      </w:r>
+      <w:r>
+        <w:rPr>
+          <w:rFonts w:ascii="Arial" w:eastAsia="Times New Roman" w:hAnsi="Arial" w:cs="Arial"/>
+        </w:rPr>
+        <w:t>este</w:t>
+      </w:r>
+      <w:r>
+        <w:rPr>
+          <w:rFonts w:ascii="Arial" w:eastAsia="Times New Roman" w:hAnsi="Arial" w:cs="Arial"/>
+        </w:rPr>
+        <w:t xml:space="preserve"> es posible interactuar con las diferentes escenas las cuales le permitirá traducir la narración del cuento en lenguaje gestual (mediante la imagen en video), apoyar el texto en clave Fitzgerald, complementar con sinónimos de palabras claves consideradas complejas para el lector mediante hipertexto, observar la animación de los personajes del cuento y repetir cuantas veces sea necesario. </w:t>
+      </w:r>
+    </w:p>
+    <w:p>
+      <w:pPr>
+        <w:spacing w:after="0" w:line="240" w:lineRule="auto"/>
+        <w:jc w:val="both"/>
+        <w:rPr>
+          <w:rFonts w:ascii="Arial" w:eastAsia="Times New Roman" w:hAnsi="Arial" w:cs="Arial"/>
+        </w:rPr>
+      </w:pPr>
+    </w:p>
+    <w:p>
+      <w:pPr>
+        <w:spacing w:after="0" w:line="240" w:lineRule="auto"/>
+        <w:jc w:val="both"/>
+        <w:rPr>
+          <w:rFonts w:ascii="Arial" w:eastAsia="Times New Roman" w:hAnsi="Arial" w:cs="Arial"/>
+          <w:u w:val="single"/>
+        </w:rPr>
+      </w:pPr>
+      <w:r>
+        <w:rPr>
+          <w:rFonts w:ascii="Arial" w:eastAsia="Times New Roman" w:hAnsi="Arial" w:cs="Arial"/>
+          <w:u w:val="single"/>
+        </w:rPr>
+        <w:t>España</w:t>
+      </w:r>
+    </w:p>
+    <w:p>
+      <w:pPr>
+        <w:spacing w:after="0" w:line="240" w:lineRule="auto"/>
+        <w:jc w:val="both"/>
+        <w:rPr>
+          <w:rFonts w:ascii="Arial" w:eastAsia="Times New Roman" w:hAnsi="Arial" w:cs="Arial"/>
+        </w:rPr>
+      </w:pPr>
+    </w:p>
+    <w:p>
+      <w:pPr>
+        <w:spacing w:after="0" w:line="240" w:lineRule="auto"/>
+        <w:jc w:val="both"/>
+        <w:rPr>
+          <w:rFonts w:ascii="Arial" w:eastAsia="Times New Roman" w:hAnsi="Arial" w:cs="Arial"/>
+        </w:rPr>
+      </w:pPr>
+      <w:r>
+        <w:rPr>
+          <w:rFonts w:ascii="Arial" w:eastAsia="Times New Roman" w:hAnsi="Arial" w:cs="Arial"/>
+        </w:rPr>
+        <w:t>“Lengua de Signos, Lengua de Libros", reza la campaña impulsada por la Fundación CNSE (Confederación Estatal para las Personas Sordas) para la Supresión de las Barreras de Comunicación</w:t>
+      </w:r>
+      <w:r>
+        <w:rPr>
+          <w:rFonts w:ascii="Arial" w:eastAsia="Times New Roman" w:hAnsi="Arial" w:cs="Arial"/>
+        </w:rPr>
+        <w:t xml:space="preserve"> </w:t>
+      </w:r>
+      <w:r>
+        <w:rPr>
+          <w:rFonts w:ascii="Arial" w:eastAsia="Times New Roman" w:hAnsi="Arial" w:cs="Arial"/>
+        </w:rPr>
+        <w:t xml:space="preserve">con la colaboración del Ministerio de Cultura. A través de una campaña de fomento de la lectura persigue "conseguir nuevos y buenos lectores sordos". Tiene un aliado: la Lengua de Signos. Esta campaña busca animar a los agentes culturales y educativos, a las entidades asociativas y a las familias para que impulsen el hábito de la lectura. La narración en Lengua de Signos "abre las puertas del mundo del libro a todas las personas sordas, grandes y pequeñas, permitiéndonos entrar en él y que éste entre en nosotros". </w:t>
+      </w:r>
+    </w:p>
+    <w:p>
+      <w:pPr>
+        <w:spacing w:after="0" w:line="240" w:lineRule="auto"/>
+        <w:jc w:val="both"/>
+        <w:rPr>
+          <w:rFonts w:ascii="Arial" w:eastAsia="Times New Roman" w:hAnsi="Arial" w:cs="Arial"/>
+        </w:rPr>
+      </w:pPr>
+    </w:p>
+    <w:p>
+      <w:pPr>
+        <w:spacing w:after="0" w:line="240" w:lineRule="auto"/>
+        <w:jc w:val="both"/>
+        <w:rPr>
+          <w:rFonts w:ascii="Arial" w:eastAsia="Times New Roman" w:hAnsi="Arial" w:cs="Arial"/>
+        </w:rPr>
+      </w:pPr>
+      <w:r>
+        <w:rPr>
+          <w:rFonts w:ascii="Arial" w:eastAsia="Times New Roman" w:hAnsi="Arial" w:cs="Arial"/>
+        </w:rPr>
+        <w:t>“Las Aventuras de Don Quijote" y de "Pippi Calzaslargas" han sido publicadas en LSE para fomentar la lectura en familia. Hasta ahora, esta iniciativa se ha materializado en varios cuentos infantiles escritos en Lengua de Signos</w:t>
+      </w:r>
+      <w:r>
+        <w:rPr>
+          <w:rFonts w:ascii="Arial" w:eastAsia="Times New Roman" w:hAnsi="Arial" w:cs="Arial"/>
+        </w:rPr>
+        <w:t>. Este</w:t>
+      </w:r>
+      <w:r>
+        <w:rPr>
+          <w:rFonts w:ascii="Arial" w:eastAsia="Times New Roman" w:hAnsi="Arial" w:cs="Arial"/>
+        </w:rPr>
+        <w:t xml:space="preserve"> contiene un DVD en el que se narra la historia del hidalgo -en LSE-adaptada a dos niveles de edad diferentes, de 3 a 6 y de 6 a 8 años, y se incluyen diversas actividades para realizar con la ayuda del libro. Se intenta que los menores se diviertan, aprendan y lean en Lengua de Signos. </w:t>
+      </w:r>
+    </w:p>
+    <w:p>
+      <w:pPr>
+        <w:spacing w:after="0" w:line="240" w:lineRule="auto"/>
+        <w:jc w:val="both"/>
+        <w:rPr>
+          <w:rFonts w:ascii="Arial" w:eastAsia="Times New Roman" w:hAnsi="Arial" w:cs="Arial"/>
+        </w:rPr>
+      </w:pPr>
+    </w:p>
+    <w:p>
+      <w:pPr>
+        <w:spacing w:after="0" w:line="240" w:lineRule="auto"/>
+        <w:jc w:val="both"/>
+        <w:rPr>
+          <w:rFonts w:ascii="Arial" w:eastAsia="Times New Roman" w:hAnsi="Arial" w:cs="Arial"/>
+        </w:rPr>
+      </w:pPr>
+      <w:r>
+        <w:rPr>
+          <w:rFonts w:ascii="Arial" w:eastAsia="Times New Roman" w:hAnsi="Arial" w:cs="Arial"/>
+        </w:rPr>
+        <w:t>Por su parte, la guía "Vamos a Signar un Cuento" proporciona a los padres y madres pautas y orientaciones para hacer más fácil la lectura con sus hijos e hijas sordos. Esta publicación se centra en dos personajes, Manu y</w:t>
+      </w:r>
+      <w:r>
+        <w:rPr>
+          <w:rFonts w:ascii="Arial" w:eastAsia="Times New Roman" w:hAnsi="Arial" w:cs="Arial"/>
+        </w:rPr>
+        <w:t xml:space="preserve"> </w:t>
+      </w:r>
+      <w:r>
+        <w:rPr>
+          <w:rFonts w:ascii="Arial" w:eastAsia="Times New Roman" w:hAnsi="Arial" w:cs="Arial"/>
+        </w:rPr>
+        <w:t>Sara, que animan a los pequeños a leer y ofrecen recursos bibliográficos y electrónicos para que las familias animen a la lectura dentro del hogar y conozcan más sobre la comunidad sorda</w:t>
+      </w:r>
+      <w:r>
+        <w:rPr>
+          <w:rFonts w:ascii="Arial" w:eastAsia="Times New Roman" w:hAnsi="Arial" w:cs="Arial"/>
+        </w:rPr>
+        <w:t xml:space="preserve"> [Reyes Avendaño, 2009 ].</w:t>
+      </w:r>
+    </w:p>
+    <w:p>
+      <w:pPr>
+        <w:spacing w:after="0" w:line="240" w:lineRule="auto"/>
+        <w:jc w:val="both"/>
+        <w:rPr>
+          <w:rFonts w:ascii="Arial" w:eastAsia="Times New Roman" w:hAnsi="Arial" w:cs="Arial"/>
+        </w:rPr>
+      </w:pPr>
+    </w:p>
+    <w:p>
+      <w:pPr>
+        <w:spacing w:after="0" w:line="240" w:lineRule="auto"/>
+        <w:jc w:val="both"/>
+        <w:rPr>
+          <w:rFonts w:ascii="Arial" w:eastAsia="Times New Roman" w:hAnsi="Arial" w:cs="Arial"/>
+        </w:rPr>
+      </w:pPr>
+    </w:p>
+    <w:p>
+      <w:pPr>
+        <w:spacing w:after="0" w:line="240" w:lineRule="auto"/>
+        <w:jc w:val="both"/>
+        <w:rPr>
+          <w:rFonts w:ascii="Arial" w:eastAsia="Times New Roman" w:hAnsi="Arial" w:cs="Arial"/>
+        </w:rPr>
+      </w:pPr>
+      <w:r>
+        <w:rPr>
+          <w:rFonts w:ascii="Arial" w:eastAsia="Times New Roman" w:hAnsi="Arial" w:cs="Arial"/>
+        </w:rPr>
+        <w:lastRenderedPageBreak/>
+        <w:t>Bibliografia</w:t>
+      </w:r>
+    </w:p>
+    <w:p>
+      <w:pPr>
+        <w:spacing w:after="0" w:line="240" w:lineRule="auto"/>
+        <w:jc w:val="both"/>
+        <w:rPr>
+          <w:rFonts w:ascii="Arial" w:eastAsia="Times New Roman" w:hAnsi="Arial" w:cs="Arial"/>
+        </w:rPr>
+      </w:pPr>
+    </w:p>
+    <w:p>
+      <w:pPr>
+        <w:pStyle w:val="Sinespaciado"/>
+        <w:rPr>
+          <w:rFonts w:ascii="Arial" w:eastAsia="Times New Roman" w:hAnsi="Arial" w:cs="Arial"/>
+        </w:rPr>
+      </w:pPr>
+      <w:r>
+        <w:rPr>
+          <w:rFonts w:ascii="Arial" w:eastAsia="Times New Roman" w:hAnsi="Arial" w:cs="Arial"/>
+        </w:rPr>
+        <w:t>[Reyes</w:t>
+      </w:r>
+      <w:r>
+        <w:rPr>
+          <w:rFonts w:ascii="Arial" w:eastAsia="Times New Roman" w:hAnsi="Arial" w:cs="Arial"/>
+        </w:rPr>
+        <w:t xml:space="preserve"> Avendaño, 2009 ] </w:t>
+      </w:r>
+      <w:r>
+        <w:rPr>
+          <w:rFonts w:ascii="Arial" w:eastAsia="Times New Roman" w:hAnsi="Arial" w:cs="Arial"/>
+        </w:rPr>
+        <w:t>Marcela Andrade Reyes y Rosa Elena Castro Avendaño</w:t>
+      </w:r>
+      <w:r>
+        <w:rPr>
+          <w:rFonts w:ascii="Arial" w:eastAsia="Times New Roman" w:hAnsi="Arial" w:cs="Arial"/>
+        </w:rPr>
+        <w:t>,</w:t>
+      </w:r>
+      <w:r>
+        <w:rPr>
+          <w:rFonts w:ascii="Arial" w:eastAsia="Times New Roman" w:hAnsi="Arial" w:cs="Arial"/>
+        </w:rPr>
+        <w:t xml:space="preserve"> "Lectura y discapacidad auditiva: guía para trabajar con niños"</w:t>
+      </w:r>
+      <w:r>
+        <w:rPr>
+          <w:rFonts w:ascii="Arial" w:eastAsia="Times New Roman" w:hAnsi="Arial" w:cs="Arial"/>
+        </w:rPr>
+        <w:t xml:space="preserve">, Santiago, Chile, Noviembre de 2009. </w:t>
+      </w:r>
+    </w:p>
+    <w:p>
+      <w:pPr>
+        <w:pStyle w:val="Sinespaciado"/>
+        <w:rPr>
+          <w:rFonts w:ascii="Arial" w:eastAsia="Times New Roman" w:hAnsi="Arial" w:cs="Arial"/>
+        </w:rPr>
+      </w:pPr>
+      <w:r>
+        <w:rPr>
+          <w:rFonts w:ascii="Arial" w:eastAsia="Times New Roman" w:hAnsi="Arial" w:cs="Arial"/>
+        </w:rPr>
+        <w:t>Consultada : 9 de diciembre de 2014</w:t>
+      </w:r>
+    </w:p>
+    <w:p>
+      <w:pPr>
+        <w:pStyle w:val="Sinespaciado"/>
+        <w:rPr>
+          <w:rFonts w:ascii="Arial" w:eastAsia="Times New Roman" w:hAnsi="Arial" w:cs="Arial"/>
+        </w:rPr>
+      </w:pPr>
+    </w:p>
+    <w:p>
+      <w:pPr>
+        <w:pStyle w:val="Ttulo1"/>
+        <w:spacing w:before="0" w:beforeAutospacing="0" w:after="0" w:afterAutospacing="0"/>
         <w:rPr>
           <w:rFonts w:ascii="Arial" w:hAnsi="Arial" w:cs="Arial"/>
           <w:b w:val="0"/>
           <w:sz w:val="22"/>
           <w:szCs w:val="22"/>
         </w:rPr>
-        <w:t>[Trigueros Fernandez,</w:t>
-      </w:r>
+      </w:pPr>
       <w:r>
         <w:rPr>
           <w:rFonts w:ascii="Arial" w:hAnsi="Arial" w:cs="Arial"/>
@@ -2239,7 +2798,7 @@
           <w:sz w:val="22"/>
           <w:szCs w:val="22"/>
         </w:rPr>
-        <w:t>2014</w:t>
+        <w:t>[Trigueros Fernandez,</w:t>
       </w:r>
       <w:r>
         <w:rPr>
@@ -2248,7 +2807,7 @@
           <w:sz w:val="22"/>
           <w:szCs w:val="22"/>
         </w:rPr>
-        <w:t>]</w:t>
+        <w:t>2014</w:t>
       </w:r>
       <w:r>
         <w:rPr>
@@ -2257,7 +2816,7 @@
           <w:sz w:val="22"/>
           <w:szCs w:val="22"/>
         </w:rPr>
-        <w:t xml:space="preserve"> </w:t>
+        <w:t>]</w:t>
       </w:r>
       <w:r>
         <w:rPr>
@@ -2266,9 +2825,8 @@
           <w:sz w:val="22"/>
           <w:szCs w:val="22"/>
         </w:rPr>
-        <w:t xml:space="preserve">María del Pilar Trigueros </w:t>
-      </w:r>
-      <w:proofErr w:type="spellStart"/>
+        <w:t xml:space="preserve"> </w:t>
+      </w:r>
       <w:r>
         <w:rPr>
           <w:rFonts w:ascii="Arial" w:hAnsi="Arial" w:cs="Arial"/>
@@ -2276,9 +2834,20 @@
           <w:sz w:val="22"/>
           <w:szCs w:val="22"/>
         </w:rPr>
-        <w:t>Fernandez</w:t>
-      </w:r>
-      <w:proofErr w:type="spellEnd"/>
+        <w:t>María del Pilar Trigueros Fernandez ,"</w:t>
+      </w:r>
+      <w:bookmarkStart w:id="2" w:name="Discapacidad_Auditiva"/>
+      <w:bookmarkEnd w:id="2"/>
+      <w:r>
+        <w:rPr>
+          <w:rStyle w:val="Textoennegrita"/>
+          <w:rFonts w:ascii="Arial" w:hAnsi="Arial" w:cs="Arial"/>
+          <w:bCs/>
+          <w:sz w:val="22"/>
+          <w:szCs w:val="22"/>
+        </w:rPr>
+        <w:t xml:space="preserve"> Discapacidad Auditiva</w:t>
+      </w:r>
       <w:r>
         <w:rPr>
           <w:rFonts w:ascii="Arial" w:hAnsi="Arial" w:cs="Arial"/>
@@ -2286,19 +2855,7 @@
           <w:sz w:val="22"/>
           <w:szCs w:val="22"/>
         </w:rPr>
-        <w:t xml:space="preserve"> ,"</w:t>
-      </w:r>
-      <w:bookmarkStart w:id="2" w:name="Discapacidad_Auditiva"/>
-      <w:bookmarkEnd w:id="2"/>
-      <w:r>
-        <w:rPr>
-          <w:rStyle w:val="Textoennegrita"/>
-          <w:rFonts w:ascii="Arial" w:hAnsi="Arial" w:cs="Arial"/>
-          <w:bCs/>
-          <w:sz w:val="22"/>
-          <w:szCs w:val="22"/>
-        </w:rPr>
-        <w:t xml:space="preserve"> Discapacidad Auditiva</w:t>
+        <w:t>",</w:t>
       </w:r>
       <w:r>
         <w:rPr>
@@ -2307,7 +2864,7 @@
           <w:sz w:val="22"/>
           <w:szCs w:val="22"/>
         </w:rPr>
-        <w:t>",</w:t>
+        <w:t xml:space="preserve"> </w:t>
       </w:r>
       <w:r>
         <w:rPr>
@@ -2316,7 +2873,7 @@
           <w:sz w:val="22"/>
           <w:szCs w:val="22"/>
         </w:rPr>
-        <w:t xml:space="preserve"> </w:t>
+        <w:t xml:space="preserve">pagina: </w:t>
       </w:r>
       <w:r>
         <w:rPr>
@@ -2325,15 +2882,6 @@
           <w:sz w:val="22"/>
           <w:szCs w:val="22"/>
         </w:rPr>
-        <w:t xml:space="preserve">pagina: </w:t>
-      </w:r>
-      <w:r>
-        <w:rPr>
-          <w:rFonts w:ascii="Arial" w:hAnsi="Arial" w:cs="Arial"/>
-          <w:b w:val="0"/>
-          <w:sz w:val="22"/>
-          <w:szCs w:val="22"/>
-        </w:rPr>
         <w:t>http://tiposdediscapacidaddiscapacidadauditiva.wikispaces.com/</w:t>
       </w:r>
     </w:p>
@@ -2426,21 +2974,7 @@
         <w:rPr>
           <w:rFonts w:ascii="Arial" w:eastAsia="Times New Roman" w:hAnsi="Arial" w:cs="Arial"/>
         </w:rPr>
-        <w:t xml:space="preserve">,Junta de </w:t>
-      </w:r>
-      <w:proofErr w:type="spellStart"/>
-      <w:r>
-        <w:rPr>
-          <w:rFonts w:ascii="Arial" w:eastAsia="Times New Roman" w:hAnsi="Arial" w:cs="Arial"/>
-        </w:rPr>
-        <w:t>extramadura</w:t>
-      </w:r>
-      <w:proofErr w:type="spellEnd"/>
-      <w:r>
-        <w:rPr>
-          <w:rFonts w:ascii="Arial" w:eastAsia="Times New Roman" w:hAnsi="Arial" w:cs="Arial"/>
-        </w:rPr>
-        <w:t>,</w:t>
+        <w:t>,Junta de extramadura,</w:t>
       </w:r>
       <w:r>
         <w:rPr>
@@ -2542,29 +3076,7 @@
           <w:sz w:val="22"/>
           <w:szCs w:val="22"/>
         </w:rPr>
-        <w:t xml:space="preserve">Eunice Juárez Santiago-Raúl Alfonso </w:t>
-      </w:r>
-      <w:proofErr w:type="spellStart"/>
-      <w:r>
-        <w:rPr>
-          <w:rFonts w:ascii="Arial" w:hAnsi="Arial" w:cs="Arial"/>
-          <w:b w:val="0"/>
-          <w:bCs w:val="0"/>
-          <w:sz w:val="22"/>
-          <w:szCs w:val="22"/>
-        </w:rPr>
-        <w:t>Mazariegos</w:t>
-      </w:r>
-      <w:proofErr w:type="spellEnd"/>
-      <w:r>
-        <w:rPr>
-          <w:rFonts w:ascii="Arial" w:hAnsi="Arial" w:cs="Arial"/>
-          <w:b w:val="0"/>
-          <w:bCs w:val="0"/>
-          <w:sz w:val="22"/>
-          <w:szCs w:val="22"/>
-        </w:rPr>
-        <w:t xml:space="preserve"> Ruiz,</w:t>
+        <w:t>Eunice Juárez Santiago-Raúl Alfonso Mazariegos Ruiz,</w:t>
       </w:r>
       <w:r>
         <w:rPr>
@@ -2660,6 +3172,119 @@
 <file path=word/numbering.xml><?xml version="1.0" encoding="utf-8"?>
 <w:numbering xmlns:ve="http://schemas.openxmlformats.org/markup-compatibility/2006" xmlns:o="urn:schemas-microsoft-com:office:office" xmlns:r="http://schemas.openxmlformats.org/officeDocument/2006/relationships" xmlns:m="http://schemas.openxmlformats.org/officeDocument/2006/math" xmlns:v="urn:schemas-microsoft-com:vml" xmlns:wp="http://schemas.openxmlformats.org/drawingml/2006/wordprocessingDrawing" xmlns:w10="urn:schemas-microsoft-com:office:word" xmlns:w="http://schemas.openxmlformats.org/wordprocessingml/2006/main" xmlns:wne="http://schemas.microsoft.com/office/word/2006/wordml">
   <w:abstractNum w:abstractNumId="0">
+    <w:nsid w:val="0A60468E"/>
+    <w:multiLevelType w:val="hybridMultilevel"/>
+    <w:tmpl w:val="DDD49170"/>
+    <w:lvl w:ilvl="0" w:tplc="0C0A0001">
+      <w:start w:val="1"/>
+      <w:numFmt w:val="bullet"/>
+      <w:lvlText w:val=""/>
+      <w:lvlJc w:val="left"/>
+      <w:pPr>
+        <w:ind w:left="720" w:hanging="360"/>
+      </w:pPr>
+      <w:rPr>
+        <w:rFonts w:ascii="Symbol" w:hAnsi="Symbol" w:hint="default"/>
+      </w:rPr>
+    </w:lvl>
+    <w:lvl w:ilvl="1" w:tplc="0C0A0003" w:tentative="1">
+      <w:start w:val="1"/>
+      <w:numFmt w:val="bullet"/>
+      <w:lvlText w:val="o"/>
+      <w:lvlJc w:val="left"/>
+      <w:pPr>
+        <w:ind w:left="1440" w:hanging="360"/>
+      </w:pPr>
+      <w:rPr>
+        <w:rFonts w:ascii="Courier New" w:hAnsi="Courier New" w:cs="Courier New" w:hint="default"/>
+      </w:rPr>
+    </w:lvl>
+    <w:lvl w:ilvl="2" w:tplc="0C0A0005" w:tentative="1">
+      <w:start w:val="1"/>
+      <w:numFmt w:val="bullet"/>
+      <w:lvlText w:val=""/>
+      <w:lvlJc w:val="left"/>
+      <w:pPr>
+        <w:ind w:left="2160" w:hanging="360"/>
+      </w:pPr>
+      <w:rPr>
+        <w:rFonts w:ascii="Wingdings" w:hAnsi="Wingdings" w:hint="default"/>
+      </w:rPr>
+    </w:lvl>
+    <w:lvl w:ilvl="3" w:tplc="0C0A0001" w:tentative="1">
+      <w:start w:val="1"/>
+      <w:numFmt w:val="bullet"/>
+      <w:lvlText w:val=""/>
+      <w:lvlJc w:val="left"/>
+      <w:pPr>
+        <w:ind w:left="2880" w:hanging="360"/>
+      </w:pPr>
+      <w:rPr>
+        <w:rFonts w:ascii="Symbol" w:hAnsi="Symbol" w:hint="default"/>
+      </w:rPr>
+    </w:lvl>
+    <w:lvl w:ilvl="4" w:tplc="0C0A0003" w:tentative="1">
+      <w:start w:val="1"/>
+      <w:numFmt w:val="bullet"/>
+      <w:lvlText w:val="o"/>
+      <w:lvlJc w:val="left"/>
+      <w:pPr>
+        <w:ind w:left="3600" w:hanging="360"/>
+      </w:pPr>
+      <w:rPr>
+        <w:rFonts w:ascii="Courier New" w:hAnsi="Courier New" w:cs="Courier New" w:hint="default"/>
+      </w:rPr>
+    </w:lvl>
+    <w:lvl w:ilvl="5" w:tplc="0C0A0005" w:tentative="1">
+      <w:start w:val="1"/>
+      <w:numFmt w:val="bullet"/>
+      <w:lvlText w:val=""/>
+      <w:lvlJc w:val="left"/>
+      <w:pPr>
+        <w:ind w:left="4320" w:hanging="360"/>
+      </w:pPr>
+      <w:rPr>
+        <w:rFonts w:ascii="Wingdings" w:hAnsi="Wingdings" w:hint="default"/>
+      </w:rPr>
+    </w:lvl>
+    <w:lvl w:ilvl="6" w:tplc="0C0A0001" w:tentative="1">
+      <w:start w:val="1"/>
+      <w:numFmt w:val="bullet"/>
+      <w:lvlText w:val=""/>
+      <w:lvlJc w:val="left"/>
+      <w:pPr>
+        <w:ind w:left="5040" w:hanging="360"/>
+      </w:pPr>
+      <w:rPr>
+        <w:rFonts w:ascii="Symbol" w:hAnsi="Symbol" w:hint="default"/>
+      </w:rPr>
+    </w:lvl>
+    <w:lvl w:ilvl="7" w:tplc="0C0A0003" w:tentative="1">
+      <w:start w:val="1"/>
+      <w:numFmt w:val="bullet"/>
+      <w:lvlText w:val="o"/>
+      <w:lvlJc w:val="left"/>
+      <w:pPr>
+        <w:ind w:left="5760" w:hanging="360"/>
+      </w:pPr>
+      <w:rPr>
+        <w:rFonts w:ascii="Courier New" w:hAnsi="Courier New" w:cs="Courier New" w:hint="default"/>
+      </w:rPr>
+    </w:lvl>
+    <w:lvl w:ilvl="8" w:tplc="0C0A0005" w:tentative="1">
+      <w:start w:val="1"/>
+      <w:numFmt w:val="bullet"/>
+      <w:lvlText w:val=""/>
+      <w:lvlJc w:val="left"/>
+      <w:pPr>
+        <w:ind w:left="6480" w:hanging="360"/>
+      </w:pPr>
+      <w:rPr>
+        <w:rFonts w:ascii="Wingdings" w:hAnsi="Wingdings" w:hint="default"/>
+      </w:rPr>
+    </w:lvl>
+  </w:abstractNum>
+  <w:abstractNum w:abstractNumId="1">
     <w:nsid w:val="29D03A0C"/>
     <w:multiLevelType w:val="hybridMultilevel"/>
     <w:tmpl w:val="2EB2BC4C"/>
@@ -2772,7 +3397,7 @@
       </w:rPr>
     </w:lvl>
   </w:abstractNum>
-  <w:abstractNum w:abstractNumId="1">
+  <w:abstractNum w:abstractNumId="2">
     <w:nsid w:val="2E327B6C"/>
     <w:multiLevelType w:val="multilevel"/>
     <w:tmpl w:val="3DCE90E4"/>
@@ -2921,7 +3546,7 @@
       </w:rPr>
     </w:lvl>
   </w:abstractNum>
-  <w:abstractNum w:abstractNumId="2">
+  <w:abstractNum w:abstractNumId="3">
     <w:nsid w:val="31F661E9"/>
     <w:multiLevelType w:val="hybridMultilevel"/>
     <w:tmpl w:val="542EE7E6"/>
@@ -3010,7 +3635,7 @@
       </w:pPr>
     </w:lvl>
   </w:abstractNum>
-  <w:abstractNum w:abstractNumId="3">
+  <w:abstractNum w:abstractNumId="4">
     <w:nsid w:val="3BC76FC8"/>
     <w:multiLevelType w:val="hybridMultilevel"/>
     <w:tmpl w:val="35E884FE"/>
@@ -3123,7 +3748,7 @@
       </w:rPr>
     </w:lvl>
   </w:abstractNum>
-  <w:abstractNum w:abstractNumId="4">
+  <w:abstractNum w:abstractNumId="5">
     <w:nsid w:val="5C8A5F14"/>
     <w:multiLevelType w:val="hybridMultilevel"/>
     <w:tmpl w:val="CC660054"/>
@@ -3212,7 +3837,7 @@
       </w:pPr>
     </w:lvl>
   </w:abstractNum>
-  <w:abstractNum w:abstractNumId="5">
+  <w:abstractNum w:abstractNumId="6">
     <w:nsid w:val="61F374E1"/>
     <w:multiLevelType w:val="hybridMultilevel"/>
     <w:tmpl w:val="6BC4E124"/>
@@ -3325,7 +3950,7 @@
       </w:rPr>
     </w:lvl>
   </w:abstractNum>
-  <w:abstractNum w:abstractNumId="6">
+  <w:abstractNum w:abstractNumId="7">
     <w:nsid w:val="659D120F"/>
     <w:multiLevelType w:val="hybridMultilevel"/>
     <w:tmpl w:val="F224F1DE"/>
@@ -3438,7 +4063,7 @@
       </w:rPr>
     </w:lvl>
   </w:abstractNum>
-  <w:abstractNum w:abstractNumId="7">
+  <w:abstractNum w:abstractNumId="8">
     <w:nsid w:val="6FCE7958"/>
     <w:multiLevelType w:val="hybridMultilevel"/>
     <w:tmpl w:val="E85814D0"/>
@@ -3551,7 +4176,7 @@
       </w:rPr>
     </w:lvl>
   </w:abstractNum>
-  <w:abstractNum w:abstractNumId="8">
+  <w:abstractNum w:abstractNumId="9">
     <w:nsid w:val="7FEC50CF"/>
     <w:multiLevelType w:val="hybridMultilevel"/>
     <w:tmpl w:val="9564A1A2"/>
@@ -3665,31 +4290,34 @@
     </w:lvl>
   </w:abstractNum>
   <w:num w:numId="1">
-    <w:abstractNumId w:val="0"/>
+    <w:abstractNumId w:val="1"/>
   </w:num>
   <w:num w:numId="2">
+    <w:abstractNumId w:val="4"/>
+  </w:num>
+  <w:num w:numId="3">
+    <w:abstractNumId w:val="2"/>
+  </w:num>
+  <w:num w:numId="4">
+    <w:abstractNumId w:val="7"/>
+  </w:num>
+  <w:num w:numId="5">
     <w:abstractNumId w:val="3"/>
   </w:num>
-  <w:num w:numId="3">
-    <w:abstractNumId w:val="1"/>
-  </w:num>
-  <w:num w:numId="4">
+  <w:num w:numId="6">
     <w:abstractNumId w:val="6"/>
   </w:num>
-  <w:num w:numId="5">
-    <w:abstractNumId w:val="2"/>
-  </w:num>
-  <w:num w:numId="6">
+  <w:num w:numId="7">
     <w:abstractNumId w:val="5"/>
   </w:num>
-  <w:num w:numId="7">
-    <w:abstractNumId w:val="4"/>
-  </w:num>
   <w:num w:numId="8">
-    <w:abstractNumId w:val="7"/>
+    <w:abstractNumId w:val="8"/>
   </w:num>
   <w:num w:numId="9">
-    <w:abstractNumId w:val="8"/>
+    <w:abstractNumId w:val="9"/>
+  </w:num>
+  <w:num w:numId="10">
+    <w:abstractNumId w:val="0"/>
   </w:num>
 </w:numbering>
 </file>

</xml_diff>

<commit_message>
agregado comparacion de texto y video
</commit_message>
<xml_diff>
--- a/Documentacion/new marco Teorico.docx
+++ b/Documentacion/new marco Teorico.docx
@@ -158,11 +158,19 @@
           <w:rFonts w:ascii="Arial" w:eastAsia="Times New Roman" w:hAnsi="Arial" w:cs="Arial"/>
         </w:rPr>
       </w:pPr>
-      <w:r>
-        <w:rPr>
-          <w:rFonts w:ascii="Arial" w:eastAsia="Times New Roman" w:hAnsi="Arial" w:cs="Arial"/>
-        </w:rPr>
-        <w:t xml:space="preserve">Presbiacusia: También se conoce como pérdida de audición producida por el envejecimiento natural del ser humano, ya que se trata de una pérdida de audición asociada a la vejez. A medida que las personas envejecen, muchas de las células pilosas del oído interno se dañan o desaparecen dando como resultado una pérdida de audición. </w:t>
+      <w:proofErr w:type="spellStart"/>
+      <w:r>
+        <w:rPr>
+          <w:rFonts w:ascii="Arial" w:eastAsia="Times New Roman" w:hAnsi="Arial" w:cs="Arial"/>
+        </w:rPr>
+        <w:t>Presbiacusia</w:t>
+      </w:r>
+      <w:proofErr w:type="spellEnd"/>
+      <w:r>
+        <w:rPr>
+          <w:rFonts w:ascii="Arial" w:eastAsia="Times New Roman" w:hAnsi="Arial" w:cs="Arial"/>
+        </w:rPr>
+        <w:t xml:space="preserve">: También se conoce como pérdida de audición producida por el envejecimiento natural del ser humano, ya que se trata de una pérdida de audición asociada a la vejez. A medida que las personas envejecen, muchas de las células pilosas del oído interno se dañan o desaparecen dando como resultado una pérdida de audición. </w:t>
       </w:r>
     </w:p>
     <w:p>
@@ -182,7 +190,63 @@
         <w:rPr>
           <w:rFonts w:ascii="Arial" w:eastAsia="Times New Roman" w:hAnsi="Arial" w:cs="Arial"/>
         </w:rPr>
-        <w:t>Sordo ceguera: Es una discapacidad multisensorial en la que la persona no cuenta ni con la vista ni con el oído. No es necesariamente una pérdida total de los dos sentidos. El grupo de sordociegos totales es muy reducido, aproximadamente de un 5 a un 10% del total del colectivo de personas sordociegas. La mayoría de los sordociegos poseen algún resto auditivo y/o visual.</w:t>
+        <w:t xml:space="preserve">Sordo ceguera: Es una discapacidad </w:t>
+      </w:r>
+      <w:proofErr w:type="spellStart"/>
+      <w:r>
+        <w:rPr>
+          <w:rFonts w:ascii="Arial" w:eastAsia="Times New Roman" w:hAnsi="Arial" w:cs="Arial"/>
+        </w:rPr>
+        <w:t>multisensorial</w:t>
+      </w:r>
+      <w:proofErr w:type="spellEnd"/>
+      <w:r>
+        <w:rPr>
+          <w:rFonts w:ascii="Arial" w:eastAsia="Times New Roman" w:hAnsi="Arial" w:cs="Arial"/>
+        </w:rPr>
+        <w:t xml:space="preserve"> en la que la persona no cuenta ni con la vista ni con el oído. No es necesariamente una pérdida total de los dos sentidos. El grupo de </w:t>
+      </w:r>
+      <w:proofErr w:type="spellStart"/>
+      <w:r>
+        <w:rPr>
+          <w:rFonts w:ascii="Arial" w:eastAsia="Times New Roman" w:hAnsi="Arial" w:cs="Arial"/>
+        </w:rPr>
+        <w:t>sordociegos</w:t>
+      </w:r>
+      <w:proofErr w:type="spellEnd"/>
+      <w:r>
+        <w:rPr>
+          <w:rFonts w:ascii="Arial" w:eastAsia="Times New Roman" w:hAnsi="Arial" w:cs="Arial"/>
+        </w:rPr>
+        <w:t xml:space="preserve"> totales es muy reducido, aproximadamente de un 5 a un 10% del total del colectivo de personas </w:t>
+      </w:r>
+      <w:proofErr w:type="spellStart"/>
+      <w:r>
+        <w:rPr>
+          <w:rFonts w:ascii="Arial" w:eastAsia="Times New Roman" w:hAnsi="Arial" w:cs="Arial"/>
+        </w:rPr>
+        <w:t>sordociegas</w:t>
+      </w:r>
+      <w:proofErr w:type="spellEnd"/>
+      <w:r>
+        <w:rPr>
+          <w:rFonts w:ascii="Arial" w:eastAsia="Times New Roman" w:hAnsi="Arial" w:cs="Arial"/>
+        </w:rPr>
+        <w:t xml:space="preserve">. La mayoría de los </w:t>
+      </w:r>
+      <w:proofErr w:type="spellStart"/>
+      <w:r>
+        <w:rPr>
+          <w:rFonts w:ascii="Arial" w:eastAsia="Times New Roman" w:hAnsi="Arial" w:cs="Arial"/>
+        </w:rPr>
+        <w:t>sordociegos</w:t>
+      </w:r>
+      <w:proofErr w:type="spellEnd"/>
+      <w:r>
+        <w:rPr>
+          <w:rFonts w:ascii="Arial" w:eastAsia="Times New Roman" w:hAnsi="Arial" w:cs="Arial"/>
+        </w:rPr>
+        <w:t xml:space="preserve"> poseen algún resto auditivo y/o visual.</w:t>
       </w:r>
     </w:p>
     <w:p>
@@ -222,7 +286,21 @@
         <w:rPr>
           <w:rFonts w:ascii="Arial" w:eastAsia="Times New Roman" w:hAnsi="Arial" w:cs="Arial"/>
         </w:rPr>
-        <w:t xml:space="preserve">Sordo post locutivo: Persona que perdió su capacidad auditiva, cuando ya hablaba, o ya leía. </w:t>
+        <w:t xml:space="preserve">Sordo post </w:t>
+      </w:r>
+      <w:proofErr w:type="spellStart"/>
+      <w:r>
+        <w:rPr>
+          <w:rFonts w:ascii="Arial" w:eastAsia="Times New Roman" w:hAnsi="Arial" w:cs="Arial"/>
+        </w:rPr>
+        <w:t>locutivo</w:t>
+      </w:r>
+      <w:proofErr w:type="spellEnd"/>
+      <w:r>
+        <w:rPr>
+          <w:rFonts w:ascii="Arial" w:eastAsia="Times New Roman" w:hAnsi="Arial" w:cs="Arial"/>
+        </w:rPr>
+        <w:t xml:space="preserve">: Persona que perdió su capacidad auditiva, cuando ya hablaba, o ya leía. </w:t>
       </w:r>
     </w:p>
     <w:p>
@@ -238,11 +316,19 @@
           <w:rFonts w:ascii="Arial" w:eastAsia="Times New Roman" w:hAnsi="Arial" w:cs="Arial"/>
         </w:rPr>
       </w:pPr>
-      <w:r>
-        <w:rPr>
-          <w:rFonts w:ascii="Arial" w:eastAsia="Times New Roman" w:hAnsi="Arial" w:cs="Arial"/>
-        </w:rPr>
-        <w:t>Cofosis: Sordera total</w:t>
+      <w:proofErr w:type="spellStart"/>
+      <w:r>
+        <w:rPr>
+          <w:rFonts w:ascii="Arial" w:eastAsia="Times New Roman" w:hAnsi="Arial" w:cs="Arial"/>
+        </w:rPr>
+        <w:t>Cofosis</w:t>
+      </w:r>
+      <w:proofErr w:type="spellEnd"/>
+      <w:r>
+        <w:rPr>
+          <w:rFonts w:ascii="Arial" w:eastAsia="Times New Roman" w:hAnsi="Arial" w:cs="Arial"/>
+        </w:rPr>
+        <w:t>: Sordera total</w:t>
       </w:r>
     </w:p>
     <w:p>
@@ -320,11 +406,19 @@
           <w:rFonts w:ascii="Arial" w:eastAsia="Times New Roman" w:hAnsi="Arial" w:cs="Arial"/>
         </w:rPr>
       </w:pPr>
-      <w:r>
-        <w:rPr>
-          <w:rFonts w:ascii="Arial" w:eastAsia="Times New Roman" w:hAnsi="Arial" w:cs="Arial"/>
-        </w:rPr>
-        <w:t xml:space="preserve">Neurosensoriales o de percepción: en esta alternativa se incluirán todas aquellas dificultades de audición en las que se presentan problemas bien en el oído interno, o bien en alguna estructura del sistema nervioso. </w:t>
+      <w:proofErr w:type="spellStart"/>
+      <w:r>
+        <w:rPr>
+          <w:rFonts w:ascii="Arial" w:eastAsia="Times New Roman" w:hAnsi="Arial" w:cs="Arial"/>
+        </w:rPr>
+        <w:t>Neurosensoriales</w:t>
+      </w:r>
+      <w:proofErr w:type="spellEnd"/>
+      <w:r>
+        <w:rPr>
+          <w:rFonts w:ascii="Arial" w:eastAsia="Times New Roman" w:hAnsi="Arial" w:cs="Arial"/>
+        </w:rPr>
+        <w:t xml:space="preserve"> o de percepción: en esta alternativa se incluirán todas aquellas dificultades de audición en las que se presentan problemas bien en el oído interno, o bien en alguna estructura del sistema nervioso. </w:t>
       </w:r>
     </w:p>
     <w:p>
@@ -569,11 +663,33 @@
           <w:rFonts w:ascii="Arial" w:eastAsia="Times New Roman" w:hAnsi="Arial" w:cs="Arial"/>
         </w:rPr>
       </w:pPr>
-      <w:r>
-        <w:rPr>
-          <w:rFonts w:ascii="Arial" w:eastAsia="Times New Roman" w:hAnsi="Arial" w:cs="Arial"/>
-        </w:rPr>
-        <w:t xml:space="preserve">Cofosis: la cofosis o pérdida total es ciertamente infrecuente, si el umbral auditivo se sitúa por encima de 100 d. </w:t>
+      <w:proofErr w:type="spellStart"/>
+      <w:r>
+        <w:rPr>
+          <w:rFonts w:ascii="Arial" w:eastAsia="Times New Roman" w:hAnsi="Arial" w:cs="Arial"/>
+        </w:rPr>
+        <w:t>Cofosis</w:t>
+      </w:r>
+      <w:proofErr w:type="spellEnd"/>
+      <w:r>
+        <w:rPr>
+          <w:rFonts w:ascii="Arial" w:eastAsia="Times New Roman" w:hAnsi="Arial" w:cs="Arial"/>
+        </w:rPr>
+        <w:t xml:space="preserve">: la </w:t>
+      </w:r>
+      <w:proofErr w:type="spellStart"/>
+      <w:r>
+        <w:rPr>
+          <w:rFonts w:ascii="Arial" w:eastAsia="Times New Roman" w:hAnsi="Arial" w:cs="Arial"/>
+        </w:rPr>
+        <w:t>cofosis</w:t>
+      </w:r>
+      <w:proofErr w:type="spellEnd"/>
+      <w:r>
+        <w:rPr>
+          <w:rFonts w:ascii="Arial" w:eastAsia="Times New Roman" w:hAnsi="Arial" w:cs="Arial"/>
+        </w:rPr>
+        <w:t xml:space="preserve"> o pérdida total es ciertamente infrecuente, si el umbral auditivo se sitúa por encima de 100 d. </w:t>
       </w:r>
     </w:p>
     <w:p>
@@ -642,12 +758,37 @@
           <w:rFonts w:ascii="Arial" w:eastAsia="Times New Roman" w:hAnsi="Arial" w:cs="Arial"/>
         </w:rPr>
       </w:pPr>
+      <w:proofErr w:type="spellStart"/>
       <w:r>
         <w:rPr>
           <w:rFonts w:ascii="Arial" w:eastAsia="Times New Roman" w:hAnsi="Arial" w:cs="Arial"/>
           <w:bCs/>
         </w:rPr>
-        <w:t>Prelingüística o prelocutiva:</w:t>
+        <w:t>Prelingüística</w:t>
+      </w:r>
+      <w:proofErr w:type="spellEnd"/>
+      <w:r>
+        <w:rPr>
+          <w:rFonts w:ascii="Arial" w:eastAsia="Times New Roman" w:hAnsi="Arial" w:cs="Arial"/>
+          <w:bCs/>
+        </w:rPr>
+        <w:t xml:space="preserve"> o </w:t>
+      </w:r>
+      <w:proofErr w:type="spellStart"/>
+      <w:r>
+        <w:rPr>
+          <w:rFonts w:ascii="Arial" w:eastAsia="Times New Roman" w:hAnsi="Arial" w:cs="Arial"/>
+          <w:bCs/>
+        </w:rPr>
+        <w:t>prelocutiva</w:t>
+      </w:r>
+      <w:proofErr w:type="spellEnd"/>
+      <w:r>
+        <w:rPr>
+          <w:rFonts w:ascii="Arial" w:eastAsia="Times New Roman" w:hAnsi="Arial" w:cs="Arial"/>
+          <w:bCs/>
+        </w:rPr>
+        <w:t>:</w:t>
       </w:r>
       <w:r>
         <w:rPr>
@@ -669,12 +810,37 @@
           <w:rFonts w:ascii="Arial" w:eastAsia="Times New Roman" w:hAnsi="Arial" w:cs="Arial"/>
         </w:rPr>
       </w:pPr>
+      <w:proofErr w:type="spellStart"/>
       <w:r>
         <w:rPr>
           <w:rFonts w:ascii="Arial" w:eastAsia="Times New Roman" w:hAnsi="Arial" w:cs="Arial"/>
           <w:bCs/>
         </w:rPr>
-        <w:t>Prolingüística o poslocutiva:</w:t>
+        <w:t>Prolingüística</w:t>
+      </w:r>
+      <w:proofErr w:type="spellEnd"/>
+      <w:r>
+        <w:rPr>
+          <w:rFonts w:ascii="Arial" w:eastAsia="Times New Roman" w:hAnsi="Arial" w:cs="Arial"/>
+          <w:bCs/>
+        </w:rPr>
+        <w:t xml:space="preserve"> o </w:t>
+      </w:r>
+      <w:proofErr w:type="spellStart"/>
+      <w:r>
+        <w:rPr>
+          <w:rFonts w:ascii="Arial" w:eastAsia="Times New Roman" w:hAnsi="Arial" w:cs="Arial"/>
+          <w:bCs/>
+        </w:rPr>
+        <w:t>poslocutiva</w:t>
+      </w:r>
+      <w:proofErr w:type="spellEnd"/>
+      <w:r>
+        <w:rPr>
+          <w:rFonts w:ascii="Arial" w:eastAsia="Times New Roman" w:hAnsi="Arial" w:cs="Arial"/>
+          <w:bCs/>
+        </w:rPr>
+        <w:t>:</w:t>
       </w:r>
       <w:r>
         <w:rPr>
@@ -704,7 +870,21 @@
         <w:rPr>
           <w:rFonts w:ascii="Arial" w:eastAsia="Times New Roman" w:hAnsi="Arial" w:cs="Arial"/>
         </w:rPr>
-        <w:t>Algunos autores como (Mogfor, 1988): Establece una amplia clasificación sobre las causas de la sordera:</w:t>
+        <w:t>Algunos autores como (</w:t>
+      </w:r>
+      <w:proofErr w:type="spellStart"/>
+      <w:r>
+        <w:rPr>
+          <w:rFonts w:ascii="Arial" w:eastAsia="Times New Roman" w:hAnsi="Arial" w:cs="Arial"/>
+        </w:rPr>
+        <w:t>Mogfor</w:t>
+      </w:r>
+      <w:proofErr w:type="spellEnd"/>
+      <w:r>
+        <w:rPr>
+          <w:rFonts w:ascii="Arial" w:eastAsia="Times New Roman" w:hAnsi="Arial" w:cs="Arial"/>
+        </w:rPr>
+        <w:t>, 1988): Establece una amplia clasificación sobre las causas de la sordera:</w:t>
       </w:r>
     </w:p>
     <w:p>
@@ -785,7 +965,21 @@
         <w:rPr>
           <w:rFonts w:ascii="Arial" w:eastAsia="Times New Roman" w:hAnsi="Arial" w:cs="Arial"/>
         </w:rPr>
-        <w:t xml:space="preserve"> se considera las lesiones mecánicas y la anoxia perinatal (lesion cerebral ocasionada por traumatismo encefálico en el momento del parto).</w:t>
+        <w:t xml:space="preserve"> se considera las lesiones mecánicas y la anoxia perinatal (</w:t>
+      </w:r>
+      <w:proofErr w:type="spellStart"/>
+      <w:r>
+        <w:rPr>
+          <w:rFonts w:ascii="Arial" w:eastAsia="Times New Roman" w:hAnsi="Arial" w:cs="Arial"/>
+        </w:rPr>
+        <w:t>lesion</w:t>
+      </w:r>
+      <w:proofErr w:type="spellEnd"/>
+      <w:r>
+        <w:rPr>
+          <w:rFonts w:ascii="Arial" w:eastAsia="Times New Roman" w:hAnsi="Arial" w:cs="Arial"/>
+        </w:rPr>
+        <w:t xml:space="preserve"> cerebral ocasionada por traumatismo encefálico en el momento del parto).</w:t>
       </w:r>
     </w:p>
     <w:p>
@@ -919,7 +1113,21 @@
         <w:rPr>
           <w:rFonts w:ascii="Arial" w:eastAsia="Times New Roman" w:hAnsi="Arial" w:cs="Arial"/>
         </w:rPr>
-        <w:t>Es decir el exceso de ruido puede también afectar el oido.</w:t>
+        <w:t xml:space="preserve">Es decir el exceso de ruido puede también afectar el </w:t>
+      </w:r>
+      <w:proofErr w:type="spellStart"/>
+      <w:r>
+        <w:rPr>
+          <w:rFonts w:ascii="Arial" w:eastAsia="Times New Roman" w:hAnsi="Arial" w:cs="Arial"/>
+        </w:rPr>
+        <w:t>oido</w:t>
+      </w:r>
+      <w:proofErr w:type="spellEnd"/>
+      <w:r>
+        <w:rPr>
+          <w:rFonts w:ascii="Arial" w:eastAsia="Times New Roman" w:hAnsi="Arial" w:cs="Arial"/>
+        </w:rPr>
+        <w:t>.</w:t>
       </w:r>
       <w:bookmarkStart w:id="0" w:name="4080507384391677496"/>
       <w:bookmarkEnd w:id="0"/>
@@ -1048,13 +1256,22 @@
           <w:rFonts w:ascii="Arial" w:hAnsi="Arial" w:cs="Arial"/>
           <w:u w:val="single"/>
         </w:rPr>
-        <w:t>Método dactilológico o manualismo</w:t>
-      </w:r>
+        <w:t xml:space="preserve">Método dactilológico o </w:t>
+      </w:r>
+      <w:proofErr w:type="spellStart"/>
       <w:r>
         <w:rPr>
           <w:rFonts w:ascii="Arial" w:hAnsi="Arial" w:cs="Arial"/>
           <w:u w:val="single"/>
         </w:rPr>
+        <w:t>manualismo</w:t>
+      </w:r>
+      <w:proofErr w:type="spellEnd"/>
+      <w:r>
+        <w:rPr>
+          <w:rFonts w:ascii="Arial" w:hAnsi="Arial" w:cs="Arial"/>
+          <w:u w:val="single"/>
+        </w:rPr>
         <w:t xml:space="preserve">: </w:t>
       </w:r>
     </w:p>
@@ -1080,7 +1297,21 @@
         <w:rPr>
           <w:rFonts w:ascii="Arial" w:eastAsia="Times New Roman" w:hAnsi="Arial" w:cs="Arial"/>
         </w:rPr>
-        <w:t>Este método nació en Francia en el siglo XVIII, iniciado por el Abate de L ́Épée, para la educación de los deficientes auditivos.</w:t>
+        <w:t>Este método nació en Francia en el siglo XVIII, iniciado por el Abate de L ́</w:t>
+      </w:r>
+      <w:proofErr w:type="spellStart"/>
+      <w:r>
+        <w:rPr>
+          <w:rFonts w:ascii="Arial" w:eastAsia="Times New Roman" w:hAnsi="Arial" w:cs="Arial"/>
+        </w:rPr>
+        <w:t>Épée</w:t>
+      </w:r>
+      <w:proofErr w:type="spellEnd"/>
+      <w:r>
+        <w:rPr>
+          <w:rFonts w:ascii="Arial" w:eastAsia="Times New Roman" w:hAnsi="Arial" w:cs="Arial"/>
+        </w:rPr>
+        <w:t>, para la educación de los deficientes auditivos.</w:t>
       </w:r>
     </w:p>
     <w:p>
@@ -1328,22 +1559,64 @@
         <w:rPr>
           <w:rFonts w:ascii="Arial" w:eastAsia="Times New Roman" w:hAnsi="Arial" w:cs="Arial"/>
         </w:rPr>
-        <w:t>El método oral es el que se utiliza para la adquisición del habla, este método se utiliza en su mayoría en personas que no tienen afectado el aparato fonoarticulador, haciendo uso de los restos auditivos para la recepción del lenguaje. En este método no intervienen ni el sistema gestual y el dactilológico, pues se busca usar sólo las palabras para que las personas ejerciten sus órganos de fonación.</w:t>
-      </w:r>
-    </w:p>
-    <w:p>
-      <w:pPr>
-        <w:spacing w:after="0" w:line="240" w:lineRule="auto"/>
-        <w:jc w:val="both"/>
-        <w:rPr>
-          <w:rFonts w:ascii="Arial" w:eastAsia="Times New Roman" w:hAnsi="Arial" w:cs="Arial"/>
-        </w:rPr>
-      </w:pPr>
-      <w:r>
-        <w:rPr>
-          <w:rFonts w:ascii="Arial" w:eastAsia="Times New Roman" w:hAnsi="Arial" w:cs="Arial"/>
-        </w:rPr>
-        <w:t>Para la adquisición del lenguaje por medio de este sistema o método, se deben recurrir a varios recursos como la gimnasia respiratoria, ejercicios predesmutizantes, lectura labial y contar con la ayuda de aparatos electroacústicos, este método reúne toda una serie de actividades para lograr la aprehensión de las distintas formas del lenguaje hablado.</w:t>
+        <w:t xml:space="preserve">El método oral es el que se utiliza para la adquisición del habla, este método se utiliza en su mayoría en personas que no tienen afectado el aparato </w:t>
+      </w:r>
+      <w:proofErr w:type="spellStart"/>
+      <w:r>
+        <w:rPr>
+          <w:rFonts w:ascii="Arial" w:eastAsia="Times New Roman" w:hAnsi="Arial" w:cs="Arial"/>
+        </w:rPr>
+        <w:t>fonoarticulador</w:t>
+      </w:r>
+      <w:proofErr w:type="spellEnd"/>
+      <w:r>
+        <w:rPr>
+          <w:rFonts w:ascii="Arial" w:eastAsia="Times New Roman" w:hAnsi="Arial" w:cs="Arial"/>
+        </w:rPr>
+        <w:t>, haciendo uso de los restos auditivos para la recepción del lenguaje. En este método no intervienen ni el sistema gestual y el dactilológico, pues se busca usar sólo las palabras para que las personas ejerciten sus órganos de fonación.</w:t>
+      </w:r>
+    </w:p>
+    <w:p>
+      <w:pPr>
+        <w:spacing w:after="0" w:line="240" w:lineRule="auto"/>
+        <w:jc w:val="both"/>
+        <w:rPr>
+          <w:rFonts w:ascii="Arial" w:eastAsia="Times New Roman" w:hAnsi="Arial" w:cs="Arial"/>
+        </w:rPr>
+      </w:pPr>
+      <w:r>
+        <w:rPr>
+          <w:rFonts w:ascii="Arial" w:eastAsia="Times New Roman" w:hAnsi="Arial" w:cs="Arial"/>
+        </w:rPr>
+        <w:t xml:space="preserve">Para la adquisición del lenguaje por medio de este sistema o método, se deben recurrir a varios recursos como la gimnasia respiratoria, ejercicios </w:t>
+      </w:r>
+      <w:proofErr w:type="spellStart"/>
+      <w:r>
+        <w:rPr>
+          <w:rFonts w:ascii="Arial" w:eastAsia="Times New Roman" w:hAnsi="Arial" w:cs="Arial"/>
+        </w:rPr>
+        <w:t>predesmutizantes</w:t>
+      </w:r>
+      <w:proofErr w:type="spellEnd"/>
+      <w:r>
+        <w:rPr>
+          <w:rFonts w:ascii="Arial" w:eastAsia="Times New Roman" w:hAnsi="Arial" w:cs="Arial"/>
+        </w:rPr>
+        <w:t xml:space="preserve">, lectura labial y contar con la ayuda de aparatos </w:t>
+      </w:r>
+      <w:proofErr w:type="spellStart"/>
+      <w:r>
+        <w:rPr>
+          <w:rFonts w:ascii="Arial" w:eastAsia="Times New Roman" w:hAnsi="Arial" w:cs="Arial"/>
+        </w:rPr>
+        <w:t>electroacústicos</w:t>
+      </w:r>
+      <w:proofErr w:type="spellEnd"/>
+      <w:r>
+        <w:rPr>
+          <w:rFonts w:ascii="Arial" w:eastAsia="Times New Roman" w:hAnsi="Arial" w:cs="Arial"/>
+        </w:rPr>
+        <w:t>, este método reúne toda una serie de actividades para lograr la aprehensión de las distintas formas del lenguaje hablado.</w:t>
       </w:r>
     </w:p>
     <w:p>
@@ -1370,7 +1643,21 @@
         <w:rPr>
           <w:rFonts w:ascii="Arial" w:eastAsia="Times New Roman" w:hAnsi="Arial" w:cs="Arial"/>
         </w:rPr>
-        <w:t>l o labiofacial, la cual se define</w:t>
+        <w:t xml:space="preserve">l o </w:t>
+      </w:r>
+      <w:proofErr w:type="spellStart"/>
+      <w:r>
+        <w:rPr>
+          <w:rFonts w:ascii="Arial" w:eastAsia="Times New Roman" w:hAnsi="Arial" w:cs="Arial"/>
+        </w:rPr>
+        <w:t>labiofacial</w:t>
+      </w:r>
+      <w:proofErr w:type="spellEnd"/>
+      <w:r>
+        <w:rPr>
+          <w:rFonts w:ascii="Arial" w:eastAsia="Times New Roman" w:hAnsi="Arial" w:cs="Arial"/>
+        </w:rPr>
+        <w:t>, la cual se define</w:t>
       </w:r>
       <w:r>
         <w:rPr>
@@ -1403,7 +1690,21 @@
         <w:rPr>
           <w:rFonts w:ascii="Arial" w:eastAsia="Times New Roman" w:hAnsi="Arial" w:cs="Arial"/>
         </w:rPr>
-        <w:t xml:space="preserve"> dependen de la lectura labiofacial, la estimulación auditiva y en general</w:t>
+        <w:t xml:space="preserve"> dependen de la lectura </w:t>
+      </w:r>
+      <w:proofErr w:type="spellStart"/>
+      <w:r>
+        <w:rPr>
+          <w:rFonts w:ascii="Arial" w:eastAsia="Times New Roman" w:hAnsi="Arial" w:cs="Arial"/>
+        </w:rPr>
+        <w:t>labiofacial</w:t>
+      </w:r>
+      <w:proofErr w:type="spellEnd"/>
+      <w:r>
+        <w:rPr>
+          <w:rFonts w:ascii="Arial" w:eastAsia="Times New Roman" w:hAnsi="Arial" w:cs="Arial"/>
+        </w:rPr>
+        <w:t>, la estimulación auditiva y en general</w:t>
       </w:r>
       <w:r>
         <w:rPr>
@@ -1437,7 +1738,21 @@
           <w:rFonts w:ascii="Arial" w:eastAsia="Times New Roman" w:hAnsi="Arial" w:cs="Arial"/>
         </w:rPr>
         <w:lastRenderedPageBreak/>
-        <w:t>proporcionando. Todos estos recursos auxiliares, impartidos y ejercitados por maestros especializados en el tema, y atendidos a una edad temprana pueden ayudar a que el niño llegue a desmutizarse y se pueda comunicar de manera oral y de una forma satisfactoria con otras personas discapacitadas o no auditivamente</w:t>
+        <w:t xml:space="preserve">proporcionando. Todos estos recursos auxiliares, impartidos y ejercitados por maestros especializados en el tema, y atendidos a una edad temprana pueden ayudar a que el niño llegue a </w:t>
+      </w:r>
+      <w:proofErr w:type="spellStart"/>
+      <w:r>
+        <w:rPr>
+          <w:rFonts w:ascii="Arial" w:eastAsia="Times New Roman" w:hAnsi="Arial" w:cs="Arial"/>
+        </w:rPr>
+        <w:t>desmutizarse</w:t>
+      </w:r>
+      <w:proofErr w:type="spellEnd"/>
+      <w:r>
+        <w:rPr>
+          <w:rFonts w:ascii="Arial" w:eastAsia="Times New Roman" w:hAnsi="Arial" w:cs="Arial"/>
+        </w:rPr>
+        <w:t xml:space="preserve"> y se pueda comunicar de manera oral y de una forma satisfactoria con otras personas discapacitadas o no auditivamente</w:t>
       </w:r>
       <w:r>
         <w:rPr>
@@ -1499,7 +1814,25 @@
           <w:sz w:val="22"/>
           <w:szCs w:val="22"/>
         </w:rPr>
-        <w:t>Jujuy cuenta con varias instituciones sociales de personas sordas: tres asociaciones de sordos, una en San Salvador, otra en Ledesma y en Perico; también cuenta con una escuela de sordos que es de niños y adolescentes. Una escuela privada de personas con déficit auditivo que están oralizadas y ade</w:t>
+        <w:t xml:space="preserve">Jujuy cuenta con varias instituciones sociales de personas sordas: tres asociaciones de sordos, una en San Salvador, otra en Ledesma y en Perico; también cuenta con una escuela de sordos que es de niños y adolescentes. Una escuela privada de personas con déficit auditivo que están </w:t>
+      </w:r>
+      <w:proofErr w:type="spellStart"/>
+      <w:r>
+        <w:rPr>
+          <w:rFonts w:ascii="Arial" w:hAnsi="Arial" w:cs="Arial"/>
+          <w:sz w:val="22"/>
+          <w:szCs w:val="22"/>
+        </w:rPr>
+        <w:t>oralizadas</w:t>
+      </w:r>
+      <w:proofErr w:type="spellEnd"/>
+      <w:r>
+        <w:rPr>
+          <w:rFonts w:ascii="Arial" w:hAnsi="Arial" w:cs="Arial"/>
+          <w:sz w:val="22"/>
+          <w:szCs w:val="22"/>
+        </w:rPr>
+        <w:t xml:space="preserve"> y ade</w:t>
       </w:r>
       <w:r>
         <w:rPr>
@@ -2163,7 +2496,35 @@
         <w:rPr>
           <w:rFonts w:ascii="Arial" w:eastAsia="Times New Roman" w:hAnsi="Arial" w:cs="Arial"/>
         </w:rPr>
-        <w:t>En lo docente, a través de su saber en la relación que establecen, sienten que no alcanzan a darle todo lo que esa persona necesita. Por otro lado es la persona que se siente deudor ya que no logra satisfacer aquellos objetivos que la docente se propone diariamente en su relación tanto pedagógica como vincular. Nuevamente hallamos nuevas reacciones que la persona pone en juego frente a un estado de indefección y angustia: “Desorganización, falta de límites, falta de inhibición, perdida de control frente a la frustración, descargas motrices, rabietas, berrinches, pataleos, crisis coléricas, gritos, mutismo, aislamiento, explosiones, bronca y miedos”.</w:t>
+        <w:t xml:space="preserve">En lo docente, a través de su saber en la relación que establecen, sienten que no alcanzan a darle todo lo que esa persona necesita. Por otro lado es la persona que se siente deudor ya que no logra satisfacer aquellos objetivos que la docente se propone diariamente en su relación tanto pedagógica como vincular. Nuevamente hallamos nuevas reacciones que la persona pone en juego frente a un estado de </w:t>
+      </w:r>
+      <w:proofErr w:type="spellStart"/>
+      <w:r>
+        <w:rPr>
+          <w:rFonts w:ascii="Arial" w:eastAsia="Times New Roman" w:hAnsi="Arial" w:cs="Arial"/>
+        </w:rPr>
+        <w:t>indefección</w:t>
+      </w:r>
+      <w:proofErr w:type="spellEnd"/>
+      <w:r>
+        <w:rPr>
+          <w:rFonts w:ascii="Arial" w:eastAsia="Times New Roman" w:hAnsi="Arial" w:cs="Arial"/>
+        </w:rPr>
+        <w:t xml:space="preserve"> y angustia: “Desorganización, falta de límites, falta de inhibición, </w:t>
+      </w:r>
+      <w:proofErr w:type="spellStart"/>
+      <w:r>
+        <w:rPr>
+          <w:rFonts w:ascii="Arial" w:eastAsia="Times New Roman" w:hAnsi="Arial" w:cs="Arial"/>
+        </w:rPr>
+        <w:t>perdida</w:t>
+      </w:r>
+      <w:proofErr w:type="spellEnd"/>
+      <w:r>
+        <w:rPr>
+          <w:rFonts w:ascii="Arial" w:eastAsia="Times New Roman" w:hAnsi="Arial" w:cs="Arial"/>
+        </w:rPr>
+        <w:t xml:space="preserve"> de control frente a la frustración, descargas motrices, rabietas, berrinches, pataleos, crisis coléricas, gritos, mutismo, aislamiento, explosiones, bronca y miedos”.</w:t>
       </w:r>
     </w:p>
     <w:p>
@@ -2280,7 +2641,21 @@
         <w:rPr>
           <w:rFonts w:ascii="Arial" w:eastAsia="Times New Roman" w:hAnsi="Arial" w:cs="Arial"/>
         </w:rPr>
-        <w:t xml:space="preserve">“Cuentos a Mano” es un proyecto realizado por Gabriela Bianco y Cristina Banfi, fue realizado en el marco de ADAS (Asociación de Artes &amp; Señas) e incluye cinco cuentos y una canción en Lengua de Señas Argentina (LSA). El video está acompañado por un libro con actividades para realizar con los chicos y material de </w:t>
+        <w:t xml:space="preserve">“Cuentos a Mano” es un proyecto realizado por Gabriela Bianco y Cristina </w:t>
+      </w:r>
+      <w:proofErr w:type="spellStart"/>
+      <w:r>
+        <w:rPr>
+          <w:rFonts w:ascii="Arial" w:eastAsia="Times New Roman" w:hAnsi="Arial" w:cs="Arial"/>
+        </w:rPr>
+        <w:t>Banfi</w:t>
+      </w:r>
+      <w:proofErr w:type="spellEnd"/>
+      <w:r>
+        <w:rPr>
+          <w:rFonts w:ascii="Arial" w:eastAsia="Times New Roman" w:hAnsi="Arial" w:cs="Arial"/>
+        </w:rPr>
+        <w:t xml:space="preserve">, fue realizado en el marco de ADAS (Asociación de Artes &amp; Señas) e incluye cinco cuentos y una canción en Lengua de Señas Argentina (LSA). El video está acompañado por un libro con actividades para realizar con los chicos y material de </w:t>
       </w:r>
       <w:bookmarkStart w:id="1" w:name="8"/>
       <w:bookmarkEnd w:id="1"/>
@@ -2331,7 +2706,21 @@
           <w:rFonts w:ascii="Arial" w:eastAsia="Times New Roman" w:hAnsi="Arial" w:cs="Arial"/>
         </w:rPr>
         <w:lastRenderedPageBreak/>
-        <w:t>acercamiento a la literatura: narrando cuentos, animando a leer; compartiendo una biblioteca ambulante, generando espacios biculturales y bilingües (Lengua de Señas y español. Consiste básicamente en una narración oral con un intérprete en Lengua de Señas.</w:t>
+        <w:t xml:space="preserve">acercamiento a la literatura: narrando cuentos, animando a leer; compartiendo una biblioteca ambulante, generando espacios </w:t>
+      </w:r>
+      <w:proofErr w:type="spellStart"/>
+      <w:r>
+        <w:rPr>
+          <w:rFonts w:ascii="Arial" w:eastAsia="Times New Roman" w:hAnsi="Arial" w:cs="Arial"/>
+        </w:rPr>
+        <w:t>biculturales</w:t>
+      </w:r>
+      <w:proofErr w:type="spellEnd"/>
+      <w:r>
+        <w:rPr>
+          <w:rFonts w:ascii="Arial" w:eastAsia="Times New Roman" w:hAnsi="Arial" w:cs="Arial"/>
+        </w:rPr>
+        <w:t xml:space="preserve"> y bilingües (Lengua de Señas y español. Consiste básicamente en una narración oral con un intérprete en Lengua de Señas.</w:t>
       </w:r>
     </w:p>
     <w:p>
@@ -2390,7 +2779,35 @@
         <w:rPr>
           <w:rFonts w:ascii="Arial" w:eastAsia="Times New Roman" w:hAnsi="Arial" w:cs="Arial"/>
         </w:rPr>
-        <w:t>Centro de desarrollo de tecnologías de inclusión, CEDETI, lanzó el software Sueñaletras, dirigido a niños sordos e hipoacúsicos entre 4 y 10 años. Éste abarca las áreas desde apresto lector hasta lectura de textos breves. El software incluye mediación del aprendizaje de la lectura por tres medios: lengua de señas chilena, escritura dactilológica y lenguaje labial.</w:t>
+        <w:t xml:space="preserve">Centro de desarrollo de tecnologías de inclusión, CEDETI, lanzó el software </w:t>
+      </w:r>
+      <w:proofErr w:type="spellStart"/>
+      <w:r>
+        <w:rPr>
+          <w:rFonts w:ascii="Arial" w:eastAsia="Times New Roman" w:hAnsi="Arial" w:cs="Arial"/>
+        </w:rPr>
+        <w:t>Sueñaletras</w:t>
+      </w:r>
+      <w:proofErr w:type="spellEnd"/>
+      <w:r>
+        <w:rPr>
+          <w:rFonts w:ascii="Arial" w:eastAsia="Times New Roman" w:hAnsi="Arial" w:cs="Arial"/>
+        </w:rPr>
+        <w:t xml:space="preserve">, dirigido a niños sordos e </w:t>
+      </w:r>
+      <w:proofErr w:type="spellStart"/>
+      <w:r>
+        <w:rPr>
+          <w:rFonts w:ascii="Arial" w:eastAsia="Times New Roman" w:hAnsi="Arial" w:cs="Arial"/>
+        </w:rPr>
+        <w:t>hipoacúsicos</w:t>
+      </w:r>
+      <w:proofErr w:type="spellEnd"/>
+      <w:r>
+        <w:rPr>
+          <w:rFonts w:ascii="Arial" w:eastAsia="Times New Roman" w:hAnsi="Arial" w:cs="Arial"/>
+        </w:rPr>
+        <w:t xml:space="preserve"> entre 4 y 10 años. Éste abarca las áreas desde apresto lector hasta lectura de textos breves. El software incluye mediación del aprendizaje de la lectura por tres medios: lengua de señas chilena, escritura dactilológica y lenguaje labial.</w:t>
       </w:r>
     </w:p>
     <w:p>
@@ -2462,8 +2879,16 @@
         <w:rPr>
           <w:rFonts w:ascii="Arial" w:eastAsia="Times New Roman" w:hAnsi="Arial" w:cs="Arial"/>
         </w:rPr>
-        <w:t>Felipe el Chungungo</w:t>
-      </w:r>
+        <w:t xml:space="preserve">Felipe el </w:t>
+      </w:r>
+      <w:proofErr w:type="spellStart"/>
+      <w:r>
+        <w:rPr>
+          <w:rFonts w:ascii="Arial" w:eastAsia="Times New Roman" w:hAnsi="Arial" w:cs="Arial"/>
+        </w:rPr>
+        <w:t>Chungungo</w:t>
+      </w:r>
+      <w:proofErr w:type="spellEnd"/>
       <w:r>
         <w:rPr>
           <w:rFonts w:ascii="Arial" w:eastAsia="Times New Roman" w:hAnsi="Arial" w:cs="Arial"/>
@@ -2498,7 +2923,21 @@
         <w:rPr>
           <w:rFonts w:ascii="Arial" w:eastAsia="Times New Roman" w:hAnsi="Arial" w:cs="Arial"/>
         </w:rPr>
-        <w:t xml:space="preserve">ejercitación hipermedial, para desarrollar habilidades de comprensión lectora, en niños sordos entre 9 y 10 años </w:t>
+        <w:t xml:space="preserve">ejercitación </w:t>
+      </w:r>
+      <w:proofErr w:type="spellStart"/>
+      <w:r>
+        <w:rPr>
+          <w:rFonts w:ascii="Arial" w:eastAsia="Times New Roman" w:hAnsi="Arial" w:cs="Arial"/>
+        </w:rPr>
+        <w:t>hipermedial</w:t>
+      </w:r>
+      <w:proofErr w:type="spellEnd"/>
+      <w:r>
+        <w:rPr>
+          <w:rFonts w:ascii="Arial" w:eastAsia="Times New Roman" w:hAnsi="Arial" w:cs="Arial"/>
+        </w:rPr>
+        <w:t xml:space="preserve">, para desarrollar habilidades de comprensión lectora, en niños sordos entre 9 y 10 años </w:t>
       </w:r>
       <w:r>
         <w:rPr>
@@ -2528,7 +2967,21 @@
         <w:rPr>
           <w:rFonts w:ascii="Arial" w:eastAsia="Times New Roman" w:hAnsi="Arial" w:cs="Arial"/>
         </w:rPr>
-        <w:t xml:space="preserve"> es posible interactuar con las diferentes escenas las cuales le permitirá traducir la narración del cuento en lenguaje gestual (mediante la imagen en video), apoyar el texto en clave Fitzgerald, complementar con sinónimos de palabras claves consideradas complejas para el lector mediante hipertexto, observar la animación de los personajes del cuento y repetir cuantas veces sea necesario. </w:t>
+        <w:t xml:space="preserve"> es posible interactuar con las diferentes escenas las cuales le permitirá traducir la narración del cuento en lenguaje gestual (mediante la imagen en video), apoyar el texto en clave </w:t>
+      </w:r>
+      <w:proofErr w:type="spellStart"/>
+      <w:r>
+        <w:rPr>
+          <w:rFonts w:ascii="Arial" w:eastAsia="Times New Roman" w:hAnsi="Arial" w:cs="Arial"/>
+        </w:rPr>
+        <w:t>Fitzgerald</w:t>
+      </w:r>
+      <w:proofErr w:type="spellEnd"/>
+      <w:r>
+        <w:rPr>
+          <w:rFonts w:ascii="Arial" w:eastAsia="Times New Roman" w:hAnsi="Arial" w:cs="Arial"/>
+        </w:rPr>
+        <w:t xml:space="preserve">, complementar con sinónimos de palabras claves consideradas complejas para el lector mediante hipertexto, observar la animación de los personajes del cuento y repetir cuantas veces sea necesario. </w:t>
       </w:r>
     </w:p>
     <w:p>
@@ -2614,7 +3067,35 @@
         <w:rPr>
           <w:rFonts w:ascii="Arial" w:eastAsia="Times New Roman" w:hAnsi="Arial" w:cs="Arial"/>
         </w:rPr>
-        <w:t>“Las Aventuras de Don Quijote" y de "Pippi Calzaslargas" han sido publicadas en LSE para fomentar la lectura en familia. Hasta ahora, esta iniciativa se ha materializado en varios cuentos infantiles escritos en Lengua de Signos</w:t>
+        <w:t>“Las Aventuras de Don Quijote" y de "</w:t>
+      </w:r>
+      <w:proofErr w:type="spellStart"/>
+      <w:r>
+        <w:rPr>
+          <w:rFonts w:ascii="Arial" w:eastAsia="Times New Roman" w:hAnsi="Arial" w:cs="Arial"/>
+        </w:rPr>
+        <w:t>Pippi</w:t>
+      </w:r>
+      <w:proofErr w:type="spellEnd"/>
+      <w:r>
+        <w:rPr>
+          <w:rFonts w:ascii="Arial" w:eastAsia="Times New Roman" w:hAnsi="Arial" w:cs="Arial"/>
+        </w:rPr>
+        <w:t xml:space="preserve"> </w:t>
+      </w:r>
+      <w:proofErr w:type="spellStart"/>
+      <w:r>
+        <w:rPr>
+          <w:rFonts w:ascii="Arial" w:eastAsia="Times New Roman" w:hAnsi="Arial" w:cs="Arial"/>
+        </w:rPr>
+        <w:t>Calzaslargas</w:t>
+      </w:r>
+      <w:proofErr w:type="spellEnd"/>
+      <w:r>
+        <w:rPr>
+          <w:rFonts w:ascii="Arial" w:eastAsia="Times New Roman" w:hAnsi="Arial" w:cs="Arial"/>
+        </w:rPr>
+        <w:t>" han sido publicadas en LSE para fomentar la lectura en familia. Hasta ahora, esta iniciativa se ha materializado en varios cuentos infantiles escritos en Lengua de Signos</w:t>
       </w:r>
       <w:r>
         <w:rPr>
@@ -2697,6 +3178,7 @@
           <w:rFonts w:ascii="Arial" w:eastAsia="Times New Roman" w:hAnsi="Arial" w:cs="Arial"/>
         </w:rPr>
       </w:pPr>
+      <w:proofErr w:type="spellStart"/>
       <w:r>
         <w:rPr>
           <w:rFonts w:ascii="Arial" w:eastAsia="Times New Roman" w:hAnsi="Arial" w:cs="Arial"/>
@@ -2704,6 +3186,7 @@
         <w:lastRenderedPageBreak/>
         <w:t>Bibliografia</w:t>
       </w:r>
+      <w:proofErr w:type="spellEnd"/>
     </w:p>
     <w:p>
       <w:pPr>
@@ -2834,7 +3317,27 @@
           <w:sz w:val="22"/>
           <w:szCs w:val="22"/>
         </w:rPr>
-        <w:t>María del Pilar Trigueros Fernandez ,"</w:t>
+        <w:t xml:space="preserve">María del Pilar Trigueros </w:t>
+      </w:r>
+      <w:proofErr w:type="spellStart"/>
+      <w:r>
+        <w:rPr>
+          <w:rFonts w:ascii="Arial" w:hAnsi="Arial" w:cs="Arial"/>
+          <w:b w:val="0"/>
+          <w:sz w:val="22"/>
+          <w:szCs w:val="22"/>
+        </w:rPr>
+        <w:t>Fernandez</w:t>
+      </w:r>
+      <w:proofErr w:type="spellEnd"/>
+      <w:r>
+        <w:rPr>
+          <w:rFonts w:ascii="Arial" w:hAnsi="Arial" w:cs="Arial"/>
+          <w:b w:val="0"/>
+          <w:sz w:val="22"/>
+          <w:szCs w:val="22"/>
+        </w:rPr>
+        <w:t xml:space="preserve"> ,"</w:t>
       </w:r>
       <w:bookmarkStart w:id="2" w:name="Discapacidad_Auditiva"/>
       <w:bookmarkEnd w:id="2"/>
@@ -2974,7 +3477,21 @@
         <w:rPr>
           <w:rFonts w:ascii="Arial" w:eastAsia="Times New Roman" w:hAnsi="Arial" w:cs="Arial"/>
         </w:rPr>
-        <w:t>,Junta de extramadura,</w:t>
+        <w:t xml:space="preserve">,Junta de </w:t>
+      </w:r>
+      <w:proofErr w:type="spellStart"/>
+      <w:r>
+        <w:rPr>
+          <w:rFonts w:ascii="Arial" w:eastAsia="Times New Roman" w:hAnsi="Arial" w:cs="Arial"/>
+        </w:rPr>
+        <w:t>extramadura</w:t>
+      </w:r>
+      <w:proofErr w:type="spellEnd"/>
+      <w:r>
+        <w:rPr>
+          <w:rFonts w:ascii="Arial" w:eastAsia="Times New Roman" w:hAnsi="Arial" w:cs="Arial"/>
+        </w:rPr>
+        <w:t>,</w:t>
       </w:r>
       <w:r>
         <w:rPr>
@@ -3076,8 +3593,9 @@
           <w:sz w:val="22"/>
           <w:szCs w:val="22"/>
         </w:rPr>
-        <w:t>Eunice Juárez Santiago-Raúl Alfonso Mazariegos Ruiz,</w:t>
-      </w:r>
+        <w:t xml:space="preserve">Eunice Juárez Santiago-Raúl Alfonso </w:t>
+      </w:r>
+      <w:proofErr w:type="spellStart"/>
       <w:r>
         <w:rPr>
           <w:rFonts w:ascii="Arial" w:hAnsi="Arial" w:cs="Arial"/>
@@ -3086,8 +3604,9 @@
           <w:sz w:val="22"/>
           <w:szCs w:val="22"/>
         </w:rPr>
-        <w:t xml:space="preserve"> </w:t>
-      </w:r>
+        <w:t>Mazariegos</w:t>
+      </w:r>
+      <w:proofErr w:type="spellEnd"/>
       <w:r>
         <w:rPr>
           <w:rFonts w:ascii="Arial" w:hAnsi="Arial" w:cs="Arial"/>
@@ -3096,25 +3615,7 @@
           <w:sz w:val="22"/>
           <w:szCs w:val="22"/>
         </w:rPr>
-        <w:t>"</w:t>
-      </w:r>
-      <w:r>
-        <w:rPr>
-          <w:rFonts w:ascii="Arial" w:hAnsi="Arial" w:cs="Arial"/>
-          <w:b w:val="0"/>
-          <w:sz w:val="22"/>
-          <w:szCs w:val="22"/>
-        </w:rPr>
-        <w:t xml:space="preserve">La importancia del diseño gráfico en la elaboración de material didáctico para niños con discapacidad </w:t>
-      </w:r>
-      <w:r>
-        <w:rPr>
-          <w:rFonts w:ascii="Arial" w:hAnsi="Arial" w:cs="Arial"/>
-          <w:b w:val="0"/>
-          <w:sz w:val="22"/>
-          <w:szCs w:val="22"/>
-        </w:rPr>
-        <w:t>auditiva en la ciudad de Puebla</w:t>
+        <w:t xml:space="preserve"> Ruiz,</w:t>
       </w:r>
       <w:r>
         <w:rPr>
@@ -3124,7 +3625,17 @@
           <w:sz w:val="22"/>
           <w:szCs w:val="22"/>
         </w:rPr>
-        <w:t xml:space="preserve">", </w:t>
+        <w:t xml:space="preserve"> </w:t>
+      </w:r>
+      <w:r>
+        <w:rPr>
+          <w:rFonts w:ascii="Arial" w:hAnsi="Arial" w:cs="Arial"/>
+          <w:b w:val="0"/>
+          <w:bCs w:val="0"/>
+          <w:sz w:val="22"/>
+          <w:szCs w:val="22"/>
+        </w:rPr>
+        <w:t>"</w:t>
       </w:r>
       <w:r>
         <w:rPr>
@@ -3133,6 +3644,34 @@
           <w:sz w:val="22"/>
           <w:szCs w:val="22"/>
         </w:rPr>
+        <w:t xml:space="preserve">La importancia del diseño gráfico en la elaboración de material didáctico para niños con discapacidad </w:t>
+      </w:r>
+      <w:r>
+        <w:rPr>
+          <w:rFonts w:ascii="Arial" w:hAnsi="Arial" w:cs="Arial"/>
+          <w:b w:val="0"/>
+          <w:sz w:val="22"/>
+          <w:szCs w:val="22"/>
+        </w:rPr>
+        <w:t>auditiva en la ciudad de Puebla</w:t>
+      </w:r>
+      <w:r>
+        <w:rPr>
+          <w:rFonts w:ascii="Arial" w:hAnsi="Arial" w:cs="Arial"/>
+          <w:b w:val="0"/>
+          <w:bCs w:val="0"/>
+          <w:sz w:val="22"/>
+          <w:szCs w:val="22"/>
+        </w:rPr>
+        <w:t xml:space="preserve">", </w:t>
+      </w:r>
+      <w:r>
+        <w:rPr>
+          <w:rFonts w:ascii="Arial" w:hAnsi="Arial" w:cs="Arial"/>
+          <w:b w:val="0"/>
+          <w:sz w:val="22"/>
+          <w:szCs w:val="22"/>
+        </w:rPr>
         <w:t>México ,18 de diciembre de 2003</w:t>
       </w:r>
     </w:p>
@@ -3156,6 +3695,712 @@
         <w:pStyle w:val="Sinespaciado"/>
         <w:rPr>
           <w:rFonts w:ascii="Arial" w:eastAsia="Times New Roman" w:hAnsi="Arial" w:cs="Arial"/>
+        </w:rPr>
+      </w:pPr>
+    </w:p>
+    <w:p>
+      <w:pPr>
+        <w:rPr>
+          <w:rFonts w:ascii="Arial" w:eastAsia="Times New Roman" w:hAnsi="Arial" w:cs="Arial"/>
+        </w:rPr>
+      </w:pPr>
+    </w:p>
+    <w:p>
+      <w:pPr>
+        <w:pStyle w:val="Sinespaciado"/>
+        <w:rPr>
+          <w:rFonts w:ascii="Arial" w:eastAsia="Times New Roman" w:hAnsi="Arial" w:cs="Arial"/>
+        </w:rPr>
+      </w:pPr>
+    </w:p>
+    <w:p>
+      <w:pPr>
+        <w:rPr>
+          <w:rFonts w:ascii="Arial" w:eastAsia="Times New Roman" w:hAnsi="Arial" w:cs="Arial"/>
+        </w:rPr>
+      </w:pPr>
+      <w:r>
+        <w:rPr>
+          <w:rFonts w:ascii="Arial" w:eastAsia="Times New Roman" w:hAnsi="Arial" w:cs="Arial"/>
+        </w:rPr>
+        <w:br w:type="page"/>
+      </w:r>
+    </w:p>
+    <w:p>
+      <w:pPr>
+        <w:pStyle w:val="Sinespaciado"/>
+        <w:rPr>
+          <w:rFonts w:ascii="Arial" w:eastAsia="Times New Roman" w:hAnsi="Arial" w:cs="Arial"/>
+        </w:rPr>
+      </w:pPr>
+      <w:r>
+        <w:rPr>
+          <w:rFonts w:ascii="Arial" w:eastAsia="Times New Roman" w:hAnsi="Arial" w:cs="Arial"/>
+        </w:rPr>
+        <w:lastRenderedPageBreak/>
+        <w:t>Mejor forma de comunicación de lenguaje de seña</w:t>
+      </w:r>
+      <w:r>
+        <w:rPr>
+          <w:rFonts w:ascii="Arial" w:eastAsia="Times New Roman" w:hAnsi="Arial" w:cs="Arial"/>
+        </w:rPr>
+        <w:t>s</w:t>
+      </w:r>
+    </w:p>
+    <w:p>
+      <w:pPr>
+        <w:pStyle w:val="Sinespaciado"/>
+        <w:rPr>
+          <w:rFonts w:ascii="Arial" w:eastAsia="Times New Roman" w:hAnsi="Arial" w:cs="Arial"/>
+        </w:rPr>
+      </w:pPr>
+    </w:p>
+    <w:p>
+      <w:pPr>
+        <w:pStyle w:val="Sinespaciado"/>
+        <w:rPr>
+          <w:rFonts w:ascii="Arial" w:eastAsia="Times New Roman" w:hAnsi="Arial" w:cs="Arial"/>
+        </w:rPr>
+      </w:pPr>
+      <w:r>
+        <w:rPr>
+          <w:rFonts w:ascii="Arial" w:eastAsia="Times New Roman" w:hAnsi="Arial" w:cs="Arial"/>
+        </w:rPr>
+        <w:t>Para poder comunicar de forma eficiente el lenguaje de señas a través de la carta gourmet, se realizo un comparación entre las dos formas de comunicación más utilizadas: texto y video.</w:t>
+      </w:r>
+    </w:p>
+    <w:p>
+      <w:pPr>
+        <w:pStyle w:val="Sinespaciado"/>
+        <w:spacing w:before="240" w:after="240"/>
+        <w:rPr>
+          <w:rFonts w:ascii="Arial" w:hAnsi="Arial" w:cs="Arial"/>
+        </w:rPr>
+      </w:pPr>
+      <w:r>
+        <w:rPr>
+          <w:rFonts w:ascii="Arial" w:hAnsi="Arial" w:cs="Arial"/>
+        </w:rPr>
+        <w:t>Fortalezas del vídeo</w:t>
+      </w:r>
+    </w:p>
+    <w:p>
+      <w:pPr>
+        <w:pStyle w:val="Sinespaciado"/>
+        <w:numPr>
+          <w:ilvl w:val="0"/>
+          <w:numId w:val="16"/>
+        </w:numPr>
+        <w:jc w:val="both"/>
+        <w:rPr>
+          <w:rFonts w:ascii="Arial" w:hAnsi="Arial" w:cs="Arial"/>
+        </w:rPr>
+      </w:pPr>
+      <w:r>
+        <w:rPr>
+          <w:rFonts w:ascii="Arial" w:hAnsi="Arial" w:cs="Arial"/>
+        </w:rPr>
+        <w:t>Imbatible a la hora de transmitir emociones, no sólo dispone de imágenes, movimiento, el uso de los colores, sino que además tiene una potente herramienta aliada que es el uso del audio.</w:t>
+      </w:r>
+    </w:p>
+    <w:p>
+      <w:pPr>
+        <w:pStyle w:val="Sinespaciado"/>
+        <w:numPr>
+          <w:ilvl w:val="0"/>
+          <w:numId w:val="16"/>
+        </w:numPr>
+        <w:jc w:val="both"/>
+        <w:rPr>
+          <w:rFonts w:ascii="Arial" w:hAnsi="Arial" w:cs="Arial"/>
+        </w:rPr>
+      </w:pPr>
+      <w:r>
+        <w:rPr>
+          <w:rFonts w:ascii="Arial" w:hAnsi="Arial" w:cs="Arial"/>
+        </w:rPr>
+        <w:t>Gran capacidad de llamar la atención del consumidor al inicio utilizando la combinación de video y audio, paso imprescindible para que se quede con nosotros.</w:t>
+      </w:r>
+    </w:p>
+    <w:p>
+      <w:pPr>
+        <w:pStyle w:val="Sinespaciado"/>
+        <w:numPr>
+          <w:ilvl w:val="0"/>
+          <w:numId w:val="16"/>
+        </w:numPr>
+        <w:jc w:val="both"/>
+        <w:rPr>
+          <w:rFonts w:ascii="Arial" w:hAnsi="Arial" w:cs="Arial"/>
+        </w:rPr>
+      </w:pPr>
+      <w:r>
+        <w:rPr>
+          <w:rFonts w:ascii="Arial" w:hAnsi="Arial" w:cs="Arial"/>
+        </w:rPr>
+        <w:t>Con imágenes se puede trasladar de modo más eficaz ciertos tipos de información; por ejemplo, cómo es un objeto, al poder girarlo, hacer reproducciones virtuales etc.</w:t>
+      </w:r>
+    </w:p>
+    <w:p>
+      <w:pPr>
+        <w:pStyle w:val="Sinespaciado"/>
+        <w:numPr>
+          <w:ilvl w:val="0"/>
+          <w:numId w:val="16"/>
+        </w:numPr>
+        <w:jc w:val="both"/>
+        <w:rPr>
+          <w:rFonts w:ascii="Arial" w:hAnsi="Arial" w:cs="Arial"/>
+        </w:rPr>
+      </w:pPr>
+      <w:r>
+        <w:rPr>
+          <w:rFonts w:ascii="Arial" w:hAnsi="Arial" w:cs="Arial"/>
+        </w:rPr>
+        <w:t>Requiere un menor esfuerzo por parte del consumidor; te relajas y te dejas llevar por el contenido.</w:t>
+      </w:r>
+    </w:p>
+    <w:p>
+      <w:pPr>
+        <w:pStyle w:val="Sinespaciado"/>
+        <w:numPr>
+          <w:ilvl w:val="0"/>
+          <w:numId w:val="16"/>
+        </w:numPr>
+        <w:jc w:val="both"/>
+        <w:rPr>
+          <w:rFonts w:ascii="Arial" w:hAnsi="Arial" w:cs="Arial"/>
+        </w:rPr>
+      </w:pPr>
+      <w:r>
+        <w:rPr>
+          <w:rStyle w:val="Textoennegrita"/>
+          <w:rFonts w:ascii="Arial" w:hAnsi="Arial" w:cs="Arial"/>
+          <w:b w:val="0"/>
+        </w:rPr>
+        <w:t>El vídeo es más fácil de entender</w:t>
+      </w:r>
+      <w:r>
+        <w:rPr>
+          <w:rFonts w:ascii="Arial" w:hAnsi="Arial" w:cs="Arial"/>
+        </w:rPr>
+        <w:t>, al utilizar los tres elementos principales de transmisión: audio, visual y conceptual. Es más fácil explicar un concepto complejo, instruir e informar con una demostración</w:t>
+      </w:r>
+    </w:p>
+    <w:p>
+      <w:pPr>
+        <w:pStyle w:val="Sinespaciado"/>
+        <w:numPr>
+          <w:ilvl w:val="0"/>
+          <w:numId w:val="16"/>
+        </w:numPr>
+        <w:jc w:val="both"/>
+        <w:rPr>
+          <w:rFonts w:ascii="Arial" w:hAnsi="Arial" w:cs="Arial"/>
+        </w:rPr>
+      </w:pPr>
+      <w:r>
+        <w:rPr>
+          <w:rStyle w:val="Textoennegrita"/>
+          <w:rFonts w:ascii="Arial" w:hAnsi="Arial" w:cs="Arial"/>
+          <w:b w:val="0"/>
+        </w:rPr>
+        <w:t>Se puede transmitir mucho más información en vídeo que en texto</w:t>
+      </w:r>
+      <w:r>
+        <w:rPr>
+          <w:rFonts w:ascii="Arial" w:hAnsi="Arial" w:cs="Arial"/>
+        </w:rPr>
+        <w:t>. Es cierto que un vídeo cuenta más, tanto de forma directa como indirecta, que un post o un artículo.</w:t>
+      </w:r>
+    </w:p>
+    <w:p>
+      <w:pPr>
+        <w:pStyle w:val="Sinespaciado"/>
+        <w:numPr>
+          <w:ilvl w:val="0"/>
+          <w:numId w:val="16"/>
+        </w:numPr>
+        <w:jc w:val="both"/>
+        <w:rPr>
+          <w:rFonts w:ascii="Arial" w:hAnsi="Arial" w:cs="Arial"/>
+        </w:rPr>
+      </w:pPr>
+      <w:r>
+        <w:rPr>
+          <w:rStyle w:val="Textoennegrita"/>
+          <w:rFonts w:ascii="Arial" w:hAnsi="Arial" w:cs="Arial"/>
+          <w:b w:val="0"/>
+        </w:rPr>
+        <w:t>Con el vídeo, es más fácil conectar con tu audiencia</w:t>
+      </w:r>
+      <w:r>
+        <w:rPr>
+          <w:rFonts w:ascii="Arial" w:hAnsi="Arial" w:cs="Arial"/>
+        </w:rPr>
+        <w:t xml:space="preserve">. Es decir, es más fácil que tu audiencia forme una opinión de ti, y si el vídeo está bien hecho, la opinión será favorable. La audiencia se identifica con el locutor, le ve la cara, escucha su voz. Les parece que te conocen mejor. </w:t>
+      </w:r>
+    </w:p>
+    <w:p>
+      <w:pPr>
+        <w:pStyle w:val="Sinespaciado"/>
+        <w:numPr>
+          <w:ilvl w:val="0"/>
+          <w:numId w:val="16"/>
+        </w:numPr>
+        <w:jc w:val="both"/>
+        <w:rPr>
+          <w:rFonts w:ascii="Arial" w:hAnsi="Arial" w:cs="Arial"/>
+        </w:rPr>
+      </w:pPr>
+    </w:p>
+    <w:p>
+      <w:pPr>
+        <w:pStyle w:val="Sinespaciado"/>
+        <w:spacing w:before="240" w:after="240"/>
+        <w:rPr>
+          <w:rFonts w:ascii="Arial" w:hAnsi="Arial" w:cs="Arial"/>
+        </w:rPr>
+      </w:pPr>
+      <w:r>
+        <w:rPr>
+          <w:rFonts w:ascii="Arial" w:hAnsi="Arial" w:cs="Arial"/>
+        </w:rPr>
+        <w:t>Puntos débiles del vídeo</w:t>
+      </w:r>
+    </w:p>
+    <w:p>
+      <w:pPr>
+        <w:pStyle w:val="Sinespaciado"/>
+        <w:numPr>
+          <w:ilvl w:val="0"/>
+          <w:numId w:val="15"/>
+        </w:numPr>
+        <w:jc w:val="both"/>
+        <w:rPr>
+          <w:rFonts w:ascii="Arial" w:hAnsi="Arial" w:cs="Arial"/>
+        </w:rPr>
+      </w:pPr>
+      <w:r>
+        <w:rPr>
+          <w:rFonts w:ascii="Arial" w:hAnsi="Arial" w:cs="Arial"/>
+        </w:rPr>
+        <w:t>Generar contenidos de calidad es caro, requiere inversiones importantes y recursos profesionales.</w:t>
+      </w:r>
+    </w:p>
+    <w:p>
+      <w:pPr>
+        <w:pStyle w:val="Sinespaciado"/>
+        <w:numPr>
+          <w:ilvl w:val="0"/>
+          <w:numId w:val="15"/>
+        </w:numPr>
+        <w:jc w:val="both"/>
+        <w:rPr>
+          <w:rFonts w:ascii="Arial" w:hAnsi="Arial" w:cs="Arial"/>
+        </w:rPr>
+      </w:pPr>
+      <w:r>
+        <w:rPr>
+          <w:rFonts w:ascii="Arial" w:hAnsi="Arial" w:cs="Arial"/>
+        </w:rPr>
+        <w:t>Un vídeo no se puede "escanear" rápidamente para ver si su contenido te puede interesar. Si estás ocupado, difícilmente estarás dispuesto a ver un vídeo que dure más allá de varias decenas de segundos, y no digamos minutos. Esto reduce las posibilidades de transmitir información detallada y en profundidad.</w:t>
+      </w:r>
+    </w:p>
+    <w:p>
+      <w:pPr>
+        <w:pStyle w:val="Sinespaciado"/>
+        <w:numPr>
+          <w:ilvl w:val="0"/>
+          <w:numId w:val="15"/>
+        </w:numPr>
+        <w:jc w:val="both"/>
+        <w:rPr>
+          <w:rFonts w:ascii="Arial" w:hAnsi="Arial" w:cs="Arial"/>
+        </w:rPr>
+      </w:pPr>
+      <w:r>
+        <w:rPr>
+          <w:rFonts w:ascii="Arial" w:hAnsi="Arial" w:cs="Arial"/>
+        </w:rPr>
+        <w:t>Requiere un ancho de banda elevado, y una conexión de internet de calidad. No todo</w:t>
+      </w:r>
+      <w:r>
+        <w:rPr>
+          <w:rFonts w:ascii="Arial" w:hAnsi="Arial" w:cs="Arial"/>
+        </w:rPr>
+        <w:t xml:space="preserve"> experiencia en negativa. Cada vez más los contenidos se consumen en el móvil.</w:t>
+      </w:r>
+    </w:p>
+    <w:p>
+      <w:pPr>
+        <w:pStyle w:val="NormalWeb"/>
+        <w:spacing w:before="240" w:beforeAutospacing="0" w:after="240" w:afterAutospacing="0"/>
+        <w:jc w:val="both"/>
+        <w:rPr>
+          <w:rFonts w:ascii="Arial" w:hAnsi="Arial" w:cs="Arial"/>
+          <w:sz w:val="22"/>
+          <w:szCs w:val="22"/>
+        </w:rPr>
+      </w:pPr>
+      <w:r>
+        <w:rPr>
+          <w:rFonts w:ascii="Arial" w:hAnsi="Arial" w:cs="Arial"/>
+          <w:sz w:val="22"/>
+          <w:szCs w:val="22"/>
+        </w:rPr>
+        <w:t>Fortalezas del texto</w:t>
+      </w:r>
+    </w:p>
+    <w:p>
+      <w:pPr>
+        <w:pStyle w:val="Sinespaciado"/>
+        <w:numPr>
+          <w:ilvl w:val="0"/>
+          <w:numId w:val="17"/>
+        </w:numPr>
+        <w:jc w:val="both"/>
+        <w:rPr>
+          <w:rFonts w:ascii="Arial" w:hAnsi="Arial" w:cs="Arial"/>
+        </w:rPr>
+      </w:pPr>
+      <w:r>
+        <w:rPr>
+          <w:rFonts w:ascii="Arial" w:hAnsi="Arial" w:cs="Arial"/>
+        </w:rPr>
+        <w:t>Muy fácil de generar a bajo coste y de modo recurrente o frecuente. Puedo generar novedades de modo constante.</w:t>
+      </w:r>
+    </w:p>
+    <w:p>
+      <w:pPr>
+        <w:pStyle w:val="Sinespaciado"/>
+        <w:numPr>
+          <w:ilvl w:val="0"/>
+          <w:numId w:val="17"/>
+        </w:numPr>
+        <w:jc w:val="both"/>
+        <w:rPr>
+          <w:rFonts w:ascii="Arial" w:hAnsi="Arial" w:cs="Arial"/>
+        </w:rPr>
+      </w:pPr>
+      <w:r>
+        <w:rPr>
+          <w:rFonts w:ascii="Arial" w:hAnsi="Arial" w:cs="Arial"/>
+        </w:rPr>
+        <w:t xml:space="preserve">Bien estructurado permite al lector escanearlo rápidamente para valorar si le interesa realizar una lectura completa, de algunas partes, o por encima. </w:t>
+      </w:r>
+    </w:p>
+    <w:p>
+      <w:pPr>
+        <w:pStyle w:val="Sinespaciado"/>
+        <w:numPr>
+          <w:ilvl w:val="0"/>
+          <w:numId w:val="17"/>
+        </w:numPr>
+        <w:jc w:val="both"/>
+        <w:rPr>
+          <w:rFonts w:ascii="Arial" w:hAnsi="Arial" w:cs="Arial"/>
+        </w:rPr>
+      </w:pPr>
+      <w:r>
+        <w:rPr>
+          <w:rFonts w:ascii="Arial" w:hAnsi="Arial" w:cs="Arial"/>
+        </w:rPr>
+        <w:t xml:space="preserve">Ideal para transmitir información más compleja y en profundidad. </w:t>
+      </w:r>
+    </w:p>
+    <w:p>
+      <w:pPr>
+        <w:pStyle w:val="Sinespaciado"/>
+        <w:numPr>
+          <w:ilvl w:val="0"/>
+          <w:numId w:val="17"/>
+        </w:numPr>
+        <w:jc w:val="both"/>
+        <w:rPr>
+          <w:rFonts w:ascii="Arial" w:hAnsi="Arial" w:cs="Arial"/>
+        </w:rPr>
+      </w:pPr>
+      <w:r>
+        <w:rPr>
+          <w:rFonts w:ascii="Arial" w:hAnsi="Arial" w:cs="Arial"/>
+        </w:rPr>
+        <w:t>Fácilmente accesible en cualquier ubicación y dispositivo. No necesita de una conexión a Internet de calidad. No me funde los megas de mi conexión móvil.</w:t>
+      </w:r>
+    </w:p>
+    <w:p>
+      <w:pPr>
+        <w:pStyle w:val="Sinespaciado"/>
+        <w:numPr>
+          <w:ilvl w:val="0"/>
+          <w:numId w:val="17"/>
+        </w:numPr>
+        <w:jc w:val="both"/>
+        <w:rPr>
+          <w:rFonts w:ascii="Arial" w:hAnsi="Arial" w:cs="Arial"/>
+        </w:rPr>
+      </w:pPr>
+      <w:r>
+        <w:rPr>
+          <w:rFonts w:ascii="Arial" w:hAnsi="Arial" w:cs="Arial"/>
+        </w:rPr>
+        <w:t>Puede ser consumido por partes de modo muy sencillo.</w:t>
+      </w:r>
+    </w:p>
+    <w:p>
+      <w:pPr>
+        <w:pStyle w:val="Sinespaciado"/>
+        <w:numPr>
+          <w:ilvl w:val="0"/>
+          <w:numId w:val="17"/>
+        </w:numPr>
+        <w:jc w:val="both"/>
+        <w:rPr>
+          <w:rFonts w:ascii="Arial" w:hAnsi="Arial" w:cs="Arial"/>
+        </w:rPr>
+      </w:pPr>
+      <w:r>
+        <w:rPr>
+          <w:rStyle w:val="Textoennegrita"/>
+          <w:rFonts w:ascii="Arial" w:hAnsi="Arial" w:cs="Arial"/>
+          <w:b w:val="0"/>
+        </w:rPr>
+        <w:lastRenderedPageBreak/>
+        <w:t>El texto da más control al usuario</w:t>
+      </w:r>
+      <w:r>
+        <w:rPr>
+          <w:rFonts w:ascii="Arial" w:hAnsi="Arial" w:cs="Arial"/>
+        </w:rPr>
+        <w:t>. Puede leer todo o sólo parte. Puede leer rápido o lento, según su nivel de interés. Puede re-leer algo importante, las veces que quiera, sin pelear con el botón de pausa y rebobinar. Puede leer los párrafos en el orden que quiera. Un vídeo no deja tanta libertad.</w:t>
+      </w:r>
+    </w:p>
+    <w:p>
+      <w:pPr>
+        <w:pStyle w:val="Sinespaciado"/>
+        <w:numPr>
+          <w:ilvl w:val="0"/>
+          <w:numId w:val="17"/>
+        </w:numPr>
+        <w:jc w:val="both"/>
+        <w:rPr>
+          <w:rFonts w:ascii="Arial" w:hAnsi="Arial" w:cs="Arial"/>
+        </w:rPr>
+      </w:pPr>
+      <w:r>
+        <w:rPr>
+          <w:rStyle w:val="Textoennegrita"/>
+          <w:rFonts w:ascii="Arial" w:hAnsi="Arial" w:cs="Arial"/>
+          <w:b w:val="0"/>
+        </w:rPr>
+        <w:t>El texto es más fácil de producir que un vídeo</w:t>
+      </w:r>
+      <w:r>
+        <w:rPr>
+          <w:rFonts w:ascii="Arial" w:hAnsi="Arial" w:cs="Arial"/>
+        </w:rPr>
+        <w:t>. Un vídeo bien hecho requiere bastante más trabajo. Requiere más inversión en cuanto a coste y/o tiempo. Es más fácil publicar texto que hacer un vídeo .</w:t>
+      </w:r>
+    </w:p>
+    <w:p>
+      <w:pPr>
+        <w:pStyle w:val="Sinespaciado"/>
+        <w:numPr>
+          <w:ilvl w:val="0"/>
+          <w:numId w:val="17"/>
+        </w:numPr>
+        <w:jc w:val="both"/>
+        <w:rPr>
+          <w:rFonts w:ascii="Arial" w:hAnsi="Arial" w:cs="Arial"/>
+        </w:rPr>
+      </w:pPr>
+      <w:r>
+        <w:rPr>
+          <w:rStyle w:val="Textoennegrita"/>
+          <w:rFonts w:ascii="Arial" w:hAnsi="Arial" w:cs="Arial"/>
+          <w:b w:val="0"/>
+        </w:rPr>
+        <w:t>Un texto es más flexible</w:t>
+      </w:r>
+      <w:r>
+        <w:rPr>
+          <w:rFonts w:ascii="Arial" w:hAnsi="Arial" w:cs="Arial"/>
+        </w:rPr>
+        <w:t>, más fácil de cambiar que un vídeo. Se puede actualizar con más rapidez y agilidad. De hecho, un vídeo no se puede actualizar, normalmente para cambiar el contenido, hay que empezar casi de nuevo.</w:t>
+      </w:r>
+    </w:p>
+    <w:p>
+      <w:pPr>
+        <w:pStyle w:val="NormalWeb"/>
+        <w:spacing w:before="240" w:beforeAutospacing="0" w:after="240" w:afterAutospacing="0"/>
+        <w:jc w:val="both"/>
+        <w:rPr>
+          <w:rFonts w:ascii="Arial" w:hAnsi="Arial" w:cs="Arial"/>
+          <w:sz w:val="22"/>
+          <w:szCs w:val="22"/>
+        </w:rPr>
+      </w:pPr>
+      <w:r>
+        <w:rPr>
+          <w:rFonts w:ascii="Arial" w:hAnsi="Arial" w:cs="Arial"/>
+          <w:sz w:val="22"/>
+          <w:szCs w:val="22"/>
+        </w:rPr>
+        <w:t>Puntos débiles del texto</w:t>
+      </w:r>
+    </w:p>
+    <w:p>
+      <w:pPr>
+        <w:pStyle w:val="Sinespaciado"/>
+        <w:numPr>
+          <w:ilvl w:val="0"/>
+          <w:numId w:val="18"/>
+        </w:numPr>
+        <w:jc w:val="both"/>
+        <w:rPr>
+          <w:rFonts w:ascii="Arial" w:hAnsi="Arial" w:cs="Arial"/>
+        </w:rPr>
+      </w:pPr>
+      <w:r>
+        <w:rPr>
+          <w:rFonts w:ascii="Arial" w:hAnsi="Arial" w:cs="Arial"/>
+        </w:rPr>
+        <w:t>Necesitamos una mayor concentración e interés del lector para que asimile los mensajes.</w:t>
+      </w:r>
+    </w:p>
+    <w:p>
+      <w:pPr>
+        <w:pStyle w:val="Sinespaciado"/>
+        <w:numPr>
+          <w:ilvl w:val="0"/>
+          <w:numId w:val="18"/>
+        </w:numPr>
+        <w:jc w:val="both"/>
+        <w:rPr>
+          <w:rFonts w:ascii="Arial" w:hAnsi="Arial" w:cs="Arial"/>
+        </w:rPr>
+      </w:pPr>
+      <w:r>
+        <w:rPr>
+          <w:rFonts w:ascii="Arial" w:hAnsi="Arial" w:cs="Arial"/>
+        </w:rPr>
+        <w:t>Utiliza sólo un recurso de comunicación, por lo que es más difícil dejar huella.</w:t>
+      </w:r>
+    </w:p>
+    <w:p>
+      <w:pPr>
+        <w:pStyle w:val="Sinespaciado"/>
+        <w:numPr>
+          <w:ilvl w:val="0"/>
+          <w:numId w:val="18"/>
+        </w:numPr>
+        <w:jc w:val="both"/>
+        <w:rPr>
+          <w:rFonts w:ascii="Arial" w:hAnsi="Arial" w:cs="Arial"/>
+        </w:rPr>
+      </w:pPr>
+      <w:r>
+        <w:rPr>
+          <w:rFonts w:ascii="Arial" w:hAnsi="Arial" w:cs="Arial"/>
+        </w:rPr>
+        <w:t>Tiene menos recursos para llamar la atención, resulta menos atractivo.</w:t>
+      </w:r>
+    </w:p>
+    <w:p>
+      <w:pPr>
+        <w:pStyle w:val="Sinespaciado"/>
+        <w:jc w:val="both"/>
+        <w:rPr>
+          <w:rFonts w:ascii="Arial" w:hAnsi="Arial" w:cs="Arial"/>
+        </w:rPr>
+      </w:pPr>
+    </w:p>
+    <w:p>
+      <w:pPr>
+        <w:pStyle w:val="Sinespaciado"/>
+        <w:rPr>
+          <w:rFonts w:ascii="Arial" w:hAnsi="Arial" w:cs="Arial"/>
+        </w:rPr>
+      </w:pPr>
+      <w:proofErr w:type="spellStart"/>
+      <w:r>
+        <w:rPr>
+          <w:rFonts w:ascii="Arial" w:hAnsi="Arial" w:cs="Arial"/>
+        </w:rPr>
+        <w:t>Conclusion</w:t>
+      </w:r>
+      <w:proofErr w:type="spellEnd"/>
+      <w:r>
+        <w:rPr>
+          <w:rFonts w:ascii="Arial" w:hAnsi="Arial" w:cs="Arial"/>
+        </w:rPr>
+        <w:t>:</w:t>
+      </w:r>
+    </w:p>
+    <w:p>
+      <w:pPr>
+        <w:pStyle w:val="Sinespaciado"/>
+        <w:rPr>
+          <w:rFonts w:ascii="Arial" w:hAnsi="Arial" w:cs="Arial"/>
+        </w:rPr>
+      </w:pPr>
+      <w:r>
+        <w:rPr>
+          <w:rFonts w:ascii="Arial" w:hAnsi="Arial" w:cs="Arial"/>
+        </w:rPr>
+        <w:t>Personalmente</w:t>
+      </w:r>
+    </w:p>
+    <w:p>
+      <w:pPr>
+        <w:pStyle w:val="Sinespaciado"/>
+        <w:rPr>
+          <w:rFonts w:ascii="Arial" w:hAnsi="Arial" w:cs="Arial"/>
+        </w:rPr>
+      </w:pPr>
+    </w:p>
+    <w:p>
+      <w:pPr>
+        <w:pStyle w:val="Sinespaciado"/>
+        <w:rPr>
+          <w:rFonts w:ascii="Arial" w:eastAsia="Times New Roman" w:hAnsi="Arial" w:cs="Arial"/>
+        </w:rPr>
+      </w:pPr>
+      <w:r>
+        <w:rPr>
+          <w:rFonts w:ascii="Arial" w:hAnsi="Arial" w:cs="Arial"/>
+        </w:rPr>
+        <w:t xml:space="preserve"> </w:t>
+      </w:r>
+      <w:r>
+        <w:t>multimedia interactiva</w:t>
+      </w:r>
+      <w:r>
+        <w:t xml:space="preserve"> cuando el usuario tiene libre control sobre la presentación de los contenidos, acerca de qué es lo que desea ver y cuándo; a diferencia de una presentación lineal, en la que es forzado a visualizar contenido en un orden predeterminado.</w:t>
+      </w:r>
+    </w:p>
+    <w:p>
+      <w:pPr>
+        <w:pStyle w:val="Sinespaciado"/>
+        <w:rPr>
+          <w:rFonts w:ascii="Arial" w:eastAsia="Times New Roman" w:hAnsi="Arial" w:cs="Arial"/>
+        </w:rPr>
+      </w:pPr>
+    </w:p>
+    <w:p>
+      <w:pPr>
+        <w:pStyle w:val="Sinespaciado"/>
+      </w:pPr>
+      <w:r>
+        <w:t>El video puede tener una curva de aprendizaje mayor</w:t>
+      </w:r>
+    </w:p>
+    <w:p>
+      <w:pPr>
+        <w:pStyle w:val="Sinespaciado"/>
+        <w:jc w:val="both"/>
+        <w:rPr>
+          <w:rFonts w:ascii="Arial" w:hAnsi="Arial" w:cs="Arial"/>
         </w:rPr>
       </w:pPr>
     </w:p>
@@ -3172,6 +4417,119 @@
 <file path=word/numbering.xml><?xml version="1.0" encoding="utf-8"?>
 <w:numbering xmlns:ve="http://schemas.openxmlformats.org/markup-compatibility/2006" xmlns:o="urn:schemas-microsoft-com:office:office" xmlns:r="http://schemas.openxmlformats.org/officeDocument/2006/relationships" xmlns:m="http://schemas.openxmlformats.org/officeDocument/2006/math" xmlns:v="urn:schemas-microsoft-com:vml" xmlns:wp="http://schemas.openxmlformats.org/drawingml/2006/wordprocessingDrawing" xmlns:w10="urn:schemas-microsoft-com:office:word" xmlns:w="http://schemas.openxmlformats.org/wordprocessingml/2006/main" xmlns:wne="http://schemas.microsoft.com/office/word/2006/wordml">
   <w:abstractNum w:abstractNumId="0">
+    <w:nsid w:val="03C9692C"/>
+    <w:multiLevelType w:val="hybridMultilevel"/>
+    <w:tmpl w:val="1150AF80"/>
+    <w:lvl w:ilvl="0" w:tplc="0C0A0001">
+      <w:start w:val="1"/>
+      <w:numFmt w:val="bullet"/>
+      <w:lvlText w:val=""/>
+      <w:lvlJc w:val="left"/>
+      <w:pPr>
+        <w:ind w:left="720" w:hanging="360"/>
+      </w:pPr>
+      <w:rPr>
+        <w:rFonts w:ascii="Symbol" w:hAnsi="Symbol" w:hint="default"/>
+      </w:rPr>
+    </w:lvl>
+    <w:lvl w:ilvl="1" w:tplc="0C0A0003" w:tentative="1">
+      <w:start w:val="1"/>
+      <w:numFmt w:val="bullet"/>
+      <w:lvlText w:val="o"/>
+      <w:lvlJc w:val="left"/>
+      <w:pPr>
+        <w:ind w:left="1440" w:hanging="360"/>
+      </w:pPr>
+      <w:rPr>
+        <w:rFonts w:ascii="Courier New" w:hAnsi="Courier New" w:cs="Courier New" w:hint="default"/>
+      </w:rPr>
+    </w:lvl>
+    <w:lvl w:ilvl="2" w:tplc="0C0A0005" w:tentative="1">
+      <w:start w:val="1"/>
+      <w:numFmt w:val="bullet"/>
+      <w:lvlText w:val=""/>
+      <w:lvlJc w:val="left"/>
+      <w:pPr>
+        <w:ind w:left="2160" w:hanging="360"/>
+      </w:pPr>
+      <w:rPr>
+        <w:rFonts w:ascii="Wingdings" w:hAnsi="Wingdings" w:hint="default"/>
+      </w:rPr>
+    </w:lvl>
+    <w:lvl w:ilvl="3" w:tplc="0C0A0001" w:tentative="1">
+      <w:start w:val="1"/>
+      <w:numFmt w:val="bullet"/>
+      <w:lvlText w:val=""/>
+      <w:lvlJc w:val="left"/>
+      <w:pPr>
+        <w:ind w:left="2880" w:hanging="360"/>
+      </w:pPr>
+      <w:rPr>
+        <w:rFonts w:ascii="Symbol" w:hAnsi="Symbol" w:hint="default"/>
+      </w:rPr>
+    </w:lvl>
+    <w:lvl w:ilvl="4" w:tplc="0C0A0003" w:tentative="1">
+      <w:start w:val="1"/>
+      <w:numFmt w:val="bullet"/>
+      <w:lvlText w:val="o"/>
+      <w:lvlJc w:val="left"/>
+      <w:pPr>
+        <w:ind w:left="3600" w:hanging="360"/>
+      </w:pPr>
+      <w:rPr>
+        <w:rFonts w:ascii="Courier New" w:hAnsi="Courier New" w:cs="Courier New" w:hint="default"/>
+      </w:rPr>
+    </w:lvl>
+    <w:lvl w:ilvl="5" w:tplc="0C0A0005" w:tentative="1">
+      <w:start w:val="1"/>
+      <w:numFmt w:val="bullet"/>
+      <w:lvlText w:val=""/>
+      <w:lvlJc w:val="left"/>
+      <w:pPr>
+        <w:ind w:left="4320" w:hanging="360"/>
+      </w:pPr>
+      <w:rPr>
+        <w:rFonts w:ascii="Wingdings" w:hAnsi="Wingdings" w:hint="default"/>
+      </w:rPr>
+    </w:lvl>
+    <w:lvl w:ilvl="6" w:tplc="0C0A0001" w:tentative="1">
+      <w:start w:val="1"/>
+      <w:numFmt w:val="bullet"/>
+      <w:lvlText w:val=""/>
+      <w:lvlJc w:val="left"/>
+      <w:pPr>
+        <w:ind w:left="5040" w:hanging="360"/>
+      </w:pPr>
+      <w:rPr>
+        <w:rFonts w:ascii="Symbol" w:hAnsi="Symbol" w:hint="default"/>
+      </w:rPr>
+    </w:lvl>
+    <w:lvl w:ilvl="7" w:tplc="0C0A0003" w:tentative="1">
+      <w:start w:val="1"/>
+      <w:numFmt w:val="bullet"/>
+      <w:lvlText w:val="o"/>
+      <w:lvlJc w:val="left"/>
+      <w:pPr>
+        <w:ind w:left="5760" w:hanging="360"/>
+      </w:pPr>
+      <w:rPr>
+        <w:rFonts w:ascii="Courier New" w:hAnsi="Courier New" w:cs="Courier New" w:hint="default"/>
+      </w:rPr>
+    </w:lvl>
+    <w:lvl w:ilvl="8" w:tplc="0C0A0005" w:tentative="1">
+      <w:start w:val="1"/>
+      <w:numFmt w:val="bullet"/>
+      <w:lvlText w:val=""/>
+      <w:lvlJc w:val="left"/>
+      <w:pPr>
+        <w:ind w:left="6480" w:hanging="360"/>
+      </w:pPr>
+      <w:rPr>
+        <w:rFonts w:ascii="Wingdings" w:hAnsi="Wingdings" w:hint="default"/>
+      </w:rPr>
+    </w:lvl>
+  </w:abstractNum>
+  <w:abstractNum w:abstractNumId="1">
     <w:nsid w:val="0A60468E"/>
     <w:multiLevelType w:val="hybridMultilevel"/>
     <w:tmpl w:val="DDD49170"/>
@@ -3284,7 +4642,459 @@
       </w:rPr>
     </w:lvl>
   </w:abstractNum>
-  <w:abstractNum w:abstractNumId="1">
+  <w:abstractNum w:abstractNumId="2">
+    <w:nsid w:val="1AFB3F53"/>
+    <w:multiLevelType w:val="hybridMultilevel"/>
+    <w:tmpl w:val="08E6B930"/>
+    <w:lvl w:ilvl="0" w:tplc="0C0A0001">
+      <w:start w:val="1"/>
+      <w:numFmt w:val="bullet"/>
+      <w:lvlText w:val=""/>
+      <w:lvlJc w:val="left"/>
+      <w:pPr>
+        <w:ind w:left="720" w:hanging="360"/>
+      </w:pPr>
+      <w:rPr>
+        <w:rFonts w:ascii="Symbol" w:hAnsi="Symbol" w:hint="default"/>
+      </w:rPr>
+    </w:lvl>
+    <w:lvl w:ilvl="1" w:tplc="0C0A0003" w:tentative="1">
+      <w:start w:val="1"/>
+      <w:numFmt w:val="bullet"/>
+      <w:lvlText w:val="o"/>
+      <w:lvlJc w:val="left"/>
+      <w:pPr>
+        <w:ind w:left="1440" w:hanging="360"/>
+      </w:pPr>
+      <w:rPr>
+        <w:rFonts w:ascii="Courier New" w:hAnsi="Courier New" w:cs="Courier New" w:hint="default"/>
+      </w:rPr>
+    </w:lvl>
+    <w:lvl w:ilvl="2" w:tplc="0C0A0005" w:tentative="1">
+      <w:start w:val="1"/>
+      <w:numFmt w:val="bullet"/>
+      <w:lvlText w:val=""/>
+      <w:lvlJc w:val="left"/>
+      <w:pPr>
+        <w:ind w:left="2160" w:hanging="360"/>
+      </w:pPr>
+      <w:rPr>
+        <w:rFonts w:ascii="Wingdings" w:hAnsi="Wingdings" w:hint="default"/>
+      </w:rPr>
+    </w:lvl>
+    <w:lvl w:ilvl="3" w:tplc="0C0A0001" w:tentative="1">
+      <w:start w:val="1"/>
+      <w:numFmt w:val="bullet"/>
+      <w:lvlText w:val=""/>
+      <w:lvlJc w:val="left"/>
+      <w:pPr>
+        <w:ind w:left="2880" w:hanging="360"/>
+      </w:pPr>
+      <w:rPr>
+        <w:rFonts w:ascii="Symbol" w:hAnsi="Symbol" w:hint="default"/>
+      </w:rPr>
+    </w:lvl>
+    <w:lvl w:ilvl="4" w:tplc="0C0A0003" w:tentative="1">
+      <w:start w:val="1"/>
+      <w:numFmt w:val="bullet"/>
+      <w:lvlText w:val="o"/>
+      <w:lvlJc w:val="left"/>
+      <w:pPr>
+        <w:ind w:left="3600" w:hanging="360"/>
+      </w:pPr>
+      <w:rPr>
+        <w:rFonts w:ascii="Courier New" w:hAnsi="Courier New" w:cs="Courier New" w:hint="default"/>
+      </w:rPr>
+    </w:lvl>
+    <w:lvl w:ilvl="5" w:tplc="0C0A0005" w:tentative="1">
+      <w:start w:val="1"/>
+      <w:numFmt w:val="bullet"/>
+      <w:lvlText w:val=""/>
+      <w:lvlJc w:val="left"/>
+      <w:pPr>
+        <w:ind w:left="4320" w:hanging="360"/>
+      </w:pPr>
+      <w:rPr>
+        <w:rFonts w:ascii="Wingdings" w:hAnsi="Wingdings" w:hint="default"/>
+      </w:rPr>
+    </w:lvl>
+    <w:lvl w:ilvl="6" w:tplc="0C0A0001" w:tentative="1">
+      <w:start w:val="1"/>
+      <w:numFmt w:val="bullet"/>
+      <w:lvlText w:val=""/>
+      <w:lvlJc w:val="left"/>
+      <w:pPr>
+        <w:ind w:left="5040" w:hanging="360"/>
+      </w:pPr>
+      <w:rPr>
+        <w:rFonts w:ascii="Symbol" w:hAnsi="Symbol" w:hint="default"/>
+      </w:rPr>
+    </w:lvl>
+    <w:lvl w:ilvl="7" w:tplc="0C0A0003" w:tentative="1">
+      <w:start w:val="1"/>
+      <w:numFmt w:val="bullet"/>
+      <w:lvlText w:val="o"/>
+      <w:lvlJc w:val="left"/>
+      <w:pPr>
+        <w:ind w:left="5760" w:hanging="360"/>
+      </w:pPr>
+      <w:rPr>
+        <w:rFonts w:ascii="Courier New" w:hAnsi="Courier New" w:cs="Courier New" w:hint="default"/>
+      </w:rPr>
+    </w:lvl>
+    <w:lvl w:ilvl="8" w:tplc="0C0A0005" w:tentative="1">
+      <w:start w:val="1"/>
+      <w:numFmt w:val="bullet"/>
+      <w:lvlText w:val=""/>
+      <w:lvlJc w:val="left"/>
+      <w:pPr>
+        <w:ind w:left="6480" w:hanging="360"/>
+      </w:pPr>
+      <w:rPr>
+        <w:rFonts w:ascii="Wingdings" w:hAnsi="Wingdings" w:hint="default"/>
+      </w:rPr>
+    </w:lvl>
+  </w:abstractNum>
+  <w:abstractNum w:abstractNumId="3">
+    <w:nsid w:val="1EC77286"/>
+    <w:multiLevelType w:val="hybridMultilevel"/>
+    <w:tmpl w:val="842E540A"/>
+    <w:lvl w:ilvl="0" w:tplc="0C0A0001">
+      <w:start w:val="1"/>
+      <w:numFmt w:val="bullet"/>
+      <w:lvlText w:val=""/>
+      <w:lvlJc w:val="left"/>
+      <w:pPr>
+        <w:ind w:left="720" w:hanging="360"/>
+      </w:pPr>
+      <w:rPr>
+        <w:rFonts w:ascii="Symbol" w:hAnsi="Symbol" w:hint="default"/>
+      </w:rPr>
+    </w:lvl>
+    <w:lvl w:ilvl="1" w:tplc="0C0A0003" w:tentative="1">
+      <w:start w:val="1"/>
+      <w:numFmt w:val="bullet"/>
+      <w:lvlText w:val="o"/>
+      <w:lvlJc w:val="left"/>
+      <w:pPr>
+        <w:ind w:left="1440" w:hanging="360"/>
+      </w:pPr>
+      <w:rPr>
+        <w:rFonts w:ascii="Courier New" w:hAnsi="Courier New" w:cs="Courier New" w:hint="default"/>
+      </w:rPr>
+    </w:lvl>
+    <w:lvl w:ilvl="2" w:tplc="0C0A0005" w:tentative="1">
+      <w:start w:val="1"/>
+      <w:numFmt w:val="bullet"/>
+      <w:lvlText w:val=""/>
+      <w:lvlJc w:val="left"/>
+      <w:pPr>
+        <w:ind w:left="2160" w:hanging="360"/>
+      </w:pPr>
+      <w:rPr>
+        <w:rFonts w:ascii="Wingdings" w:hAnsi="Wingdings" w:hint="default"/>
+      </w:rPr>
+    </w:lvl>
+    <w:lvl w:ilvl="3" w:tplc="0C0A0001" w:tentative="1">
+      <w:start w:val="1"/>
+      <w:numFmt w:val="bullet"/>
+      <w:lvlText w:val=""/>
+      <w:lvlJc w:val="left"/>
+      <w:pPr>
+        <w:ind w:left="2880" w:hanging="360"/>
+      </w:pPr>
+      <w:rPr>
+        <w:rFonts w:ascii="Symbol" w:hAnsi="Symbol" w:hint="default"/>
+      </w:rPr>
+    </w:lvl>
+    <w:lvl w:ilvl="4" w:tplc="0C0A0003" w:tentative="1">
+      <w:start w:val="1"/>
+      <w:numFmt w:val="bullet"/>
+      <w:lvlText w:val="o"/>
+      <w:lvlJc w:val="left"/>
+      <w:pPr>
+        <w:ind w:left="3600" w:hanging="360"/>
+      </w:pPr>
+      <w:rPr>
+        <w:rFonts w:ascii="Courier New" w:hAnsi="Courier New" w:cs="Courier New" w:hint="default"/>
+      </w:rPr>
+    </w:lvl>
+    <w:lvl w:ilvl="5" w:tplc="0C0A0005" w:tentative="1">
+      <w:start w:val="1"/>
+      <w:numFmt w:val="bullet"/>
+      <w:lvlText w:val=""/>
+      <w:lvlJc w:val="left"/>
+      <w:pPr>
+        <w:ind w:left="4320" w:hanging="360"/>
+      </w:pPr>
+      <w:rPr>
+        <w:rFonts w:ascii="Wingdings" w:hAnsi="Wingdings" w:hint="default"/>
+      </w:rPr>
+    </w:lvl>
+    <w:lvl w:ilvl="6" w:tplc="0C0A0001" w:tentative="1">
+      <w:start w:val="1"/>
+      <w:numFmt w:val="bullet"/>
+      <w:lvlText w:val=""/>
+      <w:lvlJc w:val="left"/>
+      <w:pPr>
+        <w:ind w:left="5040" w:hanging="360"/>
+      </w:pPr>
+      <w:rPr>
+        <w:rFonts w:ascii="Symbol" w:hAnsi="Symbol" w:hint="default"/>
+      </w:rPr>
+    </w:lvl>
+    <w:lvl w:ilvl="7" w:tplc="0C0A0003" w:tentative="1">
+      <w:start w:val="1"/>
+      <w:numFmt w:val="bullet"/>
+      <w:lvlText w:val="o"/>
+      <w:lvlJc w:val="left"/>
+      <w:pPr>
+        <w:ind w:left="5760" w:hanging="360"/>
+      </w:pPr>
+      <w:rPr>
+        <w:rFonts w:ascii="Courier New" w:hAnsi="Courier New" w:cs="Courier New" w:hint="default"/>
+      </w:rPr>
+    </w:lvl>
+    <w:lvl w:ilvl="8" w:tplc="0C0A0005" w:tentative="1">
+      <w:start w:val="1"/>
+      <w:numFmt w:val="bullet"/>
+      <w:lvlText w:val=""/>
+      <w:lvlJc w:val="left"/>
+      <w:pPr>
+        <w:ind w:left="6480" w:hanging="360"/>
+      </w:pPr>
+      <w:rPr>
+        <w:rFonts w:ascii="Wingdings" w:hAnsi="Wingdings" w:hint="default"/>
+      </w:rPr>
+    </w:lvl>
+  </w:abstractNum>
+  <w:abstractNum w:abstractNumId="4">
+    <w:nsid w:val="21C00ACB"/>
+    <w:multiLevelType w:val="hybridMultilevel"/>
+    <w:tmpl w:val="98187AE0"/>
+    <w:lvl w:ilvl="0" w:tplc="0C0A0001">
+      <w:start w:val="1"/>
+      <w:numFmt w:val="bullet"/>
+      <w:lvlText w:val=""/>
+      <w:lvlJc w:val="left"/>
+      <w:pPr>
+        <w:ind w:left="720" w:hanging="360"/>
+      </w:pPr>
+      <w:rPr>
+        <w:rFonts w:ascii="Symbol" w:hAnsi="Symbol" w:hint="default"/>
+      </w:rPr>
+    </w:lvl>
+    <w:lvl w:ilvl="1" w:tplc="0C0A0003" w:tentative="1">
+      <w:start w:val="1"/>
+      <w:numFmt w:val="bullet"/>
+      <w:lvlText w:val="o"/>
+      <w:lvlJc w:val="left"/>
+      <w:pPr>
+        <w:ind w:left="1440" w:hanging="360"/>
+      </w:pPr>
+      <w:rPr>
+        <w:rFonts w:ascii="Courier New" w:hAnsi="Courier New" w:cs="Courier New" w:hint="default"/>
+      </w:rPr>
+    </w:lvl>
+    <w:lvl w:ilvl="2" w:tplc="0C0A0005" w:tentative="1">
+      <w:start w:val="1"/>
+      <w:numFmt w:val="bullet"/>
+      <w:lvlText w:val=""/>
+      <w:lvlJc w:val="left"/>
+      <w:pPr>
+        <w:ind w:left="2160" w:hanging="360"/>
+      </w:pPr>
+      <w:rPr>
+        <w:rFonts w:ascii="Wingdings" w:hAnsi="Wingdings" w:hint="default"/>
+      </w:rPr>
+    </w:lvl>
+    <w:lvl w:ilvl="3" w:tplc="0C0A0001" w:tentative="1">
+      <w:start w:val="1"/>
+      <w:numFmt w:val="bullet"/>
+      <w:lvlText w:val=""/>
+      <w:lvlJc w:val="left"/>
+      <w:pPr>
+        <w:ind w:left="2880" w:hanging="360"/>
+      </w:pPr>
+      <w:rPr>
+        <w:rFonts w:ascii="Symbol" w:hAnsi="Symbol" w:hint="default"/>
+      </w:rPr>
+    </w:lvl>
+    <w:lvl w:ilvl="4" w:tplc="0C0A0003" w:tentative="1">
+      <w:start w:val="1"/>
+      <w:numFmt w:val="bullet"/>
+      <w:lvlText w:val="o"/>
+      <w:lvlJc w:val="left"/>
+      <w:pPr>
+        <w:ind w:left="3600" w:hanging="360"/>
+      </w:pPr>
+      <w:rPr>
+        <w:rFonts w:ascii="Courier New" w:hAnsi="Courier New" w:cs="Courier New" w:hint="default"/>
+      </w:rPr>
+    </w:lvl>
+    <w:lvl w:ilvl="5" w:tplc="0C0A0005" w:tentative="1">
+      <w:start w:val="1"/>
+      <w:numFmt w:val="bullet"/>
+      <w:lvlText w:val=""/>
+      <w:lvlJc w:val="left"/>
+      <w:pPr>
+        <w:ind w:left="4320" w:hanging="360"/>
+      </w:pPr>
+      <w:rPr>
+        <w:rFonts w:ascii="Wingdings" w:hAnsi="Wingdings" w:hint="default"/>
+      </w:rPr>
+    </w:lvl>
+    <w:lvl w:ilvl="6" w:tplc="0C0A0001" w:tentative="1">
+      <w:start w:val="1"/>
+      <w:numFmt w:val="bullet"/>
+      <w:lvlText w:val=""/>
+      <w:lvlJc w:val="left"/>
+      <w:pPr>
+        <w:ind w:left="5040" w:hanging="360"/>
+      </w:pPr>
+      <w:rPr>
+        <w:rFonts w:ascii="Symbol" w:hAnsi="Symbol" w:hint="default"/>
+      </w:rPr>
+    </w:lvl>
+    <w:lvl w:ilvl="7" w:tplc="0C0A0003" w:tentative="1">
+      <w:start w:val="1"/>
+      <w:numFmt w:val="bullet"/>
+      <w:lvlText w:val="o"/>
+      <w:lvlJc w:val="left"/>
+      <w:pPr>
+        <w:ind w:left="5760" w:hanging="360"/>
+      </w:pPr>
+      <w:rPr>
+        <w:rFonts w:ascii="Courier New" w:hAnsi="Courier New" w:cs="Courier New" w:hint="default"/>
+      </w:rPr>
+    </w:lvl>
+    <w:lvl w:ilvl="8" w:tplc="0C0A0005" w:tentative="1">
+      <w:start w:val="1"/>
+      <w:numFmt w:val="bullet"/>
+      <w:lvlText w:val=""/>
+      <w:lvlJc w:val="left"/>
+      <w:pPr>
+        <w:ind w:left="6480" w:hanging="360"/>
+      </w:pPr>
+      <w:rPr>
+        <w:rFonts w:ascii="Wingdings" w:hAnsi="Wingdings" w:hint="default"/>
+      </w:rPr>
+    </w:lvl>
+  </w:abstractNum>
+  <w:abstractNum w:abstractNumId="5">
+    <w:nsid w:val="295439B4"/>
+    <w:multiLevelType w:val="hybridMultilevel"/>
+    <w:tmpl w:val="01CEAA3C"/>
+    <w:lvl w:ilvl="0" w:tplc="0C0A0001">
+      <w:start w:val="1"/>
+      <w:numFmt w:val="bullet"/>
+      <w:lvlText w:val=""/>
+      <w:lvlJc w:val="left"/>
+      <w:pPr>
+        <w:ind w:left="720" w:hanging="360"/>
+      </w:pPr>
+      <w:rPr>
+        <w:rFonts w:ascii="Symbol" w:hAnsi="Symbol" w:hint="default"/>
+      </w:rPr>
+    </w:lvl>
+    <w:lvl w:ilvl="1" w:tplc="0C0A0003" w:tentative="1">
+      <w:start w:val="1"/>
+      <w:numFmt w:val="bullet"/>
+      <w:lvlText w:val="o"/>
+      <w:lvlJc w:val="left"/>
+      <w:pPr>
+        <w:ind w:left="1440" w:hanging="360"/>
+      </w:pPr>
+      <w:rPr>
+        <w:rFonts w:ascii="Courier New" w:hAnsi="Courier New" w:cs="Courier New" w:hint="default"/>
+      </w:rPr>
+    </w:lvl>
+    <w:lvl w:ilvl="2" w:tplc="0C0A0005" w:tentative="1">
+      <w:start w:val="1"/>
+      <w:numFmt w:val="bullet"/>
+      <w:lvlText w:val=""/>
+      <w:lvlJc w:val="left"/>
+      <w:pPr>
+        <w:ind w:left="2160" w:hanging="360"/>
+      </w:pPr>
+      <w:rPr>
+        <w:rFonts w:ascii="Wingdings" w:hAnsi="Wingdings" w:hint="default"/>
+      </w:rPr>
+    </w:lvl>
+    <w:lvl w:ilvl="3" w:tplc="0C0A0001" w:tentative="1">
+      <w:start w:val="1"/>
+      <w:numFmt w:val="bullet"/>
+      <w:lvlText w:val=""/>
+      <w:lvlJc w:val="left"/>
+      <w:pPr>
+        <w:ind w:left="2880" w:hanging="360"/>
+      </w:pPr>
+      <w:rPr>
+        <w:rFonts w:ascii="Symbol" w:hAnsi="Symbol" w:hint="default"/>
+      </w:rPr>
+    </w:lvl>
+    <w:lvl w:ilvl="4" w:tplc="0C0A0003" w:tentative="1">
+      <w:start w:val="1"/>
+      <w:numFmt w:val="bullet"/>
+      <w:lvlText w:val="o"/>
+      <w:lvlJc w:val="left"/>
+      <w:pPr>
+        <w:ind w:left="3600" w:hanging="360"/>
+      </w:pPr>
+      <w:rPr>
+        <w:rFonts w:ascii="Courier New" w:hAnsi="Courier New" w:cs="Courier New" w:hint="default"/>
+      </w:rPr>
+    </w:lvl>
+    <w:lvl w:ilvl="5" w:tplc="0C0A0005" w:tentative="1">
+      <w:start w:val="1"/>
+      <w:numFmt w:val="bullet"/>
+      <w:lvlText w:val=""/>
+      <w:lvlJc w:val="left"/>
+      <w:pPr>
+        <w:ind w:left="4320" w:hanging="360"/>
+      </w:pPr>
+      <w:rPr>
+        <w:rFonts w:ascii="Wingdings" w:hAnsi="Wingdings" w:hint="default"/>
+      </w:rPr>
+    </w:lvl>
+    <w:lvl w:ilvl="6" w:tplc="0C0A0001" w:tentative="1">
+      <w:start w:val="1"/>
+      <w:numFmt w:val="bullet"/>
+      <w:lvlText w:val=""/>
+      <w:lvlJc w:val="left"/>
+      <w:pPr>
+        <w:ind w:left="5040" w:hanging="360"/>
+      </w:pPr>
+      <w:rPr>
+        <w:rFonts w:ascii="Symbol" w:hAnsi="Symbol" w:hint="default"/>
+      </w:rPr>
+    </w:lvl>
+    <w:lvl w:ilvl="7" w:tplc="0C0A0003" w:tentative="1">
+      <w:start w:val="1"/>
+      <w:numFmt w:val="bullet"/>
+      <w:lvlText w:val="o"/>
+      <w:lvlJc w:val="left"/>
+      <w:pPr>
+        <w:ind w:left="5760" w:hanging="360"/>
+      </w:pPr>
+      <w:rPr>
+        <w:rFonts w:ascii="Courier New" w:hAnsi="Courier New" w:cs="Courier New" w:hint="default"/>
+      </w:rPr>
+    </w:lvl>
+    <w:lvl w:ilvl="8" w:tplc="0C0A0005" w:tentative="1">
+      <w:start w:val="1"/>
+      <w:numFmt w:val="bullet"/>
+      <w:lvlText w:val=""/>
+      <w:lvlJc w:val="left"/>
+      <w:pPr>
+        <w:ind w:left="6480" w:hanging="360"/>
+      </w:pPr>
+      <w:rPr>
+        <w:rFonts w:ascii="Wingdings" w:hAnsi="Wingdings" w:hint="default"/>
+      </w:rPr>
+    </w:lvl>
+  </w:abstractNum>
+  <w:abstractNum w:abstractNumId="6">
     <w:nsid w:val="29D03A0C"/>
     <w:multiLevelType w:val="hybridMultilevel"/>
     <w:tmpl w:val="2EB2BC4C"/>
@@ -3397,7 +5207,233 @@
       </w:rPr>
     </w:lvl>
   </w:abstractNum>
-  <w:abstractNum w:abstractNumId="2">
+  <w:abstractNum w:abstractNumId="7">
+    <w:nsid w:val="2C987A58"/>
+    <w:multiLevelType w:val="hybridMultilevel"/>
+    <w:tmpl w:val="BDFC0F4C"/>
+    <w:lvl w:ilvl="0" w:tplc="0C0A0001">
+      <w:start w:val="1"/>
+      <w:numFmt w:val="bullet"/>
+      <w:lvlText w:val=""/>
+      <w:lvlJc w:val="left"/>
+      <w:pPr>
+        <w:ind w:left="720" w:hanging="360"/>
+      </w:pPr>
+      <w:rPr>
+        <w:rFonts w:ascii="Symbol" w:hAnsi="Symbol" w:hint="default"/>
+      </w:rPr>
+    </w:lvl>
+    <w:lvl w:ilvl="1" w:tplc="0C0A0003" w:tentative="1">
+      <w:start w:val="1"/>
+      <w:numFmt w:val="bullet"/>
+      <w:lvlText w:val="o"/>
+      <w:lvlJc w:val="left"/>
+      <w:pPr>
+        <w:ind w:left="1440" w:hanging="360"/>
+      </w:pPr>
+      <w:rPr>
+        <w:rFonts w:ascii="Courier New" w:hAnsi="Courier New" w:cs="Courier New" w:hint="default"/>
+      </w:rPr>
+    </w:lvl>
+    <w:lvl w:ilvl="2" w:tplc="0C0A0005" w:tentative="1">
+      <w:start w:val="1"/>
+      <w:numFmt w:val="bullet"/>
+      <w:lvlText w:val=""/>
+      <w:lvlJc w:val="left"/>
+      <w:pPr>
+        <w:ind w:left="2160" w:hanging="360"/>
+      </w:pPr>
+      <w:rPr>
+        <w:rFonts w:ascii="Wingdings" w:hAnsi="Wingdings" w:hint="default"/>
+      </w:rPr>
+    </w:lvl>
+    <w:lvl w:ilvl="3" w:tplc="0C0A0001" w:tentative="1">
+      <w:start w:val="1"/>
+      <w:numFmt w:val="bullet"/>
+      <w:lvlText w:val=""/>
+      <w:lvlJc w:val="left"/>
+      <w:pPr>
+        <w:ind w:left="2880" w:hanging="360"/>
+      </w:pPr>
+      <w:rPr>
+        <w:rFonts w:ascii="Symbol" w:hAnsi="Symbol" w:hint="default"/>
+      </w:rPr>
+    </w:lvl>
+    <w:lvl w:ilvl="4" w:tplc="0C0A0003" w:tentative="1">
+      <w:start w:val="1"/>
+      <w:numFmt w:val="bullet"/>
+      <w:lvlText w:val="o"/>
+      <w:lvlJc w:val="left"/>
+      <w:pPr>
+        <w:ind w:left="3600" w:hanging="360"/>
+      </w:pPr>
+      <w:rPr>
+        <w:rFonts w:ascii="Courier New" w:hAnsi="Courier New" w:cs="Courier New" w:hint="default"/>
+      </w:rPr>
+    </w:lvl>
+    <w:lvl w:ilvl="5" w:tplc="0C0A0005" w:tentative="1">
+      <w:start w:val="1"/>
+      <w:numFmt w:val="bullet"/>
+      <w:lvlText w:val=""/>
+      <w:lvlJc w:val="left"/>
+      <w:pPr>
+        <w:ind w:left="4320" w:hanging="360"/>
+      </w:pPr>
+      <w:rPr>
+        <w:rFonts w:ascii="Wingdings" w:hAnsi="Wingdings" w:hint="default"/>
+      </w:rPr>
+    </w:lvl>
+    <w:lvl w:ilvl="6" w:tplc="0C0A0001" w:tentative="1">
+      <w:start w:val="1"/>
+      <w:numFmt w:val="bullet"/>
+      <w:lvlText w:val=""/>
+      <w:lvlJc w:val="left"/>
+      <w:pPr>
+        <w:ind w:left="5040" w:hanging="360"/>
+      </w:pPr>
+      <w:rPr>
+        <w:rFonts w:ascii="Symbol" w:hAnsi="Symbol" w:hint="default"/>
+      </w:rPr>
+    </w:lvl>
+    <w:lvl w:ilvl="7" w:tplc="0C0A0003" w:tentative="1">
+      <w:start w:val="1"/>
+      <w:numFmt w:val="bullet"/>
+      <w:lvlText w:val="o"/>
+      <w:lvlJc w:val="left"/>
+      <w:pPr>
+        <w:ind w:left="5760" w:hanging="360"/>
+      </w:pPr>
+      <w:rPr>
+        <w:rFonts w:ascii="Courier New" w:hAnsi="Courier New" w:cs="Courier New" w:hint="default"/>
+      </w:rPr>
+    </w:lvl>
+    <w:lvl w:ilvl="8" w:tplc="0C0A0005" w:tentative="1">
+      <w:start w:val="1"/>
+      <w:numFmt w:val="bullet"/>
+      <w:lvlText w:val=""/>
+      <w:lvlJc w:val="left"/>
+      <w:pPr>
+        <w:ind w:left="6480" w:hanging="360"/>
+      </w:pPr>
+      <w:rPr>
+        <w:rFonts w:ascii="Wingdings" w:hAnsi="Wingdings" w:hint="default"/>
+      </w:rPr>
+    </w:lvl>
+  </w:abstractNum>
+  <w:abstractNum w:abstractNumId="8">
+    <w:nsid w:val="2DAE2BDA"/>
+    <w:multiLevelType w:val="hybridMultilevel"/>
+    <w:tmpl w:val="F8F22548"/>
+    <w:lvl w:ilvl="0" w:tplc="0C0A0001">
+      <w:start w:val="1"/>
+      <w:numFmt w:val="bullet"/>
+      <w:lvlText w:val=""/>
+      <w:lvlJc w:val="left"/>
+      <w:pPr>
+        <w:ind w:left="720" w:hanging="360"/>
+      </w:pPr>
+      <w:rPr>
+        <w:rFonts w:ascii="Symbol" w:hAnsi="Symbol" w:hint="default"/>
+      </w:rPr>
+    </w:lvl>
+    <w:lvl w:ilvl="1" w:tplc="0C0A0003" w:tentative="1">
+      <w:start w:val="1"/>
+      <w:numFmt w:val="bullet"/>
+      <w:lvlText w:val="o"/>
+      <w:lvlJc w:val="left"/>
+      <w:pPr>
+        <w:ind w:left="1440" w:hanging="360"/>
+      </w:pPr>
+      <w:rPr>
+        <w:rFonts w:ascii="Courier New" w:hAnsi="Courier New" w:cs="Courier New" w:hint="default"/>
+      </w:rPr>
+    </w:lvl>
+    <w:lvl w:ilvl="2" w:tplc="0C0A0005" w:tentative="1">
+      <w:start w:val="1"/>
+      <w:numFmt w:val="bullet"/>
+      <w:lvlText w:val=""/>
+      <w:lvlJc w:val="left"/>
+      <w:pPr>
+        <w:ind w:left="2160" w:hanging="360"/>
+      </w:pPr>
+      <w:rPr>
+        <w:rFonts w:ascii="Wingdings" w:hAnsi="Wingdings" w:hint="default"/>
+      </w:rPr>
+    </w:lvl>
+    <w:lvl w:ilvl="3" w:tplc="0C0A0001" w:tentative="1">
+      <w:start w:val="1"/>
+      <w:numFmt w:val="bullet"/>
+      <w:lvlText w:val=""/>
+      <w:lvlJc w:val="left"/>
+      <w:pPr>
+        <w:ind w:left="2880" w:hanging="360"/>
+      </w:pPr>
+      <w:rPr>
+        <w:rFonts w:ascii="Symbol" w:hAnsi="Symbol" w:hint="default"/>
+      </w:rPr>
+    </w:lvl>
+    <w:lvl w:ilvl="4" w:tplc="0C0A0003" w:tentative="1">
+      <w:start w:val="1"/>
+      <w:numFmt w:val="bullet"/>
+      <w:lvlText w:val="o"/>
+      <w:lvlJc w:val="left"/>
+      <w:pPr>
+        <w:ind w:left="3600" w:hanging="360"/>
+      </w:pPr>
+      <w:rPr>
+        <w:rFonts w:ascii="Courier New" w:hAnsi="Courier New" w:cs="Courier New" w:hint="default"/>
+      </w:rPr>
+    </w:lvl>
+    <w:lvl w:ilvl="5" w:tplc="0C0A0005" w:tentative="1">
+      <w:start w:val="1"/>
+      <w:numFmt w:val="bullet"/>
+      <w:lvlText w:val=""/>
+      <w:lvlJc w:val="left"/>
+      <w:pPr>
+        <w:ind w:left="4320" w:hanging="360"/>
+      </w:pPr>
+      <w:rPr>
+        <w:rFonts w:ascii="Wingdings" w:hAnsi="Wingdings" w:hint="default"/>
+      </w:rPr>
+    </w:lvl>
+    <w:lvl w:ilvl="6" w:tplc="0C0A0001" w:tentative="1">
+      <w:start w:val="1"/>
+      <w:numFmt w:val="bullet"/>
+      <w:lvlText w:val=""/>
+      <w:lvlJc w:val="left"/>
+      <w:pPr>
+        <w:ind w:left="5040" w:hanging="360"/>
+      </w:pPr>
+      <w:rPr>
+        <w:rFonts w:ascii="Symbol" w:hAnsi="Symbol" w:hint="default"/>
+      </w:rPr>
+    </w:lvl>
+    <w:lvl w:ilvl="7" w:tplc="0C0A0003" w:tentative="1">
+      <w:start w:val="1"/>
+      <w:numFmt w:val="bullet"/>
+      <w:lvlText w:val="o"/>
+      <w:lvlJc w:val="left"/>
+      <w:pPr>
+        <w:ind w:left="5760" w:hanging="360"/>
+      </w:pPr>
+      <w:rPr>
+        <w:rFonts w:ascii="Courier New" w:hAnsi="Courier New" w:cs="Courier New" w:hint="default"/>
+      </w:rPr>
+    </w:lvl>
+    <w:lvl w:ilvl="8" w:tplc="0C0A0005" w:tentative="1">
+      <w:start w:val="1"/>
+      <w:numFmt w:val="bullet"/>
+      <w:lvlText w:val=""/>
+      <w:lvlJc w:val="left"/>
+      <w:pPr>
+        <w:ind w:left="6480" w:hanging="360"/>
+      </w:pPr>
+      <w:rPr>
+        <w:rFonts w:ascii="Wingdings" w:hAnsi="Wingdings" w:hint="default"/>
+      </w:rPr>
+    </w:lvl>
+  </w:abstractNum>
+  <w:abstractNum w:abstractNumId="9">
     <w:nsid w:val="2E327B6C"/>
     <w:multiLevelType w:val="multilevel"/>
     <w:tmpl w:val="3DCE90E4"/>
@@ -3546,7 +5582,120 @@
       </w:rPr>
     </w:lvl>
   </w:abstractNum>
-  <w:abstractNum w:abstractNumId="3">
+  <w:abstractNum w:abstractNumId="10">
+    <w:nsid w:val="2F4823BA"/>
+    <w:multiLevelType w:val="hybridMultilevel"/>
+    <w:tmpl w:val="11BEFF92"/>
+    <w:lvl w:ilvl="0" w:tplc="0C0A0001">
+      <w:start w:val="1"/>
+      <w:numFmt w:val="bullet"/>
+      <w:lvlText w:val=""/>
+      <w:lvlJc w:val="left"/>
+      <w:pPr>
+        <w:ind w:left="720" w:hanging="360"/>
+      </w:pPr>
+      <w:rPr>
+        <w:rFonts w:ascii="Symbol" w:hAnsi="Symbol" w:hint="default"/>
+      </w:rPr>
+    </w:lvl>
+    <w:lvl w:ilvl="1" w:tplc="0C0A0003" w:tentative="1">
+      <w:start w:val="1"/>
+      <w:numFmt w:val="bullet"/>
+      <w:lvlText w:val="o"/>
+      <w:lvlJc w:val="left"/>
+      <w:pPr>
+        <w:ind w:left="1440" w:hanging="360"/>
+      </w:pPr>
+      <w:rPr>
+        <w:rFonts w:ascii="Courier New" w:hAnsi="Courier New" w:cs="Courier New" w:hint="default"/>
+      </w:rPr>
+    </w:lvl>
+    <w:lvl w:ilvl="2" w:tplc="0C0A0005" w:tentative="1">
+      <w:start w:val="1"/>
+      <w:numFmt w:val="bullet"/>
+      <w:lvlText w:val=""/>
+      <w:lvlJc w:val="left"/>
+      <w:pPr>
+        <w:ind w:left="2160" w:hanging="360"/>
+      </w:pPr>
+      <w:rPr>
+        <w:rFonts w:ascii="Wingdings" w:hAnsi="Wingdings" w:hint="default"/>
+      </w:rPr>
+    </w:lvl>
+    <w:lvl w:ilvl="3" w:tplc="0C0A0001" w:tentative="1">
+      <w:start w:val="1"/>
+      <w:numFmt w:val="bullet"/>
+      <w:lvlText w:val=""/>
+      <w:lvlJc w:val="left"/>
+      <w:pPr>
+        <w:ind w:left="2880" w:hanging="360"/>
+      </w:pPr>
+      <w:rPr>
+        <w:rFonts w:ascii="Symbol" w:hAnsi="Symbol" w:hint="default"/>
+      </w:rPr>
+    </w:lvl>
+    <w:lvl w:ilvl="4" w:tplc="0C0A0003" w:tentative="1">
+      <w:start w:val="1"/>
+      <w:numFmt w:val="bullet"/>
+      <w:lvlText w:val="o"/>
+      <w:lvlJc w:val="left"/>
+      <w:pPr>
+        <w:ind w:left="3600" w:hanging="360"/>
+      </w:pPr>
+      <w:rPr>
+        <w:rFonts w:ascii="Courier New" w:hAnsi="Courier New" w:cs="Courier New" w:hint="default"/>
+      </w:rPr>
+    </w:lvl>
+    <w:lvl w:ilvl="5" w:tplc="0C0A0005" w:tentative="1">
+      <w:start w:val="1"/>
+      <w:numFmt w:val="bullet"/>
+      <w:lvlText w:val=""/>
+      <w:lvlJc w:val="left"/>
+      <w:pPr>
+        <w:ind w:left="4320" w:hanging="360"/>
+      </w:pPr>
+      <w:rPr>
+        <w:rFonts w:ascii="Wingdings" w:hAnsi="Wingdings" w:hint="default"/>
+      </w:rPr>
+    </w:lvl>
+    <w:lvl w:ilvl="6" w:tplc="0C0A0001" w:tentative="1">
+      <w:start w:val="1"/>
+      <w:numFmt w:val="bullet"/>
+      <w:lvlText w:val=""/>
+      <w:lvlJc w:val="left"/>
+      <w:pPr>
+        <w:ind w:left="5040" w:hanging="360"/>
+      </w:pPr>
+      <w:rPr>
+        <w:rFonts w:ascii="Symbol" w:hAnsi="Symbol" w:hint="default"/>
+      </w:rPr>
+    </w:lvl>
+    <w:lvl w:ilvl="7" w:tplc="0C0A0003" w:tentative="1">
+      <w:start w:val="1"/>
+      <w:numFmt w:val="bullet"/>
+      <w:lvlText w:val="o"/>
+      <w:lvlJc w:val="left"/>
+      <w:pPr>
+        <w:ind w:left="5760" w:hanging="360"/>
+      </w:pPr>
+      <w:rPr>
+        <w:rFonts w:ascii="Courier New" w:hAnsi="Courier New" w:cs="Courier New" w:hint="default"/>
+      </w:rPr>
+    </w:lvl>
+    <w:lvl w:ilvl="8" w:tplc="0C0A0005" w:tentative="1">
+      <w:start w:val="1"/>
+      <w:numFmt w:val="bullet"/>
+      <w:lvlText w:val=""/>
+      <w:lvlJc w:val="left"/>
+      <w:pPr>
+        <w:ind w:left="6480" w:hanging="360"/>
+      </w:pPr>
+      <w:rPr>
+        <w:rFonts w:ascii="Wingdings" w:hAnsi="Wingdings" w:hint="default"/>
+      </w:rPr>
+    </w:lvl>
+  </w:abstractNum>
+  <w:abstractNum w:abstractNumId="11">
     <w:nsid w:val="31F661E9"/>
     <w:multiLevelType w:val="hybridMultilevel"/>
     <w:tmpl w:val="542EE7E6"/>
@@ -3635,7 +5784,120 @@
       </w:pPr>
     </w:lvl>
   </w:abstractNum>
-  <w:abstractNum w:abstractNumId="4">
+  <w:abstractNum w:abstractNumId="12">
+    <w:nsid w:val="36714F2F"/>
+    <w:multiLevelType w:val="hybridMultilevel"/>
+    <w:tmpl w:val="F81CD35C"/>
+    <w:lvl w:ilvl="0" w:tplc="0C0A0001">
+      <w:start w:val="1"/>
+      <w:numFmt w:val="bullet"/>
+      <w:lvlText w:val=""/>
+      <w:lvlJc w:val="left"/>
+      <w:pPr>
+        <w:ind w:left="720" w:hanging="360"/>
+      </w:pPr>
+      <w:rPr>
+        <w:rFonts w:ascii="Symbol" w:hAnsi="Symbol" w:hint="default"/>
+      </w:rPr>
+    </w:lvl>
+    <w:lvl w:ilvl="1" w:tplc="0C0A0003" w:tentative="1">
+      <w:start w:val="1"/>
+      <w:numFmt w:val="bullet"/>
+      <w:lvlText w:val="o"/>
+      <w:lvlJc w:val="left"/>
+      <w:pPr>
+        <w:ind w:left="1440" w:hanging="360"/>
+      </w:pPr>
+      <w:rPr>
+        <w:rFonts w:ascii="Courier New" w:hAnsi="Courier New" w:cs="Courier New" w:hint="default"/>
+      </w:rPr>
+    </w:lvl>
+    <w:lvl w:ilvl="2" w:tplc="0C0A0005" w:tentative="1">
+      <w:start w:val="1"/>
+      <w:numFmt w:val="bullet"/>
+      <w:lvlText w:val=""/>
+      <w:lvlJc w:val="left"/>
+      <w:pPr>
+        <w:ind w:left="2160" w:hanging="360"/>
+      </w:pPr>
+      <w:rPr>
+        <w:rFonts w:ascii="Wingdings" w:hAnsi="Wingdings" w:hint="default"/>
+      </w:rPr>
+    </w:lvl>
+    <w:lvl w:ilvl="3" w:tplc="0C0A0001" w:tentative="1">
+      <w:start w:val="1"/>
+      <w:numFmt w:val="bullet"/>
+      <w:lvlText w:val=""/>
+      <w:lvlJc w:val="left"/>
+      <w:pPr>
+        <w:ind w:left="2880" w:hanging="360"/>
+      </w:pPr>
+      <w:rPr>
+        <w:rFonts w:ascii="Symbol" w:hAnsi="Symbol" w:hint="default"/>
+      </w:rPr>
+    </w:lvl>
+    <w:lvl w:ilvl="4" w:tplc="0C0A0003" w:tentative="1">
+      <w:start w:val="1"/>
+      <w:numFmt w:val="bullet"/>
+      <w:lvlText w:val="o"/>
+      <w:lvlJc w:val="left"/>
+      <w:pPr>
+        <w:ind w:left="3600" w:hanging="360"/>
+      </w:pPr>
+      <w:rPr>
+        <w:rFonts w:ascii="Courier New" w:hAnsi="Courier New" w:cs="Courier New" w:hint="default"/>
+      </w:rPr>
+    </w:lvl>
+    <w:lvl w:ilvl="5" w:tplc="0C0A0005" w:tentative="1">
+      <w:start w:val="1"/>
+      <w:numFmt w:val="bullet"/>
+      <w:lvlText w:val=""/>
+      <w:lvlJc w:val="left"/>
+      <w:pPr>
+        <w:ind w:left="4320" w:hanging="360"/>
+      </w:pPr>
+      <w:rPr>
+        <w:rFonts w:ascii="Wingdings" w:hAnsi="Wingdings" w:hint="default"/>
+      </w:rPr>
+    </w:lvl>
+    <w:lvl w:ilvl="6" w:tplc="0C0A0001" w:tentative="1">
+      <w:start w:val="1"/>
+      <w:numFmt w:val="bullet"/>
+      <w:lvlText w:val=""/>
+      <w:lvlJc w:val="left"/>
+      <w:pPr>
+        <w:ind w:left="5040" w:hanging="360"/>
+      </w:pPr>
+      <w:rPr>
+        <w:rFonts w:ascii="Symbol" w:hAnsi="Symbol" w:hint="default"/>
+      </w:rPr>
+    </w:lvl>
+    <w:lvl w:ilvl="7" w:tplc="0C0A0003" w:tentative="1">
+      <w:start w:val="1"/>
+      <w:numFmt w:val="bullet"/>
+      <w:lvlText w:val="o"/>
+      <w:lvlJc w:val="left"/>
+      <w:pPr>
+        <w:ind w:left="5760" w:hanging="360"/>
+      </w:pPr>
+      <w:rPr>
+        <w:rFonts w:ascii="Courier New" w:hAnsi="Courier New" w:cs="Courier New" w:hint="default"/>
+      </w:rPr>
+    </w:lvl>
+    <w:lvl w:ilvl="8" w:tplc="0C0A0005" w:tentative="1">
+      <w:start w:val="1"/>
+      <w:numFmt w:val="bullet"/>
+      <w:lvlText w:val=""/>
+      <w:lvlJc w:val="left"/>
+      <w:pPr>
+        <w:ind w:left="6480" w:hanging="360"/>
+      </w:pPr>
+      <w:rPr>
+        <w:rFonts w:ascii="Wingdings" w:hAnsi="Wingdings" w:hint="default"/>
+      </w:rPr>
+    </w:lvl>
+  </w:abstractNum>
+  <w:abstractNum w:abstractNumId="13">
     <w:nsid w:val="3BC76FC8"/>
     <w:multiLevelType w:val="hybridMultilevel"/>
     <w:tmpl w:val="35E884FE"/>
@@ -3748,7 +6010,7 @@
       </w:rPr>
     </w:lvl>
   </w:abstractNum>
-  <w:abstractNum w:abstractNumId="5">
+  <w:abstractNum w:abstractNumId="14">
     <w:nsid w:val="5C8A5F14"/>
     <w:multiLevelType w:val="hybridMultilevel"/>
     <w:tmpl w:val="CC660054"/>
@@ -3837,7 +6099,7 @@
       </w:pPr>
     </w:lvl>
   </w:abstractNum>
-  <w:abstractNum w:abstractNumId="6">
+  <w:abstractNum w:abstractNumId="15">
     <w:nsid w:val="61F374E1"/>
     <w:multiLevelType w:val="hybridMultilevel"/>
     <w:tmpl w:val="6BC4E124"/>
@@ -3950,7 +6212,7 @@
       </w:rPr>
     </w:lvl>
   </w:abstractNum>
-  <w:abstractNum w:abstractNumId="7">
+  <w:abstractNum w:abstractNumId="16">
     <w:nsid w:val="659D120F"/>
     <w:multiLevelType w:val="hybridMultilevel"/>
     <w:tmpl w:val="F224F1DE"/>
@@ -4063,7 +6325,7 @@
       </w:rPr>
     </w:lvl>
   </w:abstractNum>
-  <w:abstractNum w:abstractNumId="8">
+  <w:abstractNum w:abstractNumId="17">
     <w:nsid w:val="6FCE7958"/>
     <w:multiLevelType w:val="hybridMultilevel"/>
     <w:tmpl w:val="E85814D0"/>
@@ -4176,7 +6438,7 @@
       </w:rPr>
     </w:lvl>
   </w:abstractNum>
-  <w:abstractNum w:abstractNumId="9">
+  <w:abstractNum w:abstractNumId="18">
     <w:nsid w:val="7FEC50CF"/>
     <w:multiLevelType w:val="hybridMultilevel"/>
     <w:tmpl w:val="9564A1A2"/>
@@ -4290,34 +6552,61 @@
     </w:lvl>
   </w:abstractNum>
   <w:num w:numId="1">
+    <w:abstractNumId w:val="6"/>
+  </w:num>
+  <w:num w:numId="2">
+    <w:abstractNumId w:val="13"/>
+  </w:num>
+  <w:num w:numId="3">
+    <w:abstractNumId w:val="9"/>
+  </w:num>
+  <w:num w:numId="4">
+    <w:abstractNumId w:val="16"/>
+  </w:num>
+  <w:num w:numId="5">
+    <w:abstractNumId w:val="11"/>
+  </w:num>
+  <w:num w:numId="6">
+    <w:abstractNumId w:val="15"/>
+  </w:num>
+  <w:num w:numId="7">
+    <w:abstractNumId w:val="14"/>
+  </w:num>
+  <w:num w:numId="8">
+    <w:abstractNumId w:val="17"/>
+  </w:num>
+  <w:num w:numId="9">
+    <w:abstractNumId w:val="18"/>
+  </w:num>
+  <w:num w:numId="10">
     <w:abstractNumId w:val="1"/>
   </w:num>
-  <w:num w:numId="2">
+  <w:num w:numId="11">
+    <w:abstractNumId w:val="10"/>
+  </w:num>
+  <w:num w:numId="12">
+    <w:abstractNumId w:val="8"/>
+  </w:num>
+  <w:num w:numId="13">
+    <w:abstractNumId w:val="3"/>
+  </w:num>
+  <w:num w:numId="14">
+    <w:abstractNumId w:val="12"/>
+  </w:num>
+  <w:num w:numId="15">
+    <w:abstractNumId w:val="2"/>
+  </w:num>
+  <w:num w:numId="16">
+    <w:abstractNumId w:val="0"/>
+  </w:num>
+  <w:num w:numId="17">
     <w:abstractNumId w:val="4"/>
   </w:num>
-  <w:num w:numId="3">
-    <w:abstractNumId w:val="2"/>
-  </w:num>
-  <w:num w:numId="4">
-    <w:abstractNumId w:val="7"/>
-  </w:num>
-  <w:num w:numId="5">
-    <w:abstractNumId w:val="3"/>
-  </w:num>
-  <w:num w:numId="6">
-    <w:abstractNumId w:val="6"/>
-  </w:num>
-  <w:num w:numId="7">
+  <w:num w:numId="18">
     <w:abstractNumId w:val="5"/>
   </w:num>
-  <w:num w:numId="8">
-    <w:abstractNumId w:val="8"/>
-  </w:num>
-  <w:num w:numId="9">
-    <w:abstractNumId w:val="9"/>
-  </w:num>
-  <w:num w:numId="10">
-    <w:abstractNumId w:val="0"/>
+  <w:num w:numId="19">
+    <w:abstractNumId w:val="7"/>
   </w:num>
 </w:numbering>
 </file>
@@ -4601,6 +6890,18 @@
       <w:kern w:val="36"/>
       <w:sz w:val="48"/>
       <w:szCs w:val="48"/>
+    </w:rPr>
+  </w:style>
+  <w:style w:type="character" w:styleId="Hipervnculo">
+    <w:name w:val="Hyperlink"/>
+    <w:basedOn w:val="Fuentedeprrafopredeter"/>
+    <w:uiPriority w:val="99"/>
+    <w:semiHidden/>
+    <w:unhideWhenUsed/>
+    <w:rsid w:val="00574366"/>
+    <w:rPr>
+      <w:color w:val="0000FF"/>
+      <w:u w:val="single"/>
     </w:rPr>
   </w:style>
 </w:styles>

</xml_diff>

<commit_message>
agregado la comparacion de texto, imagen y video
</commit_message>
<xml_diff>
--- a/Documentacion/new marco Teorico.docx
+++ b/Documentacion/new marco Teorico.docx
@@ -3738,7 +3738,13 @@
           <w:rFonts w:ascii="Arial" w:eastAsia="Times New Roman" w:hAnsi="Arial" w:cs="Arial"/>
         </w:rPr>
         <w:lastRenderedPageBreak/>
-        <w:t>Mejor forma de comunicación de lenguaje de seña</w:t>
+        <w:t>F</w:t>
+      </w:r>
+      <w:r>
+        <w:rPr>
+          <w:rFonts w:ascii="Arial" w:eastAsia="Times New Roman" w:hAnsi="Arial" w:cs="Arial"/>
+        </w:rPr>
+        <w:t>orma</w:t>
       </w:r>
       <w:r>
         <w:rPr>
@@ -3746,6 +3752,18 @@
         </w:rPr>
         <w:t>s</w:t>
       </w:r>
+      <w:r>
+        <w:rPr>
+          <w:rFonts w:ascii="Arial" w:eastAsia="Times New Roman" w:hAnsi="Arial" w:cs="Arial"/>
+        </w:rPr>
+        <w:t xml:space="preserve"> de comunicación de lenguaje de seña</w:t>
+      </w:r>
+      <w:r>
+        <w:rPr>
+          <w:rFonts w:ascii="Arial" w:eastAsia="Times New Roman" w:hAnsi="Arial" w:cs="Arial"/>
+        </w:rPr>
+        <w:t>s</w:t>
+      </w:r>
     </w:p>
     <w:p>
       <w:pPr>
@@ -3766,7 +3784,31 @@
         <w:rPr>
           <w:rFonts w:ascii="Arial" w:eastAsia="Times New Roman" w:hAnsi="Arial" w:cs="Arial"/>
         </w:rPr>
-        <w:t>Para poder comunicar de forma eficiente el lenguaje de señas a través de la carta gourmet, se realizo un comparación entre las dos formas de comunicación más utilizadas: texto y video.</w:t>
+        <w:t xml:space="preserve">Para poder comunicar de forma eficiente el lenguaje de señas a través de la carta gourmet, se realizo un comparación entre las </w:t>
+      </w:r>
+      <w:r>
+        <w:rPr>
+          <w:rFonts w:ascii="Arial" w:eastAsia="Times New Roman" w:hAnsi="Arial" w:cs="Arial"/>
+        </w:rPr>
+        <w:t xml:space="preserve">distintas formas </w:t>
+      </w:r>
+      <w:r>
+        <w:rPr>
+          <w:rFonts w:ascii="Arial" w:eastAsia="Times New Roman" w:hAnsi="Arial" w:cs="Arial"/>
+        </w:rPr>
+        <w:t>más utilizadas: texto</w:t>
+      </w:r>
+      <w:r>
+        <w:rPr>
+          <w:rFonts w:ascii="Arial" w:eastAsia="Times New Roman" w:hAnsi="Arial" w:cs="Arial"/>
+        </w:rPr>
+        <w:t>, imagen</w:t>
+      </w:r>
+      <w:r>
+        <w:rPr>
+          <w:rFonts w:ascii="Arial" w:eastAsia="Times New Roman" w:hAnsi="Arial" w:cs="Arial"/>
+        </w:rPr>
+        <w:t xml:space="preserve"> y video.</w:t>
       </w:r>
     </w:p>
     <w:p>
@@ -3819,7 +3861,31 @@
         <w:rPr>
           <w:rFonts w:ascii="Arial" w:hAnsi="Arial" w:cs="Arial"/>
         </w:rPr>
-        <w:t>Gran capacidad de llamar la atención del consumidor al inicio utilizando la combinación de video y audio, paso imprescindible para que se quede con nosotros.</w:t>
+        <w:t>Gran capacidad de l</w:t>
+      </w:r>
+      <w:r>
+        <w:rPr>
+          <w:rFonts w:ascii="Arial" w:hAnsi="Arial" w:cs="Arial"/>
+        </w:rPr>
+        <w:t>lamar la atención</w:t>
+      </w:r>
+      <w:r>
+        <w:rPr>
+          <w:rFonts w:ascii="Arial" w:hAnsi="Arial" w:cs="Arial"/>
+        </w:rPr>
+        <w:t xml:space="preserve"> al inicio utilizando la combinación de v</w:t>
+      </w:r>
+      <w:r>
+        <w:rPr>
+          <w:rFonts w:ascii="Arial" w:hAnsi="Arial" w:cs="Arial"/>
+        </w:rPr>
+        <w:t>ideo y audio</w:t>
+      </w:r>
+      <w:r>
+        <w:rPr>
+          <w:rFonts w:ascii="Arial" w:hAnsi="Arial" w:cs="Arial"/>
+        </w:rPr>
+        <w:t>.</w:t>
       </w:r>
     </w:p>
     <w:p>
@@ -3838,7 +3904,19 @@
         <w:rPr>
           <w:rFonts w:ascii="Arial" w:hAnsi="Arial" w:cs="Arial"/>
         </w:rPr>
-        <w:t>Con imágenes se puede trasladar de modo más eficaz ciertos tipos de información; por ejemplo, cómo es un objeto, al poder girarlo, hacer reproducciones virtuales etc.</w:t>
+        <w:t>Requiere un menor e</w:t>
+      </w:r>
+      <w:r>
+        <w:rPr>
+          <w:rFonts w:ascii="Arial" w:hAnsi="Arial" w:cs="Arial"/>
+        </w:rPr>
+        <w:t>sfuerzo por parte de quien la consume</w:t>
+      </w:r>
+      <w:r>
+        <w:rPr>
+          <w:rFonts w:ascii="Arial" w:hAnsi="Arial" w:cs="Arial"/>
+        </w:rPr>
+        <w:t>; te relajas y te dejas llevar por el contenido.</w:t>
       </w:r>
     </w:p>
     <w:p>
@@ -3855,9 +3933,17 @@
       </w:pPr>
       <w:r>
         <w:rPr>
-          <w:rFonts w:ascii="Arial" w:hAnsi="Arial" w:cs="Arial"/>
-        </w:rPr>
-        <w:t>Requiere un menor esfuerzo por parte del consumidor; te relajas y te dejas llevar por el contenido.</w:t>
+          <w:rStyle w:val="Textoennegrita"/>
+          <w:rFonts w:ascii="Arial" w:hAnsi="Arial" w:cs="Arial"/>
+          <w:b w:val="0"/>
+        </w:rPr>
+        <w:t>El vídeo es más fácil de entender</w:t>
+      </w:r>
+      <w:r>
+        <w:rPr>
+          <w:rFonts w:ascii="Arial" w:hAnsi="Arial" w:cs="Arial"/>
+        </w:rPr>
+        <w:t>, al utilizar los tres elementos principales de transmisión: audio, visual y conceptual. Es más fácil explicar un concepto complejo, instruir e informar con una demostración</w:t>
       </w:r>
     </w:p>
     <w:p>
@@ -3878,76 +3964,19 @@
           <w:rFonts w:ascii="Arial" w:hAnsi="Arial" w:cs="Arial"/>
           <w:b w:val="0"/>
         </w:rPr>
-        <w:t>El vídeo es más fácil de entender</w:t>
-      </w:r>
-      <w:r>
-        <w:rPr>
-          <w:rFonts w:ascii="Arial" w:hAnsi="Arial" w:cs="Arial"/>
-        </w:rPr>
-        <w:t>, al utilizar los tres elementos principales de transmisión: audio, visual y conceptual. Es más fácil explicar un concepto complejo, instruir e informar con una demostración</w:t>
+        <w:t>Se puede transmitir mucho más información en vídeo que en texto</w:t>
+      </w:r>
+      <w:r>
+        <w:rPr>
+          <w:rFonts w:ascii="Arial" w:hAnsi="Arial" w:cs="Arial"/>
+        </w:rPr>
+        <w:t>. Es cierto que un vídeo cuenta más, tanto de forma directa como indirecta, que un post o un artículo.</w:t>
       </w:r>
     </w:p>
     <w:p>
       <w:pPr>
         <w:pStyle w:val="Sinespaciado"/>
-        <w:numPr>
-          <w:ilvl w:val="0"/>
-          <w:numId w:val="16"/>
-        </w:numPr>
-        <w:jc w:val="both"/>
-        <w:rPr>
-          <w:rFonts w:ascii="Arial" w:hAnsi="Arial" w:cs="Arial"/>
-        </w:rPr>
-      </w:pPr>
-      <w:r>
-        <w:rPr>
-          <w:rStyle w:val="Textoennegrita"/>
-          <w:rFonts w:ascii="Arial" w:hAnsi="Arial" w:cs="Arial"/>
-          <w:b w:val="0"/>
-        </w:rPr>
-        <w:t>Se puede transmitir mucho más información en vídeo que en texto</w:t>
-      </w:r>
-      <w:r>
-        <w:rPr>
-          <w:rFonts w:ascii="Arial" w:hAnsi="Arial" w:cs="Arial"/>
-        </w:rPr>
-        <w:t>. Es cierto que un vídeo cuenta más, tanto de forma directa como indirecta, que un post o un artículo.</w:t>
-      </w:r>
-    </w:p>
-    <w:p>
-      <w:pPr>
-        <w:pStyle w:val="Sinespaciado"/>
-        <w:numPr>
-          <w:ilvl w:val="0"/>
-          <w:numId w:val="16"/>
-        </w:numPr>
-        <w:jc w:val="both"/>
-        <w:rPr>
-          <w:rFonts w:ascii="Arial" w:hAnsi="Arial" w:cs="Arial"/>
-        </w:rPr>
-      </w:pPr>
-      <w:r>
-        <w:rPr>
-          <w:rStyle w:val="Textoennegrita"/>
-          <w:rFonts w:ascii="Arial" w:hAnsi="Arial" w:cs="Arial"/>
-          <w:b w:val="0"/>
-        </w:rPr>
-        <w:t>Con el vídeo, es más fácil conectar con tu audiencia</w:t>
-      </w:r>
-      <w:r>
-        <w:rPr>
-          <w:rFonts w:ascii="Arial" w:hAnsi="Arial" w:cs="Arial"/>
-        </w:rPr>
-        <w:t xml:space="preserve">. Es decir, es más fácil que tu audiencia forme una opinión de ti, y si el vídeo está bien hecho, la opinión será favorable. La audiencia se identifica con el locutor, le ve la cara, escucha su voz. Les parece que te conocen mejor. </w:t>
-      </w:r>
-    </w:p>
-    <w:p>
-      <w:pPr>
-        <w:pStyle w:val="Sinespaciado"/>
-        <w:numPr>
-          <w:ilvl w:val="0"/>
-          <w:numId w:val="16"/>
-        </w:numPr>
+        <w:ind w:left="720"/>
         <w:jc w:val="both"/>
         <w:rPr>
           <w:rFonts w:ascii="Arial" w:hAnsi="Arial" w:cs="Arial"/>
@@ -4004,7 +4033,7 @@
         <w:rPr>
           <w:rFonts w:ascii="Arial" w:hAnsi="Arial" w:cs="Arial"/>
         </w:rPr>
-        <w:t>Un vídeo no se puede "escanear" rápidamente para ver si su contenido te puede interesar. Si estás ocupado, difícilmente estarás dispuesto a ver un vídeo que dure más allá de varias decenas de segundos, y no digamos minutos. Esto reduce las posibilidades de transmitir información detallada y en profundidad.</w:t>
+        <w:t>Esto reduce las posibilidades de transmitir información detallada y en profundidad.</w:t>
       </w:r>
     </w:p>
     <w:p>
@@ -4023,13 +4052,314 @@
         <w:rPr>
           <w:rFonts w:ascii="Arial" w:hAnsi="Arial" w:cs="Arial"/>
         </w:rPr>
-        <w:t>Requiere un ancho de banda elevado, y una conexión de internet de calidad. No todo</w:t>
-      </w:r>
-      <w:r>
-        <w:rPr>
-          <w:rFonts w:ascii="Arial" w:hAnsi="Arial" w:cs="Arial"/>
-        </w:rPr>
-        <w:t xml:space="preserve"> experiencia en negativa. Cada vez más los contenidos se consumen en el móvil.</w:t>
+        <w:t xml:space="preserve">Requiere un ancho de banda elevado, y una conexión de internet de calidad. </w:t>
+      </w:r>
+    </w:p>
+    <w:p>
+      <w:pPr>
+        <w:pStyle w:val="Sinespaciado"/>
+        <w:jc w:val="both"/>
+        <w:rPr>
+          <w:rFonts w:ascii="Arial" w:hAnsi="Arial" w:cs="Arial"/>
+        </w:rPr>
+      </w:pPr>
+    </w:p>
+    <w:p>
+      <w:pPr>
+        <w:pStyle w:val="Sinespaciado"/>
+        <w:jc w:val="both"/>
+        <w:rPr>
+          <w:rFonts w:ascii="Arial" w:hAnsi="Arial" w:cs="Arial"/>
+        </w:rPr>
+      </w:pPr>
+      <w:r>
+        <w:rPr>
+          <w:rFonts w:ascii="Arial" w:hAnsi="Arial" w:cs="Arial"/>
+        </w:rPr>
+        <w:t>Fortaleza de la imagen</w:t>
+      </w:r>
+    </w:p>
+    <w:p>
+      <w:pPr>
+        <w:pStyle w:val="Sinespaciado"/>
+        <w:jc w:val="both"/>
+        <w:rPr>
+          <w:rFonts w:ascii="Arial" w:hAnsi="Arial" w:cs="Arial"/>
+        </w:rPr>
+      </w:pPr>
+    </w:p>
+    <w:p>
+      <w:pPr>
+        <w:pStyle w:val="Prrafodelista"/>
+        <w:numPr>
+          <w:ilvl w:val="0"/>
+          <w:numId w:val="21"/>
+        </w:numPr>
+        <w:spacing w:after="0" w:line="240" w:lineRule="auto"/>
+        <w:rPr>
+          <w:rFonts w:ascii="Arial" w:hAnsi="Arial" w:cs="Arial"/>
+        </w:rPr>
+      </w:pPr>
+      <w:r>
+        <w:rPr>
+          <w:rFonts w:ascii="Arial" w:hAnsi="Arial" w:cs="Arial"/>
+        </w:rPr>
+        <w:t>Se puede generar a bajo costo.</w:t>
+      </w:r>
+    </w:p>
+    <w:p>
+      <w:pPr>
+        <w:pStyle w:val="Prrafodelista"/>
+        <w:numPr>
+          <w:ilvl w:val="0"/>
+          <w:numId w:val="21"/>
+        </w:numPr>
+        <w:spacing w:after="0" w:line="240" w:lineRule="auto"/>
+        <w:rPr>
+          <w:rFonts w:ascii="Arial" w:hAnsi="Arial" w:cs="Arial"/>
+        </w:rPr>
+      </w:pPr>
+      <w:r>
+        <w:rPr>
+          <w:rFonts w:ascii="Arial" w:hAnsi="Arial" w:cs="Arial"/>
+        </w:rPr>
+        <w:t xml:space="preserve">Es más rápida de comprender que un texto. </w:t>
+      </w:r>
+    </w:p>
+    <w:p>
+      <w:pPr>
+        <w:pStyle w:val="Prrafodelista"/>
+        <w:numPr>
+          <w:ilvl w:val="0"/>
+          <w:numId w:val="21"/>
+        </w:numPr>
+        <w:spacing w:after="0" w:line="240" w:lineRule="auto"/>
+        <w:rPr>
+          <w:rFonts w:ascii="Arial" w:hAnsi="Arial" w:cs="Arial"/>
+        </w:rPr>
+      </w:pPr>
+      <w:r>
+        <w:rPr>
+          <w:rFonts w:ascii="Arial" w:hAnsi="Arial" w:cs="Arial"/>
+        </w:rPr>
+        <w:t>La imagen cobra vida en sí misma, tiene sig</w:t>
+      </w:r>
+      <w:r>
+        <w:rPr>
+          <w:rFonts w:ascii="Arial" w:hAnsi="Arial" w:cs="Arial"/>
+        </w:rPr>
+        <w:t>nificación, ofrece información.</w:t>
+      </w:r>
+    </w:p>
+    <w:p>
+      <w:pPr>
+        <w:pStyle w:val="Prrafodelista"/>
+        <w:numPr>
+          <w:ilvl w:val="0"/>
+          <w:numId w:val="21"/>
+        </w:numPr>
+        <w:spacing w:after="0" w:line="240" w:lineRule="auto"/>
+        <w:rPr>
+          <w:rFonts w:ascii="Arial" w:hAnsi="Arial" w:cs="Arial"/>
+        </w:rPr>
+      </w:pPr>
+      <w:r>
+        <w:rPr>
+          <w:rFonts w:ascii="Arial" w:hAnsi="Arial" w:cs="Arial"/>
+        </w:rPr>
+        <w:t>Despierta el interés del consumidor</w:t>
+      </w:r>
+      <w:r>
+        <w:rPr>
+          <w:rFonts w:ascii="Arial" w:hAnsi="Arial" w:cs="Arial"/>
+        </w:rPr>
+        <w:t>.</w:t>
+      </w:r>
+    </w:p>
+    <w:p>
+      <w:pPr>
+        <w:pStyle w:val="Prrafodelista"/>
+        <w:numPr>
+          <w:ilvl w:val="0"/>
+          <w:numId w:val="21"/>
+        </w:numPr>
+        <w:spacing w:after="0" w:line="240" w:lineRule="auto"/>
+        <w:rPr>
+          <w:rFonts w:ascii="Arial" w:hAnsi="Arial" w:cs="Arial"/>
+        </w:rPr>
+      </w:pPr>
+      <w:r>
+        <w:rPr>
+          <w:rFonts w:ascii="Arial" w:hAnsi="Arial" w:cs="Arial"/>
+        </w:rPr>
+        <w:t>La imagen ayuda a comprender y reforzar la información.</w:t>
+      </w:r>
+    </w:p>
+    <w:p>
+      <w:pPr>
+        <w:pStyle w:val="Prrafodelista"/>
+        <w:numPr>
+          <w:ilvl w:val="0"/>
+          <w:numId w:val="21"/>
+        </w:numPr>
+        <w:spacing w:after="0" w:line="240" w:lineRule="auto"/>
+        <w:rPr>
+          <w:rFonts w:ascii="Arial" w:hAnsi="Arial" w:cs="Arial"/>
+        </w:rPr>
+      </w:pPr>
+      <w:r>
+        <w:rPr>
+          <w:rFonts w:ascii="Arial" w:hAnsi="Arial" w:cs="Arial"/>
+        </w:rPr>
+        <w:t>La imagen se encuentra estrech</w:t>
+      </w:r>
+      <w:r>
+        <w:rPr>
+          <w:rFonts w:ascii="Arial" w:hAnsi="Arial" w:cs="Arial"/>
+        </w:rPr>
+        <w:t>amente vinculada a la realidad.</w:t>
+      </w:r>
+    </w:p>
+    <w:p>
+      <w:pPr>
+        <w:pStyle w:val="Prrafodelista"/>
+        <w:numPr>
+          <w:ilvl w:val="0"/>
+          <w:numId w:val="21"/>
+        </w:numPr>
+        <w:spacing w:after="0" w:line="240" w:lineRule="auto"/>
+        <w:rPr>
+          <w:rFonts w:ascii="Arial" w:hAnsi="Arial" w:cs="Arial"/>
+        </w:rPr>
+      </w:pPr>
+      <w:r>
+        <w:rPr>
+          <w:rFonts w:ascii="Arial" w:hAnsi="Arial" w:cs="Arial"/>
+        </w:rPr>
+        <w:t>La imagen</w:t>
+      </w:r>
+      <w:r>
+        <w:rPr>
+          <w:rFonts w:ascii="Arial" w:hAnsi="Arial" w:cs="Arial"/>
+        </w:rPr>
+        <w:t xml:space="preserve"> </w:t>
+      </w:r>
+      <w:r>
+        <w:rPr>
+          <w:rFonts w:ascii="Arial" w:hAnsi="Arial" w:cs="Arial"/>
+        </w:rPr>
+        <w:t>puede activar la actividad</w:t>
+      </w:r>
+      <w:r>
+        <w:rPr>
+          <w:rFonts w:ascii="Arial" w:hAnsi="Arial" w:cs="Arial"/>
+        </w:rPr>
+        <w:t xml:space="preserve"> emocional del consumidor.</w:t>
+      </w:r>
+      <w:r>
+        <w:rPr>
+          <w:rFonts w:ascii="Arial" w:hAnsi="Arial" w:cs="Arial"/>
+        </w:rPr>
+        <w:br/>
+      </w:r>
+    </w:p>
+    <w:p>
+      <w:pPr>
+        <w:spacing w:after="0" w:line="240" w:lineRule="auto"/>
+        <w:rPr>
+          <w:rFonts w:ascii="Arial" w:hAnsi="Arial" w:cs="Arial"/>
+        </w:rPr>
+      </w:pPr>
+      <w:r>
+        <w:rPr>
+          <w:rFonts w:ascii="Arial" w:hAnsi="Arial" w:cs="Arial"/>
+        </w:rPr>
+        <w:t xml:space="preserve">Puntos </w:t>
+      </w:r>
+      <w:proofErr w:type="spellStart"/>
+      <w:r>
+        <w:rPr>
+          <w:rFonts w:ascii="Arial" w:hAnsi="Arial" w:cs="Arial"/>
+        </w:rPr>
+        <w:t>debil</w:t>
+      </w:r>
+      <w:r>
+        <w:rPr>
+          <w:rFonts w:ascii="Arial" w:hAnsi="Arial" w:cs="Arial"/>
+        </w:rPr>
+        <w:t>es</w:t>
+      </w:r>
+      <w:proofErr w:type="spellEnd"/>
+      <w:r>
+        <w:rPr>
+          <w:rFonts w:ascii="Arial" w:hAnsi="Arial" w:cs="Arial"/>
+        </w:rPr>
+        <w:t xml:space="preserve"> de la imagen</w:t>
+      </w:r>
+    </w:p>
+    <w:p>
+      <w:pPr>
+        <w:spacing w:after="0" w:line="240" w:lineRule="auto"/>
+        <w:rPr>
+          <w:rFonts w:ascii="Arial" w:hAnsi="Arial" w:cs="Arial"/>
+        </w:rPr>
+      </w:pPr>
+    </w:p>
+    <w:p>
+      <w:pPr>
+        <w:pStyle w:val="Prrafodelista"/>
+        <w:numPr>
+          <w:ilvl w:val="0"/>
+          <w:numId w:val="20"/>
+        </w:numPr>
+        <w:spacing w:after="0" w:line="240" w:lineRule="auto"/>
+        <w:rPr>
+          <w:rFonts w:ascii="Arial" w:hAnsi="Arial" w:cs="Arial"/>
+        </w:rPr>
+      </w:pPr>
+      <w:r>
+        <w:rPr>
+          <w:rFonts w:ascii="Arial" w:hAnsi="Arial" w:cs="Arial"/>
+        </w:rPr>
+        <w:t>Está limitada por la imaginación de quien la diseña.</w:t>
+      </w:r>
+    </w:p>
+    <w:p>
+      <w:pPr>
+        <w:pStyle w:val="Prrafodelista"/>
+        <w:numPr>
+          <w:ilvl w:val="0"/>
+          <w:numId w:val="20"/>
+        </w:numPr>
+        <w:spacing w:after="0" w:line="240" w:lineRule="auto"/>
+        <w:rPr>
+          <w:rFonts w:ascii="Arial" w:hAnsi="Arial" w:cs="Arial"/>
+        </w:rPr>
+      </w:pPr>
+      <w:r>
+        <w:rPr>
+          <w:rFonts w:ascii="Arial" w:hAnsi="Arial" w:cs="Arial"/>
+        </w:rPr>
+        <w:t>Si no se realiza correctamente el mensaje puede no ser claro.</w:t>
+      </w:r>
+    </w:p>
+    <w:p>
+      <w:pPr>
+        <w:pStyle w:val="Prrafodelista"/>
+        <w:numPr>
+          <w:ilvl w:val="0"/>
+          <w:numId w:val="20"/>
+        </w:numPr>
+        <w:spacing w:after="0" w:line="240" w:lineRule="auto"/>
+        <w:rPr>
+          <w:rFonts w:ascii="Arial" w:hAnsi="Arial" w:cs="Arial"/>
+        </w:rPr>
+      </w:pPr>
+      <w:r>
+        <w:rPr>
+          <w:rFonts w:ascii="Arial" w:hAnsi="Arial" w:cs="Arial"/>
+        </w:rPr>
+        <w:t>El contenido que se puede transmitir utilizando una imagen es limitado.</w:t>
       </w:r>
     </w:p>
     <w:p>
@@ -4068,7 +4398,7 @@
         <w:rPr>
           <w:rFonts w:ascii="Arial" w:hAnsi="Arial" w:cs="Arial"/>
         </w:rPr>
-        <w:t>Muy fácil de generar a bajo coste y de modo recurrente o frecuente. Puedo generar novedades de modo constante.</w:t>
+        <w:t>Muy fácil de generar a bajo coste y de modo recurrente o frecuente.</w:t>
       </w:r>
     </w:p>
     <w:p>
@@ -4087,7 +4417,19 @@
         <w:rPr>
           <w:rFonts w:ascii="Arial" w:hAnsi="Arial" w:cs="Arial"/>
         </w:rPr>
-        <w:t xml:space="preserve">Bien estructurado permite al lector escanearlo rápidamente para valorar si le interesa realizar una lectura completa, de algunas partes, o por encima. </w:t>
+        <w:t>Bien estructurado permite al lector escanearlo rápidamente para valorar si le interes</w:t>
+      </w:r>
+      <w:r>
+        <w:rPr>
+          <w:rFonts w:ascii="Arial" w:hAnsi="Arial" w:cs="Arial"/>
+        </w:rPr>
+        <w:t>a realizar una lectura completa</w:t>
+      </w:r>
+      <w:r>
+        <w:rPr>
+          <w:rFonts w:ascii="Arial" w:hAnsi="Arial" w:cs="Arial"/>
+        </w:rPr>
+        <w:t xml:space="preserve">. </w:t>
       </w:r>
     </w:p>
     <w:p>
@@ -4125,7 +4467,19 @@
         <w:rPr>
           <w:rFonts w:ascii="Arial" w:hAnsi="Arial" w:cs="Arial"/>
         </w:rPr>
-        <w:t>Fácilmente accesible en cualquier ubicación y dispositivo. No necesita de una conexión a Internet de calidad. No me funde los megas de mi conexión móvil.</w:t>
+        <w:t>Fácilmente accesible en cualquier ubicación y dispositivo. No necesita de una conexión a</w:t>
+      </w:r>
+      <w:r>
+        <w:rPr>
+          <w:rFonts w:ascii="Arial" w:hAnsi="Arial" w:cs="Arial"/>
+        </w:rPr>
+        <w:t xml:space="preserve"> Internet de calidad</w:t>
+      </w:r>
+      <w:r>
+        <w:rPr>
+          <w:rFonts w:ascii="Arial" w:hAnsi="Arial" w:cs="Arial"/>
+        </w:rPr>
+        <w:t>.</w:t>
       </w:r>
     </w:p>
     <w:p>
@@ -4144,6 +4498,7 @@
         <w:rPr>
           <w:rFonts w:ascii="Arial" w:hAnsi="Arial" w:cs="Arial"/>
         </w:rPr>
+        <w:lastRenderedPageBreak/>
         <w:t>Puede ser consumido por partes de modo muy sencillo.</w:t>
       </w:r>
     </w:p>
@@ -4165,14 +4520,25 @@
           <w:rFonts w:ascii="Arial" w:hAnsi="Arial" w:cs="Arial"/>
           <w:b w:val="0"/>
         </w:rPr>
-        <w:lastRenderedPageBreak/>
         <w:t>El texto da más control al usuario</w:t>
       </w:r>
       <w:r>
         <w:rPr>
           <w:rFonts w:ascii="Arial" w:hAnsi="Arial" w:cs="Arial"/>
         </w:rPr>
-        <w:t>. Puede leer todo o sólo parte. Puede leer rápido o lento, según su nivel de interés. Puede re-leer algo importante, las veces que quiera, sin pelear con el botón de pausa y rebobinar. Puede leer los párrafos en el orden que quiera. Un vídeo no deja tanta libertad.</w:t>
+        <w:t>. Puede leer todo o sólo parte. Puede leer rápido o lento, según su nivel de interés. Puede re-leer algo importante</w:t>
+      </w:r>
+      <w:r>
+        <w:rPr>
+          <w:rFonts w:ascii="Arial" w:hAnsi="Arial" w:cs="Arial"/>
+        </w:rPr>
+        <w:t>.</w:t>
+      </w:r>
+      <w:r>
+        <w:rPr>
+          <w:rFonts w:ascii="Arial" w:hAnsi="Arial" w:cs="Arial"/>
+        </w:rPr>
+        <w:t xml:space="preserve"> </w:t>
       </w:r>
     </w:p>
     <w:p>
@@ -4199,7 +4565,7 @@
         <w:rPr>
           <w:rFonts w:ascii="Arial" w:hAnsi="Arial" w:cs="Arial"/>
         </w:rPr>
-        <w:t>. Un vídeo bien hecho requiere bastante más trabajo. Requiere más inversión en cuanto a coste y/o tiempo. Es más fácil publicar texto que hacer un vídeo .</w:t>
+        <w:t xml:space="preserve">. </w:t>
       </w:r>
     </w:p>
     <w:p>
@@ -4226,8 +4592,24 @@
         <w:rPr>
           <w:rFonts w:ascii="Arial" w:hAnsi="Arial" w:cs="Arial"/>
         </w:rPr>
-        <w:t>, más fácil de cambiar que un vídeo. Se puede actualizar con más rapidez y agilidad. De hecho, un vídeo no se puede actualizar, normalmente para cambiar el contenido, hay que empezar casi de nuevo.</w:t>
-      </w:r>
+        <w:t>, más fácil de cambiar que un vídeo. Se puede actuali</w:t>
+      </w:r>
+      <w:r>
+        <w:rPr>
+          <w:rFonts w:ascii="Arial" w:hAnsi="Arial" w:cs="Arial"/>
+        </w:rPr>
+        <w:t>zar con más rapidez y agilidad.</w:t>
+      </w:r>
+    </w:p>
+    <w:p>
+      <w:pPr>
+        <w:pStyle w:val="Sinespaciado"/>
+        <w:ind w:left="720"/>
+        <w:jc w:val="both"/>
+        <w:rPr>
+          <w:rFonts w:ascii="Arial" w:hAnsi="Arial" w:cs="Arial"/>
+        </w:rPr>
+      </w:pPr>
     </w:p>
     <w:p>
       <w:pPr>
@@ -4322,14 +4704,12 @@
           <w:rFonts w:ascii="Arial" w:hAnsi="Arial" w:cs="Arial"/>
         </w:rPr>
       </w:pPr>
-      <w:proofErr w:type="spellStart"/>
-      <w:r>
-        <w:rPr>
-          <w:rFonts w:ascii="Arial" w:hAnsi="Arial" w:cs="Arial"/>
-        </w:rPr>
-        <w:t>Conclusion</w:t>
-      </w:r>
-      <w:proofErr w:type="spellEnd"/>
+      <w:r>
+        <w:rPr>
+          <w:rFonts w:ascii="Arial" w:hAnsi="Arial" w:cs="Arial"/>
+        </w:rPr>
+        <w:t>Conclusión</w:t>
+      </w:r>
       <w:r>
         <w:rPr>
           <w:rFonts w:ascii="Arial" w:hAnsi="Arial" w:cs="Arial"/>
@@ -4344,12 +4724,6 @@
           <w:rFonts w:ascii="Arial" w:hAnsi="Arial" w:cs="Arial"/>
         </w:rPr>
       </w:pPr>
-      <w:r>
-        <w:rPr>
-          <w:rFonts w:ascii="Arial" w:hAnsi="Arial" w:cs="Arial"/>
-        </w:rPr>
-        <w:t>Personalmente</w:t>
-      </w:r>
     </w:p>
     <w:p>
       <w:pPr>
@@ -4394,6 +4768,47 @@
       <w:r>
         <w:t>El video puede tener una curva de aprendizaje mayor</w:t>
       </w:r>
+    </w:p>
+    <w:p>
+      <w:pPr>
+        <w:pStyle w:val="Sinespaciado"/>
+        <w:rPr>
+          <w:rFonts w:ascii="Arial" w:hAnsi="Arial" w:cs="Arial"/>
+        </w:rPr>
+      </w:pPr>
+    </w:p>
+    <w:p>
+      <w:pPr>
+        <w:pStyle w:val="Sinespaciado"/>
+      </w:pPr>
+      <w:r>
+        <w:rPr>
+          <w:rFonts w:ascii="Arial" w:hAnsi="Arial" w:cs="Arial"/>
+        </w:rPr>
+        <w:t xml:space="preserve">Un vídeo no se puede "escanear" rápidamente para ver si su contenido te puede interesar. Si estás ocupado, difícilmente estarás dispuesto a ver un vídeo que dure más allá de varias decenas de segundos, y no digamos minutos. </w:t>
+      </w:r>
+    </w:p>
+    <w:p>
+      <w:pPr>
+        <w:pStyle w:val="Sinespaciado"/>
+      </w:pPr>
+    </w:p>
+    <w:p>
+      <w:pPr>
+        <w:pStyle w:val="Sinespaciado"/>
+        <w:jc w:val="both"/>
+        <w:rPr>
+          <w:rFonts w:ascii="Arial" w:hAnsi="Arial" w:cs="Arial"/>
+        </w:rPr>
+      </w:pPr>
+    </w:p>
+    <w:p>
+      <w:pPr>
+        <w:spacing w:after="0" w:line="240" w:lineRule="auto"/>
+        <w:rPr>
+          <w:rFonts w:ascii="Arial" w:hAnsi="Arial" w:cs="Arial"/>
+        </w:rPr>
+      </w:pPr>
     </w:p>
     <w:p>
       <w:pPr>
@@ -6326,6 +6741,119 @@
     </w:lvl>
   </w:abstractNum>
   <w:abstractNum w:abstractNumId="17">
+    <w:nsid w:val="685D75A3"/>
+    <w:multiLevelType w:val="hybridMultilevel"/>
+    <w:tmpl w:val="64E07AD8"/>
+    <w:lvl w:ilvl="0" w:tplc="0C0A0001">
+      <w:start w:val="1"/>
+      <w:numFmt w:val="bullet"/>
+      <w:lvlText w:val=""/>
+      <w:lvlJc w:val="left"/>
+      <w:pPr>
+        <w:ind w:left="720" w:hanging="360"/>
+      </w:pPr>
+      <w:rPr>
+        <w:rFonts w:ascii="Symbol" w:hAnsi="Symbol" w:hint="default"/>
+      </w:rPr>
+    </w:lvl>
+    <w:lvl w:ilvl="1" w:tplc="0C0A0003" w:tentative="1">
+      <w:start w:val="1"/>
+      <w:numFmt w:val="bullet"/>
+      <w:lvlText w:val="o"/>
+      <w:lvlJc w:val="left"/>
+      <w:pPr>
+        <w:ind w:left="1440" w:hanging="360"/>
+      </w:pPr>
+      <w:rPr>
+        <w:rFonts w:ascii="Courier New" w:hAnsi="Courier New" w:cs="Courier New" w:hint="default"/>
+      </w:rPr>
+    </w:lvl>
+    <w:lvl w:ilvl="2" w:tplc="0C0A0005" w:tentative="1">
+      <w:start w:val="1"/>
+      <w:numFmt w:val="bullet"/>
+      <w:lvlText w:val=""/>
+      <w:lvlJc w:val="left"/>
+      <w:pPr>
+        <w:ind w:left="2160" w:hanging="360"/>
+      </w:pPr>
+      <w:rPr>
+        <w:rFonts w:ascii="Wingdings" w:hAnsi="Wingdings" w:hint="default"/>
+      </w:rPr>
+    </w:lvl>
+    <w:lvl w:ilvl="3" w:tplc="0C0A0001" w:tentative="1">
+      <w:start w:val="1"/>
+      <w:numFmt w:val="bullet"/>
+      <w:lvlText w:val=""/>
+      <w:lvlJc w:val="left"/>
+      <w:pPr>
+        <w:ind w:left="2880" w:hanging="360"/>
+      </w:pPr>
+      <w:rPr>
+        <w:rFonts w:ascii="Symbol" w:hAnsi="Symbol" w:hint="default"/>
+      </w:rPr>
+    </w:lvl>
+    <w:lvl w:ilvl="4" w:tplc="0C0A0003" w:tentative="1">
+      <w:start w:val="1"/>
+      <w:numFmt w:val="bullet"/>
+      <w:lvlText w:val="o"/>
+      <w:lvlJc w:val="left"/>
+      <w:pPr>
+        <w:ind w:left="3600" w:hanging="360"/>
+      </w:pPr>
+      <w:rPr>
+        <w:rFonts w:ascii="Courier New" w:hAnsi="Courier New" w:cs="Courier New" w:hint="default"/>
+      </w:rPr>
+    </w:lvl>
+    <w:lvl w:ilvl="5" w:tplc="0C0A0005" w:tentative="1">
+      <w:start w:val="1"/>
+      <w:numFmt w:val="bullet"/>
+      <w:lvlText w:val=""/>
+      <w:lvlJc w:val="left"/>
+      <w:pPr>
+        <w:ind w:left="4320" w:hanging="360"/>
+      </w:pPr>
+      <w:rPr>
+        <w:rFonts w:ascii="Wingdings" w:hAnsi="Wingdings" w:hint="default"/>
+      </w:rPr>
+    </w:lvl>
+    <w:lvl w:ilvl="6" w:tplc="0C0A0001" w:tentative="1">
+      <w:start w:val="1"/>
+      <w:numFmt w:val="bullet"/>
+      <w:lvlText w:val=""/>
+      <w:lvlJc w:val="left"/>
+      <w:pPr>
+        <w:ind w:left="5040" w:hanging="360"/>
+      </w:pPr>
+      <w:rPr>
+        <w:rFonts w:ascii="Symbol" w:hAnsi="Symbol" w:hint="default"/>
+      </w:rPr>
+    </w:lvl>
+    <w:lvl w:ilvl="7" w:tplc="0C0A0003" w:tentative="1">
+      <w:start w:val="1"/>
+      <w:numFmt w:val="bullet"/>
+      <w:lvlText w:val="o"/>
+      <w:lvlJc w:val="left"/>
+      <w:pPr>
+        <w:ind w:left="5760" w:hanging="360"/>
+      </w:pPr>
+      <w:rPr>
+        <w:rFonts w:ascii="Courier New" w:hAnsi="Courier New" w:cs="Courier New" w:hint="default"/>
+      </w:rPr>
+    </w:lvl>
+    <w:lvl w:ilvl="8" w:tplc="0C0A0005" w:tentative="1">
+      <w:start w:val="1"/>
+      <w:numFmt w:val="bullet"/>
+      <w:lvlText w:val=""/>
+      <w:lvlJc w:val="left"/>
+      <w:pPr>
+        <w:ind w:left="6480" w:hanging="360"/>
+      </w:pPr>
+      <w:rPr>
+        <w:rFonts w:ascii="Wingdings" w:hAnsi="Wingdings" w:hint="default"/>
+      </w:rPr>
+    </w:lvl>
+  </w:abstractNum>
+  <w:abstractNum w:abstractNumId="18">
     <w:nsid w:val="6FCE7958"/>
     <w:multiLevelType w:val="hybridMultilevel"/>
     <w:tmpl w:val="E85814D0"/>
@@ -6438,7 +6966,120 @@
       </w:rPr>
     </w:lvl>
   </w:abstractNum>
-  <w:abstractNum w:abstractNumId="18">
+  <w:abstractNum w:abstractNumId="19">
+    <w:nsid w:val="75E052B9"/>
+    <w:multiLevelType w:val="hybridMultilevel"/>
+    <w:tmpl w:val="B6C087EC"/>
+    <w:lvl w:ilvl="0" w:tplc="0C0A0001">
+      <w:start w:val="1"/>
+      <w:numFmt w:val="bullet"/>
+      <w:lvlText w:val=""/>
+      <w:lvlJc w:val="left"/>
+      <w:pPr>
+        <w:ind w:left="720" w:hanging="360"/>
+      </w:pPr>
+      <w:rPr>
+        <w:rFonts w:ascii="Symbol" w:hAnsi="Symbol" w:hint="default"/>
+      </w:rPr>
+    </w:lvl>
+    <w:lvl w:ilvl="1" w:tplc="0C0A0003" w:tentative="1">
+      <w:start w:val="1"/>
+      <w:numFmt w:val="bullet"/>
+      <w:lvlText w:val="o"/>
+      <w:lvlJc w:val="left"/>
+      <w:pPr>
+        <w:ind w:left="1440" w:hanging="360"/>
+      </w:pPr>
+      <w:rPr>
+        <w:rFonts w:ascii="Courier New" w:hAnsi="Courier New" w:cs="Courier New" w:hint="default"/>
+      </w:rPr>
+    </w:lvl>
+    <w:lvl w:ilvl="2" w:tplc="0C0A0005" w:tentative="1">
+      <w:start w:val="1"/>
+      <w:numFmt w:val="bullet"/>
+      <w:lvlText w:val=""/>
+      <w:lvlJc w:val="left"/>
+      <w:pPr>
+        <w:ind w:left="2160" w:hanging="360"/>
+      </w:pPr>
+      <w:rPr>
+        <w:rFonts w:ascii="Wingdings" w:hAnsi="Wingdings" w:hint="default"/>
+      </w:rPr>
+    </w:lvl>
+    <w:lvl w:ilvl="3" w:tplc="0C0A0001" w:tentative="1">
+      <w:start w:val="1"/>
+      <w:numFmt w:val="bullet"/>
+      <w:lvlText w:val=""/>
+      <w:lvlJc w:val="left"/>
+      <w:pPr>
+        <w:ind w:left="2880" w:hanging="360"/>
+      </w:pPr>
+      <w:rPr>
+        <w:rFonts w:ascii="Symbol" w:hAnsi="Symbol" w:hint="default"/>
+      </w:rPr>
+    </w:lvl>
+    <w:lvl w:ilvl="4" w:tplc="0C0A0003" w:tentative="1">
+      <w:start w:val="1"/>
+      <w:numFmt w:val="bullet"/>
+      <w:lvlText w:val="o"/>
+      <w:lvlJc w:val="left"/>
+      <w:pPr>
+        <w:ind w:left="3600" w:hanging="360"/>
+      </w:pPr>
+      <w:rPr>
+        <w:rFonts w:ascii="Courier New" w:hAnsi="Courier New" w:cs="Courier New" w:hint="default"/>
+      </w:rPr>
+    </w:lvl>
+    <w:lvl w:ilvl="5" w:tplc="0C0A0005" w:tentative="1">
+      <w:start w:val="1"/>
+      <w:numFmt w:val="bullet"/>
+      <w:lvlText w:val=""/>
+      <w:lvlJc w:val="left"/>
+      <w:pPr>
+        <w:ind w:left="4320" w:hanging="360"/>
+      </w:pPr>
+      <w:rPr>
+        <w:rFonts w:ascii="Wingdings" w:hAnsi="Wingdings" w:hint="default"/>
+      </w:rPr>
+    </w:lvl>
+    <w:lvl w:ilvl="6" w:tplc="0C0A0001" w:tentative="1">
+      <w:start w:val="1"/>
+      <w:numFmt w:val="bullet"/>
+      <w:lvlText w:val=""/>
+      <w:lvlJc w:val="left"/>
+      <w:pPr>
+        <w:ind w:left="5040" w:hanging="360"/>
+      </w:pPr>
+      <w:rPr>
+        <w:rFonts w:ascii="Symbol" w:hAnsi="Symbol" w:hint="default"/>
+      </w:rPr>
+    </w:lvl>
+    <w:lvl w:ilvl="7" w:tplc="0C0A0003" w:tentative="1">
+      <w:start w:val="1"/>
+      <w:numFmt w:val="bullet"/>
+      <w:lvlText w:val="o"/>
+      <w:lvlJc w:val="left"/>
+      <w:pPr>
+        <w:ind w:left="5760" w:hanging="360"/>
+      </w:pPr>
+      <w:rPr>
+        <w:rFonts w:ascii="Courier New" w:hAnsi="Courier New" w:cs="Courier New" w:hint="default"/>
+      </w:rPr>
+    </w:lvl>
+    <w:lvl w:ilvl="8" w:tplc="0C0A0005" w:tentative="1">
+      <w:start w:val="1"/>
+      <w:numFmt w:val="bullet"/>
+      <w:lvlText w:val=""/>
+      <w:lvlJc w:val="left"/>
+      <w:pPr>
+        <w:ind w:left="6480" w:hanging="360"/>
+      </w:pPr>
+      <w:rPr>
+        <w:rFonts w:ascii="Wingdings" w:hAnsi="Wingdings" w:hint="default"/>
+      </w:rPr>
+    </w:lvl>
+  </w:abstractNum>
+  <w:abstractNum w:abstractNumId="20">
     <w:nsid w:val="7FEC50CF"/>
     <w:multiLevelType w:val="hybridMultilevel"/>
     <w:tmpl w:val="9564A1A2"/>
@@ -6573,10 +7214,10 @@
     <w:abstractNumId w:val="14"/>
   </w:num>
   <w:num w:numId="8">
-    <w:abstractNumId w:val="17"/>
+    <w:abstractNumId w:val="18"/>
   </w:num>
   <w:num w:numId="9">
-    <w:abstractNumId w:val="18"/>
+    <w:abstractNumId w:val="20"/>
   </w:num>
   <w:num w:numId="10">
     <w:abstractNumId w:val="1"/>
@@ -6607,6 +7248,12 @@
   </w:num>
   <w:num w:numId="19">
     <w:abstractNumId w:val="7"/>
+  </w:num>
+  <w:num w:numId="20">
+    <w:abstractNumId w:val="19"/>
+  </w:num>
+  <w:num w:numId="21">
+    <w:abstractNumId w:val="17"/>
   </w:num>
 </w:numbering>
 </file>

</xml_diff>